<commit_message>
Frontend tezstek 0.1v kész
</commit_message>
<xml_diff>
--- a/Dokumentumok/Codey felhasználói dokumentáció.docx
+++ b/Dokumentumok/Codey felhasználói dokumentáció.docx
@@ -1,10 +1,10 @@
 
 <file path=word/document.xml><?xml version="1.0" encoding="utf-8"?>
-<w:document xmlns:wpc="http://schemas.microsoft.com/office/word/2010/wordprocessingCanvas" xmlns:cx="http://schemas.microsoft.com/office/drawing/2014/chartex" xmlns:cx1="http://schemas.microsoft.com/office/drawing/2015/9/8/chartex" xmlns:cx2="http://schemas.microsoft.com/office/drawing/2015/10/21/chartex" xmlns:cx3="http://schemas.microsoft.com/office/drawing/2016/5/9/chartex" xmlns:cx4="http://schemas.microsoft.com/office/drawing/2016/5/10/chartex" xmlns:cx5="http://schemas.microsoft.com/office/drawing/2016/5/11/chartex" xmlns:cx6="http://schemas.microsoft.com/office/drawing/2016/5/12/chartex" xmlns:cx7="http://schemas.microsoft.com/office/drawing/2016/5/13/chartex" xmlns:cx8="http://schemas.microsoft.com/office/drawing/2016/5/14/chartex" xmlns:mc="http://schemas.openxmlformats.org/markup-compatibility/2006" xmlns:aink="http://schemas.microsoft.com/office/drawing/2016/ink" xmlns:am3d="http://schemas.microsoft.com/office/drawing/2017/model3d" xmlns:o="urn:schemas-microsoft-com:office:office" xmlns:r="http://schemas.openxmlformats.org/officeDocument/2006/relationships" xmlns:m="http://schemas.openxmlformats.org/officeDocument/2006/math" xmlns:v="urn:schemas-microsoft-com:vml" xmlns:wp14="http://schemas.microsoft.com/office/word/2010/wordprocessingDrawing" xmlns:wp="http://schemas.openxmlformats.org/drawingml/2006/wordprocessingDrawing" xmlns:w10="urn:schemas-microsoft-com:office:word" xmlns:w="http://schemas.openxmlformats.org/wordprocessingml/2006/main" xmlns:w14="http://schemas.microsoft.com/office/word/2010/wordml" xmlns:w15="http://schemas.microsoft.com/office/word/2012/wordml" xmlns:w16cex="http://schemas.microsoft.com/office/word/2018/wordml/cex" xmlns:w16cid="http://schemas.microsoft.com/office/word/2016/wordml/cid" xmlns:w16="http://schemas.microsoft.com/office/word/2018/wordml" xmlns:w16sdtdh="http://schemas.microsoft.com/office/word/2020/wordml/sdtdatahash" xmlns:w16se="http://schemas.microsoft.com/office/word/2015/wordml/symex" xmlns:wpg="http://schemas.microsoft.com/office/word/2010/wordprocessingGroup" xmlns:wpi="http://schemas.microsoft.com/office/word/2010/wordprocessingInk" xmlns:wne="http://schemas.microsoft.com/office/word/2006/wordml" xmlns:wps="http://schemas.microsoft.com/office/word/2010/wordprocessingShape" mc:Ignorable="w14 w15 w16se w16cid w16 w16cex w16sdtdh wp14">
+<w:document xmlns:wpc="http://schemas.microsoft.com/office/word/2010/wordprocessingCanvas" xmlns:cx="http://schemas.microsoft.com/office/drawing/2014/chartex" xmlns:cx1="http://schemas.microsoft.com/office/drawing/2015/9/8/chartex" xmlns:mc="http://schemas.openxmlformats.org/markup-compatibility/2006" xmlns:o="urn:schemas-microsoft-com:office:office" xmlns:r="http://schemas.openxmlformats.org/officeDocument/2006/relationships" xmlns:m="http://schemas.openxmlformats.org/officeDocument/2006/math" xmlns:v="urn:schemas-microsoft-com:vml" xmlns:wp14="http://schemas.microsoft.com/office/word/2010/wordprocessingDrawing" xmlns:wp="http://schemas.openxmlformats.org/drawingml/2006/wordprocessingDrawing" xmlns:w10="urn:schemas-microsoft-com:office:word" xmlns:w="http://schemas.openxmlformats.org/wordprocessingml/2006/main" xmlns:w14="http://schemas.microsoft.com/office/word/2010/wordml" xmlns:w15="http://schemas.microsoft.com/office/word/2012/wordml" xmlns:w16se="http://schemas.microsoft.com/office/word/2015/wordml/symex" xmlns:wpg="http://schemas.microsoft.com/office/word/2010/wordprocessingGroup" xmlns:wpi="http://schemas.microsoft.com/office/word/2010/wordprocessingInk" xmlns:wne="http://schemas.microsoft.com/office/word/2006/wordml" xmlns:wps="http://schemas.microsoft.com/office/word/2010/wordprocessingShape" mc:Ignorable="w14 w15 w16se wp14">
   <w:body>
     <w:p>
       <w:pPr>
-        <w:pStyle w:val="Cm"/>
+        <w:pStyle w:val="Title"/>
       </w:pPr>
       <w:r>
         <w:t>Felhasználói dokumentáció</w:t>
@@ -12,7 +12,7 @@
     </w:p>
     <w:p>
       <w:pPr>
-        <w:pStyle w:val="Cmsor1"/>
+        <w:pStyle w:val="Heading1"/>
       </w:pPr>
       <w:r>
         <w:t>Elérhetőség</w:t>
@@ -31,7 +31,7 @@
     </w:p>
     <w:p>
       <w:pPr>
-        <w:pStyle w:val="Cmsor1"/>
+        <w:pStyle w:val="Heading1"/>
       </w:pPr>
       <w:r>
         <w:t>Login oldal</w:t>
@@ -44,6 +44,7 @@
       <w:r>
         <w:rPr>
           <w:noProof/>
+          <w:lang w:eastAsia="hu-HU"/>
         </w:rPr>
         <w:drawing>
           <wp:inline distT="0" distB="0" distL="0" distR="0" wp14:anchorId="6FBD8AF9" wp14:editId="52610D6A">
@@ -92,7 +93,7 @@
     </w:p>
     <w:p>
       <w:pPr>
-        <w:pStyle w:val="Cmsor2"/>
+        <w:pStyle w:val="Heading2"/>
       </w:pPr>
       <w:r>
         <w:t>Bejelentkezés során</w:t>
@@ -108,6 +109,7 @@
       <w:r>
         <w:rPr>
           <w:noProof/>
+          <w:lang w:eastAsia="hu-HU"/>
         </w:rPr>
         <w:drawing>
           <wp:inline distT="0" distB="0" distL="0" distR="0" wp14:anchorId="3AEA049F" wp14:editId="3D334A4C">
@@ -159,6 +161,7 @@
       <w:r>
         <w:rPr>
           <w:noProof/>
+          <w:lang w:eastAsia="hu-HU"/>
         </w:rPr>
         <w:drawing>
           <wp:inline distT="0" distB="0" distL="0" distR="0" wp14:anchorId="36488E60" wp14:editId="009F7CFC">
@@ -202,7 +205,7 @@
     </w:p>
     <w:p>
       <w:pPr>
-        <w:pStyle w:val="Cmsor1"/>
+        <w:pStyle w:val="Heading1"/>
       </w:pPr>
       <w:r>
         <w:lastRenderedPageBreak/>
@@ -213,6 +216,7 @@
       <w:r>
         <w:rPr>
           <w:noProof/>
+          <w:lang w:eastAsia="hu-HU"/>
         </w:rPr>
         <w:drawing>
           <wp:inline distT="0" distB="0" distL="0" distR="0" wp14:anchorId="5706F6BB" wp14:editId="17C48D97">
@@ -261,7 +265,7 @@
     </w:p>
     <w:p>
       <w:pPr>
-        <w:pStyle w:val="Listaszerbekezds"/>
+        <w:pStyle w:val="ListParagraph"/>
         <w:numPr>
           <w:ilvl w:val="0"/>
           <w:numId w:val="2"/>
@@ -279,7 +283,7 @@
     </w:p>
     <w:p>
       <w:pPr>
-        <w:pStyle w:val="Listaszerbekezds"/>
+        <w:pStyle w:val="ListParagraph"/>
         <w:numPr>
           <w:ilvl w:val="0"/>
           <w:numId w:val="2"/>
@@ -297,7 +301,7 @@
     </w:p>
     <w:p>
       <w:pPr>
-        <w:pStyle w:val="Listaszerbekezds"/>
+        <w:pStyle w:val="ListParagraph"/>
         <w:numPr>
           <w:ilvl w:val="0"/>
           <w:numId w:val="2"/>
@@ -315,7 +319,7 @@
     </w:p>
     <w:p>
       <w:pPr>
-        <w:pStyle w:val="Listaszerbekezds"/>
+        <w:pStyle w:val="ListParagraph"/>
         <w:numPr>
           <w:ilvl w:val="0"/>
           <w:numId w:val="2"/>
@@ -333,7 +337,7 @@
     </w:p>
     <w:p>
       <w:pPr>
-        <w:pStyle w:val="Cmsor2"/>
+        <w:pStyle w:val="Heading2"/>
       </w:pPr>
       <w:r>
         <w:t>A regisztráció során kapható hibaüzenetek:</w:t>
@@ -343,6 +347,7 @@
       <w:r>
         <w:rPr>
           <w:noProof/>
+          <w:lang w:eastAsia="hu-HU"/>
         </w:rPr>
         <w:drawing>
           <wp:inline distT="0" distB="0" distL="0" distR="0" wp14:anchorId="3DAF1BFF" wp14:editId="01D1CE9F">
@@ -385,6 +390,7 @@
       <w:r>
         <w:rPr>
           <w:noProof/>
+          <w:lang w:eastAsia="hu-HU"/>
         </w:rPr>
         <w:drawing>
           <wp:inline distT="0" distB="0" distL="0" distR="0" wp14:anchorId="105DD842" wp14:editId="7B3E184A">
@@ -427,6 +433,7 @@
       <w:r>
         <w:rPr>
           <w:noProof/>
+          <w:lang w:eastAsia="hu-HU"/>
         </w:rPr>
         <w:drawing>
           <wp:inline distT="0" distB="0" distL="0" distR="0" wp14:anchorId="260EDA5D" wp14:editId="22DBDF9A">
@@ -469,6 +476,7 @@
       <w:r>
         <w:rPr>
           <w:noProof/>
+          <w:lang w:eastAsia="hu-HU"/>
         </w:rPr>
         <w:drawing>
           <wp:inline distT="0" distB="0" distL="0" distR="0" wp14:anchorId="43189A12" wp14:editId="21DB84F9">
@@ -517,7 +525,7 @@
     </w:p>
     <w:p>
       <w:pPr>
-        <w:pStyle w:val="Cmsor1"/>
+        <w:pStyle w:val="Heading1"/>
       </w:pPr>
       <w:r>
         <w:lastRenderedPageBreak/>
@@ -531,6 +539,7 @@
       <w:r>
         <w:rPr>
           <w:noProof/>
+          <w:lang w:eastAsia="hu-HU"/>
         </w:rPr>
         <mc:AlternateContent>
           <mc:Choice Requires="wps">
@@ -596,7 +605,7 @@
               </wp:anchor>
             </w:drawing>
           </mc:Choice>
-          <mc:Fallback>
+          <mc:Fallback xmlns:w16sdtdh="http://schemas.microsoft.com/office/word/2020/wordml/sdtdatahash" xmlns:w16="http://schemas.microsoft.com/office/word/2018/wordml" xmlns:w16cid="http://schemas.microsoft.com/office/word/2016/wordml/cid" xmlns:w16cex="http://schemas.microsoft.com/office/word/2018/wordml/cex" xmlns:am3d="http://schemas.microsoft.com/office/drawing/2017/model3d" xmlns:aink="http://schemas.microsoft.com/office/drawing/2016/ink" xmlns:cx8="http://schemas.microsoft.com/office/drawing/2016/5/14/chartex" xmlns:cx7="http://schemas.microsoft.com/office/drawing/2016/5/13/chartex" xmlns:cx6="http://schemas.microsoft.com/office/drawing/2016/5/12/chartex" xmlns:cx5="http://schemas.microsoft.com/office/drawing/2016/5/11/chartex" xmlns:cx4="http://schemas.microsoft.com/office/drawing/2016/5/10/chartex" xmlns:cx3="http://schemas.microsoft.com/office/drawing/2016/5/9/chartex" xmlns:cx2="http://schemas.microsoft.com/office/drawing/2015/10/21/chartex">
             <w:pict>
               <v:shapetype w14:anchorId="722C0E91" id="_x0000_t34" coordsize="21600,21600" o:spt="34" o:oned="t" adj="10800" path="m,l@0,0@0,21600,21600,21600e" filled="f">
                 <v:stroke joinstyle="miter"/>
@@ -619,6 +628,7 @@
       <w:r>
         <w:rPr>
           <w:noProof/>
+          <w:lang w:eastAsia="hu-HU"/>
         </w:rPr>
         <mc:AlternateContent>
           <mc:Choice Requires="wps">
@@ -684,7 +694,7 @@
               </wp:anchor>
             </w:drawing>
           </mc:Choice>
-          <mc:Fallback>
+          <mc:Fallback xmlns:w16sdtdh="http://schemas.microsoft.com/office/word/2020/wordml/sdtdatahash" xmlns:w16="http://schemas.microsoft.com/office/word/2018/wordml" xmlns:w16cid="http://schemas.microsoft.com/office/word/2016/wordml/cid" xmlns:w16cex="http://schemas.microsoft.com/office/word/2018/wordml/cex" xmlns:am3d="http://schemas.microsoft.com/office/drawing/2017/model3d" xmlns:aink="http://schemas.microsoft.com/office/drawing/2016/ink" xmlns:cx8="http://schemas.microsoft.com/office/drawing/2016/5/14/chartex" xmlns:cx7="http://schemas.microsoft.com/office/drawing/2016/5/13/chartex" xmlns:cx6="http://schemas.microsoft.com/office/drawing/2016/5/12/chartex" xmlns:cx5="http://schemas.microsoft.com/office/drawing/2016/5/11/chartex" xmlns:cx4="http://schemas.microsoft.com/office/drawing/2016/5/10/chartex" xmlns:cx3="http://schemas.microsoft.com/office/drawing/2016/5/9/chartex" xmlns:cx2="http://schemas.microsoft.com/office/drawing/2015/10/21/chartex">
             <w:pict>
               <v:shape w14:anchorId="0C704A07" id="Összekötő: szögletes 35" o:spid="_x0000_s1026" type="#_x0000_t34" style="position:absolute;margin-left:422.65pt;margin-top:164.8pt;width:36pt;height:68.25pt;flip:x y;z-index:251683840;visibility:visible;mso-wrap-style:square;mso-width-percent:0;mso-height-percent:0;mso-wrap-distance-left:9pt;mso-wrap-distance-top:0;mso-wrap-distance-right:9pt;mso-wrap-distance-bottom:0;mso-position-horizontal:absolute;mso-position-horizontal-relative:margin;mso-position-vertical:absolute;mso-position-vertical-relative:text;mso-width-percent:0;mso-height-percent:0;mso-width-relative:margin;mso-height-relative:margin" o:gfxdata="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" adj="-11693" strokecolor="red" strokeweight="3pt">
                 <v:stroke endarrow="block"/>
@@ -697,6 +707,7 @@
       <w:r>
         <w:rPr>
           <w:noProof/>
+          <w:lang w:eastAsia="hu-HU"/>
         </w:rPr>
         <w:drawing>
           <wp:inline distT="0" distB="0" distL="0" distR="0" wp14:anchorId="12361DAD" wp14:editId="5A3F8887">
@@ -744,7 +755,7 @@
     </w:p>
     <w:tbl>
       <w:tblPr>
-        <w:tblStyle w:val="Rcsostblzat"/>
+        <w:tblStyle w:val="TableGrid"/>
         <w:tblW w:w="0" w:type="auto"/>
         <w:tblLook w:val="04A0" w:firstRow="1" w:lastRow="0" w:firstColumn="1" w:lastColumn="0" w:noHBand="0" w:noVBand="1"/>
       </w:tblPr>
@@ -756,6 +767,7 @@
         <w:tc>
           <w:tcPr>
             <w:tcW w:w="4531" w:type="dxa"/>
+            <w:vAlign w:val="center"/>
           </w:tcPr>
           <w:p>
             <w:pPr>
@@ -777,6 +789,7 @@
         <w:tc>
           <w:tcPr>
             <w:tcW w:w="4531" w:type="dxa"/>
+            <w:vAlign w:val="center"/>
           </w:tcPr>
           <w:p>
             <w:pPr>
@@ -794,6 +807,7 @@
       <w:r>
         <w:rPr>
           <w:noProof/>
+          <w:lang w:eastAsia="hu-HU"/>
         </w:rPr>
         <mc:AlternateContent>
           <mc:Choice Requires="wps">
@@ -859,7 +873,7 @@
               </wp:anchor>
             </w:drawing>
           </mc:Choice>
-          <mc:Fallback>
+          <mc:Fallback xmlns:w16sdtdh="http://schemas.microsoft.com/office/word/2020/wordml/sdtdatahash" xmlns:w16="http://schemas.microsoft.com/office/word/2018/wordml" xmlns:w16cid="http://schemas.microsoft.com/office/word/2016/wordml/cid" xmlns:w16cex="http://schemas.microsoft.com/office/word/2018/wordml/cex" xmlns:am3d="http://schemas.microsoft.com/office/drawing/2017/model3d" xmlns:aink="http://schemas.microsoft.com/office/drawing/2016/ink" xmlns:cx8="http://schemas.microsoft.com/office/drawing/2016/5/14/chartex" xmlns:cx7="http://schemas.microsoft.com/office/drawing/2016/5/13/chartex" xmlns:cx6="http://schemas.microsoft.com/office/drawing/2016/5/12/chartex" xmlns:cx5="http://schemas.microsoft.com/office/drawing/2016/5/11/chartex" xmlns:cx4="http://schemas.microsoft.com/office/drawing/2016/5/10/chartex" xmlns:cx3="http://schemas.microsoft.com/office/drawing/2016/5/9/chartex" xmlns:cx2="http://schemas.microsoft.com/office/drawing/2015/10/21/chartex">
             <w:pict>
               <v:shape w14:anchorId="2A06E621" id="Összekötő: szögletes 32" o:spid="_x0000_s1026" type="#_x0000_t34" style="position:absolute;margin-left:-27.95pt;margin-top:118.9pt;width:32.25pt;height:198pt;flip:x y;z-index:251677696;visibility:visible;mso-wrap-style:square;mso-width-percent:0;mso-height-percent:0;mso-wrap-distance-left:9pt;mso-wrap-distance-top:0;mso-wrap-distance-right:9pt;mso-wrap-distance-bottom:0;mso-position-horizontal:absolute;mso-position-horizontal-relative:right-margin-area;mso-position-vertical:absolute;mso-position-vertical-relative:text;mso-width-percent:0;mso-height-percent:0;mso-width-relative:margin;mso-height-relative:margin" o:gfxdata="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" adj="-14246" strokecolor="red" strokeweight="3pt">
                 <v:stroke endarrow="block"/>
@@ -872,6 +886,7 @@
       <w:r>
         <w:rPr>
           <w:noProof/>
+          <w:lang w:eastAsia="hu-HU"/>
         </w:rPr>
         <mc:AlternateContent>
           <mc:Choice Requires="wps">
@@ -937,7 +952,7 @@
               </wp:anchor>
             </w:drawing>
           </mc:Choice>
-          <mc:Fallback>
+          <mc:Fallback xmlns:w16sdtdh="http://schemas.microsoft.com/office/word/2020/wordml/sdtdatahash" xmlns:w16="http://schemas.microsoft.com/office/word/2018/wordml" xmlns:w16cid="http://schemas.microsoft.com/office/word/2016/wordml/cid" xmlns:w16cex="http://schemas.microsoft.com/office/word/2018/wordml/cex" xmlns:am3d="http://schemas.microsoft.com/office/drawing/2017/model3d" xmlns:aink="http://schemas.microsoft.com/office/drawing/2016/ink" xmlns:cx8="http://schemas.microsoft.com/office/drawing/2016/5/14/chartex" xmlns:cx7="http://schemas.microsoft.com/office/drawing/2016/5/13/chartex" xmlns:cx6="http://schemas.microsoft.com/office/drawing/2016/5/12/chartex" xmlns:cx5="http://schemas.microsoft.com/office/drawing/2016/5/11/chartex" xmlns:cx4="http://schemas.microsoft.com/office/drawing/2016/5/10/chartex" xmlns:cx3="http://schemas.microsoft.com/office/drawing/2016/5/9/chartex" xmlns:cx2="http://schemas.microsoft.com/office/drawing/2015/10/21/chartex">
             <w:pict>
               <v:shape w14:anchorId="2DE7DCF3" id="Összekötő: szögletes 33" o:spid="_x0000_s1026" type="#_x0000_t34" style="position:absolute;margin-left:-27.2pt;margin-top:264.4pt;width:32.25pt;height:52.5pt;flip:x y;z-index:251679744;visibility:visible;mso-wrap-style:square;mso-width-percent:0;mso-height-percent:0;mso-wrap-distance-left:9pt;mso-wrap-distance-top:0;mso-wrap-distance-right:9pt;mso-wrap-distance-bottom:0;mso-position-horizontal:absolute;mso-position-horizontal-relative:right-margin-area;mso-position-vertical:absolute;mso-position-vertical-relative:text;mso-width-percent:0;mso-height-percent:0;mso-width-relative:margin;mso-height-relative:margin" o:gfxdata="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" adj="-13241" strokecolor="red" strokeweight="3pt">
                 <v:stroke endarrow="block"/>
@@ -950,6 +965,7 @@
       <w:r>
         <w:rPr>
           <w:noProof/>
+          <w:lang w:eastAsia="hu-HU"/>
         </w:rPr>
         <mc:AlternateContent>
           <mc:Choice Requires="wps">
@@ -1015,7 +1031,7 @@
               </wp:anchor>
             </w:drawing>
           </mc:Choice>
-          <mc:Fallback>
+          <mc:Fallback xmlns:w16sdtdh="http://schemas.microsoft.com/office/word/2020/wordml/sdtdatahash" xmlns:w16="http://schemas.microsoft.com/office/word/2018/wordml" xmlns:w16cid="http://schemas.microsoft.com/office/word/2016/wordml/cid" xmlns:w16cex="http://schemas.microsoft.com/office/word/2018/wordml/cex" xmlns:am3d="http://schemas.microsoft.com/office/drawing/2017/model3d" xmlns:aink="http://schemas.microsoft.com/office/drawing/2016/ink" xmlns:cx8="http://schemas.microsoft.com/office/drawing/2016/5/14/chartex" xmlns:cx7="http://schemas.microsoft.com/office/drawing/2016/5/13/chartex" xmlns:cx6="http://schemas.microsoft.com/office/drawing/2016/5/12/chartex" xmlns:cx5="http://schemas.microsoft.com/office/drawing/2016/5/11/chartex" xmlns:cx4="http://schemas.microsoft.com/office/drawing/2016/5/10/chartex" xmlns:cx3="http://schemas.microsoft.com/office/drawing/2016/5/9/chartex" xmlns:cx2="http://schemas.microsoft.com/office/drawing/2015/10/21/chartex">
             <w:pict>
               <v:shape w14:anchorId="49141051" id="Összekötő: szögletes 30" o:spid="_x0000_s1026" type="#_x0000_t34" style="position:absolute;margin-left:-7.85pt;margin-top:85.15pt;width:21pt;height:228pt;flip:y;z-index:251673600;visibility:visible;mso-wrap-style:square;mso-width-percent:0;mso-height-percent:0;mso-wrap-distance-left:9pt;mso-wrap-distance-top:0;mso-wrap-distance-right:9pt;mso-wrap-distance-bottom:0;mso-position-horizontal:absolute;mso-position-horizontal-relative:text;mso-position-vertical:absolute;mso-position-vertical-relative:text;mso-width-percent:0;mso-height-percent:0;mso-width-relative:margin;mso-height-relative:margin" o:gfxdata="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" adj="-19122" strokecolor="red" strokeweight="3pt">
                 <v:stroke endarrow="block"/>
@@ -1027,6 +1043,7 @@
       <w:r>
         <w:rPr>
           <w:noProof/>
+          <w:lang w:eastAsia="hu-HU"/>
         </w:rPr>
         <mc:AlternateContent>
           <mc:Choice Requires="wps">
@@ -1092,7 +1109,7 @@
               </wp:anchor>
             </w:drawing>
           </mc:Choice>
-          <mc:Fallback>
+          <mc:Fallback xmlns:w16sdtdh="http://schemas.microsoft.com/office/word/2020/wordml/sdtdatahash" xmlns:w16="http://schemas.microsoft.com/office/word/2018/wordml" xmlns:w16cid="http://schemas.microsoft.com/office/word/2016/wordml/cid" xmlns:w16cex="http://schemas.microsoft.com/office/word/2018/wordml/cex" xmlns:am3d="http://schemas.microsoft.com/office/drawing/2017/model3d" xmlns:aink="http://schemas.microsoft.com/office/drawing/2016/ink" xmlns:cx8="http://schemas.microsoft.com/office/drawing/2016/5/14/chartex" xmlns:cx7="http://schemas.microsoft.com/office/drawing/2016/5/13/chartex" xmlns:cx6="http://schemas.microsoft.com/office/drawing/2016/5/12/chartex" xmlns:cx5="http://schemas.microsoft.com/office/drawing/2016/5/11/chartex" xmlns:cx4="http://schemas.microsoft.com/office/drawing/2016/5/10/chartex" xmlns:cx3="http://schemas.microsoft.com/office/drawing/2016/5/9/chartex" xmlns:cx2="http://schemas.microsoft.com/office/drawing/2015/10/21/chartex">
             <w:pict>
               <v:shape w14:anchorId="4A4CFF92" id="Összekötő: szögletes 31" o:spid="_x0000_s1026" type="#_x0000_t34" style="position:absolute;margin-left:-10.1pt;margin-top:232.9pt;width:23.25pt;height:80.25pt;flip:y;z-index:251675648;visibility:visible;mso-wrap-style:square;mso-width-percent:0;mso-height-percent:0;mso-wrap-distance-left:9pt;mso-wrap-distance-top:0;mso-wrap-distance-right:9pt;mso-wrap-distance-bottom:0;mso-position-horizontal:absolute;mso-position-horizontal-relative:text;mso-position-vertical:absolute;mso-position-vertical-relative:text;mso-width-percent:0;mso-height-percent:0;mso-width-relative:margin;mso-height-relative:margin" o:gfxdata="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" adj="-15216" strokecolor="red" strokeweight="3pt">
                 <v:stroke endarrow="block"/>
@@ -1104,6 +1121,7 @@
       <w:r>
         <w:rPr>
           <w:noProof/>
+          <w:lang w:eastAsia="hu-HU"/>
         </w:rPr>
         <w:drawing>
           <wp:inline distT="0" distB="0" distL="0" distR="0" wp14:anchorId="0613F5ED" wp14:editId="1E2023DC">
@@ -1144,6 +1162,7 @@
       <w:r>
         <w:rPr>
           <w:noProof/>
+          <w:lang w:eastAsia="hu-HU"/>
         </w:rPr>
         <w:drawing>
           <wp:inline distT="0" distB="0" distL="0" distR="0" wp14:anchorId="4B61CA01" wp14:editId="5D902164">
@@ -1184,7 +1203,7 @@
     </w:p>
     <w:tbl>
       <w:tblPr>
-        <w:tblStyle w:val="Rcsostblzat"/>
+        <w:tblStyle w:val="TableGrid"/>
         <w:tblW w:w="0" w:type="auto"/>
         <w:tblLook w:val="04A0" w:firstRow="1" w:lastRow="0" w:firstColumn="1" w:lastColumn="0" w:noHBand="0" w:noVBand="1"/>
       </w:tblPr>
@@ -1196,6 +1215,7 @@
         <w:tc>
           <w:tcPr>
             <w:tcW w:w="4531" w:type="dxa"/>
+            <w:vAlign w:val="center"/>
           </w:tcPr>
           <w:p>
             <w:pPr>
@@ -1209,6 +1229,7 @@
         <w:tc>
           <w:tcPr>
             <w:tcW w:w="4531" w:type="dxa"/>
+            <w:vAlign w:val="center"/>
           </w:tcPr>
           <w:p>
             <w:pPr>
@@ -1233,6 +1254,7 @@
       <w:r>
         <w:rPr>
           <w:noProof/>
+          <w:lang w:eastAsia="hu-HU"/>
         </w:rPr>
         <w:lastRenderedPageBreak/>
         <mc:AlternateContent>
@@ -1299,7 +1321,7 @@
               </wp:anchor>
             </w:drawing>
           </mc:Choice>
-          <mc:Fallback>
+          <mc:Fallback xmlns:w16sdtdh="http://schemas.microsoft.com/office/word/2020/wordml/sdtdatahash" xmlns:w16="http://schemas.microsoft.com/office/word/2018/wordml" xmlns:w16cid="http://schemas.microsoft.com/office/word/2016/wordml/cid" xmlns:w16cex="http://schemas.microsoft.com/office/word/2018/wordml/cex" xmlns:am3d="http://schemas.microsoft.com/office/drawing/2017/model3d" xmlns:aink="http://schemas.microsoft.com/office/drawing/2016/ink" xmlns:cx8="http://schemas.microsoft.com/office/drawing/2016/5/14/chartex" xmlns:cx7="http://schemas.microsoft.com/office/drawing/2016/5/13/chartex" xmlns:cx6="http://schemas.microsoft.com/office/drawing/2016/5/12/chartex" xmlns:cx5="http://schemas.microsoft.com/office/drawing/2016/5/11/chartex" xmlns:cx4="http://schemas.microsoft.com/office/drawing/2016/5/10/chartex" xmlns:cx3="http://schemas.microsoft.com/office/drawing/2016/5/9/chartex" xmlns:cx2="http://schemas.microsoft.com/office/drawing/2015/10/21/chartex">
             <w:pict>
               <v:shape w14:anchorId="208AD706" id="Összekötő: szögletes 45" o:spid="_x0000_s1026" type="#_x0000_t34" style="position:absolute;margin-left:-7.1pt;margin-top:352.15pt;width:18.75pt;height:125.25pt;flip:y;z-index:251694080;visibility:visible;mso-wrap-style:square;mso-width-percent:0;mso-height-percent:0;mso-wrap-distance-left:9pt;mso-wrap-distance-top:0;mso-wrap-distance-right:9pt;mso-wrap-distance-bottom:0;mso-position-horizontal:absolute;mso-position-horizontal-relative:text;mso-position-vertical:absolute;mso-position-vertical-relative:text;mso-width-percent:0;mso-height-percent:0;mso-width-relative:margin;mso-height-relative:margin" o:gfxdata="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" adj="-44116" strokecolor="#70ad47 [3209]" strokeweight="3pt">
                 <v:stroke endarrow="block"/>
@@ -1311,6 +1333,7 @@
       <w:r>
         <w:rPr>
           <w:noProof/>
+          <w:lang w:eastAsia="hu-HU"/>
         </w:rPr>
         <mc:AlternateContent>
           <mc:Choice Requires="wps">
@@ -1376,7 +1399,7 @@
               </wp:anchor>
             </w:drawing>
           </mc:Choice>
-          <mc:Fallback>
+          <mc:Fallback xmlns:w16sdtdh="http://schemas.microsoft.com/office/word/2020/wordml/sdtdatahash" xmlns:w16="http://schemas.microsoft.com/office/word/2018/wordml" xmlns:w16cid="http://schemas.microsoft.com/office/word/2016/wordml/cid" xmlns:w16cex="http://schemas.microsoft.com/office/word/2018/wordml/cex" xmlns:am3d="http://schemas.microsoft.com/office/drawing/2017/model3d" xmlns:aink="http://schemas.microsoft.com/office/drawing/2016/ink" xmlns:cx8="http://schemas.microsoft.com/office/drawing/2016/5/14/chartex" xmlns:cx7="http://schemas.microsoft.com/office/drawing/2016/5/13/chartex" xmlns:cx6="http://schemas.microsoft.com/office/drawing/2016/5/12/chartex" xmlns:cx5="http://schemas.microsoft.com/office/drawing/2016/5/11/chartex" xmlns:cx4="http://schemas.microsoft.com/office/drawing/2016/5/10/chartex" xmlns:cx3="http://schemas.microsoft.com/office/drawing/2016/5/9/chartex" xmlns:cx2="http://schemas.microsoft.com/office/drawing/2015/10/21/chartex">
             <w:pict>
               <v:shape w14:anchorId="57A184E3" id="Összekötő: szögletes 42" o:spid="_x0000_s1026" type="#_x0000_t34" style="position:absolute;margin-left:-5.55pt;margin-top:142.9pt;width:25.5pt;height:304.5pt;flip:y;z-index:251687936;visibility:visible;mso-wrap-style:square;mso-width-percent:0;mso-height-percent:0;mso-wrap-distance-left:9pt;mso-wrap-distance-top:0;mso-wrap-distance-right:9pt;mso-wrap-distance-bottom:0;mso-position-horizontal:absolute;mso-position-horizontal-relative:text;mso-position-vertical:absolute;mso-position-vertical-relative:text;mso-width-percent:0;mso-height-percent:0;mso-width-relative:margin;mso-height-relative:margin" o:gfxdata="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" adj="-18921" strokecolor="red" strokeweight="3pt">
                 <v:stroke endarrow="block"/>
@@ -1388,6 +1411,7 @@
       <w:r>
         <w:rPr>
           <w:noProof/>
+          <w:lang w:eastAsia="hu-HU"/>
         </w:rPr>
         <mc:AlternateContent>
           <mc:Choice Requires="wps">
@@ -1453,7 +1477,7 @@
               </wp:anchor>
             </w:drawing>
           </mc:Choice>
-          <mc:Fallback>
+          <mc:Fallback xmlns:w16sdtdh="http://schemas.microsoft.com/office/word/2020/wordml/sdtdatahash" xmlns:w16="http://schemas.microsoft.com/office/word/2018/wordml" xmlns:w16cid="http://schemas.microsoft.com/office/word/2016/wordml/cid" xmlns:w16cex="http://schemas.microsoft.com/office/word/2018/wordml/cex" xmlns:am3d="http://schemas.microsoft.com/office/drawing/2017/model3d" xmlns:aink="http://schemas.microsoft.com/office/drawing/2016/ink" xmlns:cx8="http://schemas.microsoft.com/office/drawing/2016/5/14/chartex" xmlns:cx7="http://schemas.microsoft.com/office/drawing/2016/5/13/chartex" xmlns:cx6="http://schemas.microsoft.com/office/drawing/2016/5/12/chartex" xmlns:cx5="http://schemas.microsoft.com/office/drawing/2016/5/11/chartex" xmlns:cx4="http://schemas.microsoft.com/office/drawing/2016/5/10/chartex" xmlns:cx3="http://schemas.microsoft.com/office/drawing/2016/5/9/chartex" xmlns:cx2="http://schemas.microsoft.com/office/drawing/2015/10/21/chartex">
             <w:pict>
               <v:shape w14:anchorId="567A80FA" id="Összekötő: szögletes 43" o:spid="_x0000_s1026" type="#_x0000_t34" style="position:absolute;margin-left:-5.6pt;margin-top:214.1pt;width:24.75pt;height:233.25pt;flip:y;z-index:251689984;visibility:visible;mso-wrap-style:square;mso-width-percent:0;mso-height-percent:0;mso-wrap-distance-left:9pt;mso-wrap-distance-top:0;mso-wrap-distance-right:9pt;mso-wrap-distance-bottom:0;mso-position-horizontal:absolute;mso-position-horizontal-relative:text;mso-position-vertical:absolute;mso-position-vertical-relative:text;mso-width-percent:0;mso-height-percent:0;mso-width-relative:margin;mso-height-relative:margin" o:gfxdata="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" adj="-18921" strokecolor="red" strokeweight="3pt">
                 <v:stroke endarrow="block"/>
@@ -1465,6 +1489,7 @@
       <w:r>
         <w:rPr>
           <w:noProof/>
+          <w:lang w:eastAsia="hu-HU"/>
         </w:rPr>
         <mc:AlternateContent>
           <mc:Choice Requires="wps">
@@ -1530,7 +1555,7 @@
               </wp:anchor>
             </w:drawing>
           </mc:Choice>
-          <mc:Fallback>
+          <mc:Fallback xmlns:w16sdtdh="http://schemas.microsoft.com/office/word/2020/wordml/sdtdatahash" xmlns:w16="http://schemas.microsoft.com/office/word/2018/wordml" xmlns:w16cid="http://schemas.microsoft.com/office/word/2016/wordml/cid" xmlns:w16cex="http://schemas.microsoft.com/office/word/2018/wordml/cex" xmlns:am3d="http://schemas.microsoft.com/office/drawing/2017/model3d" xmlns:aink="http://schemas.microsoft.com/office/drawing/2016/ink" xmlns:cx8="http://schemas.microsoft.com/office/drawing/2016/5/14/chartex" xmlns:cx7="http://schemas.microsoft.com/office/drawing/2016/5/13/chartex" xmlns:cx6="http://schemas.microsoft.com/office/drawing/2016/5/12/chartex" xmlns:cx5="http://schemas.microsoft.com/office/drawing/2016/5/11/chartex" xmlns:cx4="http://schemas.microsoft.com/office/drawing/2016/5/10/chartex" xmlns:cx3="http://schemas.microsoft.com/office/drawing/2016/5/9/chartex" xmlns:cx2="http://schemas.microsoft.com/office/drawing/2015/10/21/chartex">
             <w:pict>
               <v:shape w14:anchorId="157142BC" id="Összekötő: szögletes 44" o:spid="_x0000_s1026" type="#_x0000_t34" style="position:absolute;margin-left:-6.35pt;margin-top:284.65pt;width:24pt;height:162.75pt;flip:y;z-index:251692032;visibility:visible;mso-wrap-style:square;mso-width-percent:0;mso-height-percent:0;mso-wrap-distance-left:9pt;mso-wrap-distance-top:0;mso-wrap-distance-right:9pt;mso-wrap-distance-bottom:0;mso-position-horizontal:absolute;mso-position-horizontal-relative:text;mso-position-vertical:absolute;mso-position-vertical-relative:text;mso-width-percent:0;mso-height-percent:0;mso-width-relative:margin;mso-height-relative:margin" o:gfxdata="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" adj="-18921" strokecolor="red" strokeweight="3pt">
                 <v:stroke endarrow="block"/>
@@ -1542,6 +1567,7 @@
       <w:r>
         <w:rPr>
           <w:noProof/>
+          <w:lang w:eastAsia="hu-HU"/>
         </w:rPr>
         <mc:AlternateContent>
           <mc:Choice Requires="wps">
@@ -1607,7 +1633,7 @@
               </wp:anchor>
             </w:drawing>
           </mc:Choice>
-          <mc:Fallback>
+          <mc:Fallback xmlns:w16sdtdh="http://schemas.microsoft.com/office/word/2020/wordml/sdtdatahash" xmlns:w16="http://schemas.microsoft.com/office/word/2018/wordml" xmlns:w16cid="http://schemas.microsoft.com/office/word/2016/wordml/cid" xmlns:w16cex="http://schemas.microsoft.com/office/word/2018/wordml/cex" xmlns:am3d="http://schemas.microsoft.com/office/drawing/2017/model3d" xmlns:aink="http://schemas.microsoft.com/office/drawing/2016/ink" xmlns:cx8="http://schemas.microsoft.com/office/drawing/2016/5/14/chartex" xmlns:cx7="http://schemas.microsoft.com/office/drawing/2016/5/13/chartex" xmlns:cx6="http://schemas.microsoft.com/office/drawing/2016/5/12/chartex" xmlns:cx5="http://schemas.microsoft.com/office/drawing/2016/5/11/chartex" xmlns:cx4="http://schemas.microsoft.com/office/drawing/2016/5/10/chartex" xmlns:cx3="http://schemas.microsoft.com/office/drawing/2016/5/9/chartex" xmlns:cx2="http://schemas.microsoft.com/office/drawing/2015/10/21/chartex">
             <w:pict>
               <v:shape w14:anchorId="11104BED" id="Összekötő: szögletes 51" o:spid="_x0000_s1026" type="#_x0000_t34" style="position:absolute;margin-left:433.85pt;margin-top:310.15pt;width:26.25pt;height:168.75pt;flip:x y;z-index:251704320;visibility:visible;mso-wrap-style:square;mso-width-percent:0;mso-height-percent:0;mso-wrap-distance-left:9pt;mso-wrap-distance-top:0;mso-wrap-distance-right:9pt;mso-wrap-distance-bottom:0;mso-position-horizontal:absolute;mso-position-horizontal-relative:text;mso-position-vertical:absolute;mso-position-vertical-relative:text;mso-width-percent:0;mso-height-percent:0;mso-width-relative:margin;mso-height-relative:margin" o:gfxdata="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" adj="-13535" strokecolor="red" strokeweight="3pt">
                 <v:stroke endarrow="block"/>
@@ -1619,6 +1645,7 @@
       <w:r>
         <w:rPr>
           <w:noProof/>
+          <w:lang w:eastAsia="hu-HU"/>
         </w:rPr>
         <mc:AlternateContent>
           <mc:Choice Requires="wps">
@@ -1684,7 +1711,7 @@
               </wp:anchor>
             </w:drawing>
           </mc:Choice>
-          <mc:Fallback>
+          <mc:Fallback xmlns:w16sdtdh="http://schemas.microsoft.com/office/word/2020/wordml/sdtdatahash" xmlns:w16="http://schemas.microsoft.com/office/word/2018/wordml" xmlns:w16cid="http://schemas.microsoft.com/office/word/2016/wordml/cid" xmlns:w16cex="http://schemas.microsoft.com/office/word/2018/wordml/cex" xmlns:am3d="http://schemas.microsoft.com/office/drawing/2017/model3d" xmlns:aink="http://schemas.microsoft.com/office/drawing/2016/ink" xmlns:cx8="http://schemas.microsoft.com/office/drawing/2016/5/14/chartex" xmlns:cx7="http://schemas.microsoft.com/office/drawing/2016/5/13/chartex" xmlns:cx6="http://schemas.microsoft.com/office/drawing/2016/5/12/chartex" xmlns:cx5="http://schemas.microsoft.com/office/drawing/2016/5/11/chartex" xmlns:cx4="http://schemas.microsoft.com/office/drawing/2016/5/10/chartex" xmlns:cx3="http://schemas.microsoft.com/office/drawing/2016/5/9/chartex" xmlns:cx2="http://schemas.microsoft.com/office/drawing/2015/10/21/chartex">
             <w:pict>
               <v:shape w14:anchorId="20E5DBCC" id="Összekötő: szögletes 50" o:spid="_x0000_s1026" type="#_x0000_t34" style="position:absolute;margin-left:434.6pt;margin-top:240.35pt;width:25.5pt;height:238.5pt;flip:x y;z-index:251702272;visibility:visible;mso-wrap-style:square;mso-width-percent:0;mso-height-percent:0;mso-wrap-distance-left:9pt;mso-wrap-distance-top:0;mso-wrap-distance-right:9pt;mso-wrap-distance-bottom:0;mso-position-horizontal:absolute;mso-position-horizontal-relative:text;mso-position-vertical:absolute;mso-position-vertical-relative:text;mso-width-percent:0;mso-height-percent:0;mso-width-relative:margin;mso-height-relative:margin" o:gfxdata="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" adj="-13535" strokecolor="red" strokeweight="3pt">
                 <v:stroke endarrow="block"/>
@@ -1696,6 +1723,7 @@
       <w:r>
         <w:rPr>
           <w:noProof/>
+          <w:lang w:eastAsia="hu-HU"/>
         </w:rPr>
         <mc:AlternateContent>
           <mc:Choice Requires="wps">
@@ -1761,7 +1789,7 @@
               </wp:anchor>
             </w:drawing>
           </mc:Choice>
-          <mc:Fallback>
+          <mc:Fallback xmlns:w16sdtdh="http://schemas.microsoft.com/office/word/2020/wordml/sdtdatahash" xmlns:w16="http://schemas.microsoft.com/office/word/2018/wordml" xmlns:w16cid="http://schemas.microsoft.com/office/word/2016/wordml/cid" xmlns:w16cex="http://schemas.microsoft.com/office/word/2018/wordml/cex" xmlns:am3d="http://schemas.microsoft.com/office/drawing/2017/model3d" xmlns:aink="http://schemas.microsoft.com/office/drawing/2016/ink" xmlns:cx8="http://schemas.microsoft.com/office/drawing/2016/5/14/chartex" xmlns:cx7="http://schemas.microsoft.com/office/drawing/2016/5/13/chartex" xmlns:cx6="http://schemas.microsoft.com/office/drawing/2016/5/12/chartex" xmlns:cx5="http://schemas.microsoft.com/office/drawing/2016/5/11/chartex" xmlns:cx4="http://schemas.microsoft.com/office/drawing/2016/5/10/chartex" xmlns:cx3="http://schemas.microsoft.com/office/drawing/2016/5/9/chartex" xmlns:cx2="http://schemas.microsoft.com/office/drawing/2015/10/21/chartex">
             <w:pict>
               <v:shape w14:anchorId="6139D8D7" id="Összekötő: szögletes 49" o:spid="_x0000_s1026" type="#_x0000_t34" style="position:absolute;margin-left:435.4pt;margin-top:169.9pt;width:25.5pt;height:309pt;flip:x y;z-index:251700224;visibility:visible;mso-wrap-style:square;mso-width-percent:0;mso-height-percent:0;mso-wrap-distance-left:9pt;mso-wrap-distance-top:0;mso-wrap-distance-right:9pt;mso-wrap-distance-bottom:0;mso-position-horizontal:absolute;mso-position-horizontal-relative:text;mso-position-vertical:absolute;mso-position-vertical-relative:text;mso-width-percent:0;mso-height-percent:0;mso-width-relative:margin;mso-height-relative:margin" o:gfxdata="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" adj="-13535" strokecolor="red" strokeweight="3pt">
                 <v:stroke endarrow="block"/>
@@ -1773,6 +1801,7 @@
       <w:r>
         <w:rPr>
           <w:noProof/>
+          <w:lang w:eastAsia="hu-HU"/>
         </w:rPr>
         <mc:AlternateContent>
           <mc:Choice Requires="wps">
@@ -1838,7 +1867,7 @@
               </wp:anchor>
             </w:drawing>
           </mc:Choice>
-          <mc:Fallback>
+          <mc:Fallback xmlns:w16sdtdh="http://schemas.microsoft.com/office/word/2020/wordml/sdtdatahash" xmlns:w16="http://schemas.microsoft.com/office/word/2018/wordml" xmlns:w16cid="http://schemas.microsoft.com/office/word/2016/wordml/cid" xmlns:w16cex="http://schemas.microsoft.com/office/word/2018/wordml/cex" xmlns:am3d="http://schemas.microsoft.com/office/drawing/2017/model3d" xmlns:aink="http://schemas.microsoft.com/office/drawing/2016/ink" xmlns:cx8="http://schemas.microsoft.com/office/drawing/2016/5/14/chartex" xmlns:cx7="http://schemas.microsoft.com/office/drawing/2016/5/13/chartex" xmlns:cx6="http://schemas.microsoft.com/office/drawing/2016/5/12/chartex" xmlns:cx5="http://schemas.microsoft.com/office/drawing/2016/5/11/chartex" xmlns:cx4="http://schemas.microsoft.com/office/drawing/2016/5/10/chartex" xmlns:cx3="http://schemas.microsoft.com/office/drawing/2016/5/9/chartex" xmlns:cx2="http://schemas.microsoft.com/office/drawing/2015/10/21/chartex">
             <w:pict>
               <v:shape w14:anchorId="7E04B089" id="Összekötő: szögletes 47" o:spid="_x0000_s1026" type="#_x0000_t34" style="position:absolute;margin-left:440.65pt;margin-top:97.15pt;width:19.5pt;height:343.5pt;flip:x y;z-index:251698176;visibility:visible;mso-wrap-style:square;mso-width-percent:0;mso-height-percent:0;mso-wrap-distance-left:9pt;mso-wrap-distance-top:0;mso-wrap-distance-right:9pt;mso-wrap-distance-bottom:0;mso-position-horizontal:absolute;mso-position-horizontal-relative:text;mso-position-vertical:absolute;mso-position-vertical-relative:text;mso-width-percent:0;mso-height-percent:0;mso-width-relative:margin;mso-height-relative:margin" o:gfxdata="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" adj="-38043" strokecolor="#70ad47 [3209]" strokeweight="3pt">
                 <v:stroke endarrow="block"/>
@@ -1850,6 +1879,7 @@
       <w:r>
         <w:rPr>
           <w:noProof/>
+          <w:lang w:eastAsia="hu-HU"/>
         </w:rPr>
         <mc:AlternateContent>
           <mc:Choice Requires="wps">
@@ -1915,7 +1945,7 @@
               </wp:anchor>
             </w:drawing>
           </mc:Choice>
-          <mc:Fallback>
+          <mc:Fallback xmlns:w16sdtdh="http://schemas.microsoft.com/office/word/2020/wordml/sdtdatahash" xmlns:w16="http://schemas.microsoft.com/office/word/2018/wordml" xmlns:w16cid="http://schemas.microsoft.com/office/word/2016/wordml/cid" xmlns:w16cex="http://schemas.microsoft.com/office/word/2018/wordml/cex" xmlns:am3d="http://schemas.microsoft.com/office/drawing/2017/model3d" xmlns:aink="http://schemas.microsoft.com/office/drawing/2016/ink" xmlns:cx8="http://schemas.microsoft.com/office/drawing/2016/5/14/chartex" xmlns:cx7="http://schemas.microsoft.com/office/drawing/2016/5/13/chartex" xmlns:cx6="http://schemas.microsoft.com/office/drawing/2016/5/12/chartex" xmlns:cx5="http://schemas.microsoft.com/office/drawing/2016/5/11/chartex" xmlns:cx4="http://schemas.microsoft.com/office/drawing/2016/5/10/chartex" xmlns:cx3="http://schemas.microsoft.com/office/drawing/2016/5/9/chartex" xmlns:cx2="http://schemas.microsoft.com/office/drawing/2015/10/21/chartex">
             <w:pict>
               <v:shape w14:anchorId="257CE430" id="Összekötő: szögletes 46" o:spid="_x0000_s1026" type="#_x0000_t34" style="position:absolute;margin-left:-13.7pt;margin-top:53.65pt;width:18pt;height:350.25pt;flip:x y;z-index:251696128;visibility:visible;mso-wrap-style:square;mso-width-percent:0;mso-height-percent:0;mso-wrap-distance-left:9pt;mso-wrap-distance-top:0;mso-wrap-distance-right:9pt;mso-wrap-distance-bottom:0;mso-position-horizontal:absolute;mso-position-horizontal-relative:right-margin-area;mso-position-vertical:absolute;mso-position-vertical-relative:text;mso-width-percent:0;mso-height-percent:0;mso-width-relative:margin;mso-height-relative:margin" o:gfxdata="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" adj="-63042" strokecolor="red" strokeweight="3pt">
                 <v:stroke endarrow="block"/>
@@ -1928,6 +1958,7 @@
       <w:r>
         <w:rPr>
           <w:noProof/>
+          <w:lang w:eastAsia="hu-HU"/>
         </w:rPr>
         <mc:AlternateContent>
           <mc:Choice Requires="wps">
@@ -1993,7 +2024,7 @@
               </wp:anchor>
             </w:drawing>
           </mc:Choice>
-          <mc:Fallback>
+          <mc:Fallback xmlns:w16sdtdh="http://schemas.microsoft.com/office/word/2020/wordml/sdtdatahash" xmlns:w16="http://schemas.microsoft.com/office/word/2018/wordml" xmlns:w16cid="http://schemas.microsoft.com/office/word/2016/wordml/cid" xmlns:w16cex="http://schemas.microsoft.com/office/word/2018/wordml/cex" xmlns:am3d="http://schemas.microsoft.com/office/drawing/2017/model3d" xmlns:aink="http://schemas.microsoft.com/office/drawing/2016/ink" xmlns:cx8="http://schemas.microsoft.com/office/drawing/2016/5/14/chartex" xmlns:cx7="http://schemas.microsoft.com/office/drawing/2016/5/13/chartex" xmlns:cx6="http://schemas.microsoft.com/office/drawing/2016/5/12/chartex" xmlns:cx5="http://schemas.microsoft.com/office/drawing/2016/5/11/chartex" xmlns:cx4="http://schemas.microsoft.com/office/drawing/2016/5/10/chartex" xmlns:cx3="http://schemas.microsoft.com/office/drawing/2016/5/9/chartex" xmlns:cx2="http://schemas.microsoft.com/office/drawing/2015/10/21/chartex">
             <w:pict>
               <v:shape w14:anchorId="66FFD88D" id="Összekötő: szögletes 41" o:spid="_x0000_s1026" type="#_x0000_t34" style="position:absolute;margin-left:-5.6pt;margin-top:52.15pt;width:15pt;height:354.75pt;flip:y;z-index:251685888;visibility:visible;mso-wrap-style:square;mso-width-percent:0;mso-height-percent:0;mso-wrap-distance-left:9pt;mso-wrap-distance-top:0;mso-wrap-distance-right:9pt;mso-wrap-distance-bottom:0;mso-position-horizontal:absolute;mso-position-horizontal-relative:text;mso-position-vertical:absolute;mso-position-vertical-relative:text;mso-width-percent:0;mso-height-percent:0;mso-width-relative:margin;mso-height-relative:margin" o:gfxdata="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" adj="-79242" strokecolor="red" strokeweight="3pt">
                 <v:stroke endarrow="block"/>
@@ -2005,6 +2036,7 @@
       <w:r>
         <w:rPr>
           <w:noProof/>
+          <w:lang w:eastAsia="hu-HU"/>
         </w:rPr>
         <w:drawing>
           <wp:inline distT="0" distB="0" distL="0" distR="0" wp14:anchorId="64C5A236" wp14:editId="5D0CED49">
@@ -2045,7 +2077,7 @@
     </w:p>
     <w:tbl>
       <w:tblPr>
-        <w:tblStyle w:val="Rcsostblzat"/>
+        <w:tblStyle w:val="TableGrid"/>
         <w:tblW w:w="0" w:type="auto"/>
         <w:tblLook w:val="04A0" w:firstRow="1" w:lastRow="0" w:firstColumn="1" w:lastColumn="0" w:noHBand="0" w:noVBand="1"/>
       </w:tblPr>
@@ -2057,6 +2089,7 @@
         <w:tc>
           <w:tcPr>
             <w:tcW w:w="4531" w:type="dxa"/>
+            <w:vAlign w:val="center"/>
           </w:tcPr>
           <w:p>
             <w:pPr>
@@ -2076,6 +2109,7 @@
         <w:tc>
           <w:tcPr>
             <w:tcW w:w="4531" w:type="dxa"/>
+            <w:vAlign w:val="center"/>
           </w:tcPr>
           <w:p>
             <w:pPr>
@@ -2091,6 +2125,7 @@
         <w:tc>
           <w:tcPr>
             <w:tcW w:w="4531" w:type="dxa"/>
+            <w:vAlign w:val="center"/>
           </w:tcPr>
           <w:p>
             <w:pPr>
@@ -2110,6 +2145,7 @@
         <w:tc>
           <w:tcPr>
             <w:tcW w:w="4531" w:type="dxa"/>
+            <w:vAlign w:val="center"/>
           </w:tcPr>
           <w:p>
             <w:pPr>
@@ -2125,6 +2161,7 @@
         <w:tc>
           <w:tcPr>
             <w:tcW w:w="4531" w:type="dxa"/>
+            <w:vAlign w:val="center"/>
           </w:tcPr>
           <w:p>
             <w:pPr>
@@ -2138,6 +2175,7 @@
         <w:tc>
           <w:tcPr>
             <w:tcW w:w="4531" w:type="dxa"/>
+            <w:vAlign w:val="center"/>
           </w:tcPr>
           <w:p>
             <w:pPr>
@@ -2152,7 +2190,7 @@
     </w:tbl>
     <w:p>
       <w:pPr>
-        <w:pStyle w:val="Cmsor2"/>
+        <w:pStyle w:val="Heading2"/>
       </w:pPr>
       <w:r>
         <w:t>Az oldalon kapható hibaüzenetek:</w:t>
@@ -2162,6 +2200,7 @@
       <w:r>
         <w:rPr>
           <w:noProof/>
+          <w:lang w:eastAsia="hu-HU"/>
         </w:rPr>
         <w:drawing>
           <wp:inline distT="0" distB="0" distL="0" distR="0" wp14:anchorId="233BC21E" wp14:editId="4692C2B4">
@@ -2204,6 +2243,7 @@
       <w:r>
         <w:rPr>
           <w:noProof/>
+          <w:lang w:eastAsia="hu-HU"/>
         </w:rPr>
         <w:drawing>
           <wp:inline distT="0" distB="0" distL="0" distR="0" wp14:anchorId="551C3985" wp14:editId="36D793EF">
@@ -2246,6 +2286,7 @@
       <w:r>
         <w:rPr>
           <w:noProof/>
+          <w:lang w:eastAsia="hu-HU"/>
         </w:rPr>
         <w:drawing>
           <wp:inline distT="0" distB="0" distL="0" distR="0" wp14:anchorId="2F16E249" wp14:editId="1BF3E363">
@@ -2294,7 +2335,7 @@
     </w:p>
     <w:p>
       <w:pPr>
-        <w:pStyle w:val="Cmsor1"/>
+        <w:pStyle w:val="Heading1"/>
       </w:pPr>
       <w:r>
         <w:lastRenderedPageBreak/>
@@ -2308,6 +2349,7 @@
       <w:r>
         <w:rPr>
           <w:noProof/>
+          <w:lang w:eastAsia="hu-HU"/>
         </w:rPr>
         <mc:AlternateContent>
           <mc:Choice Requires="wps">
@@ -2373,7 +2415,7 @@
               </wp:anchor>
             </w:drawing>
           </mc:Choice>
-          <mc:Fallback>
+          <mc:Fallback xmlns:w16sdtdh="http://schemas.microsoft.com/office/word/2020/wordml/sdtdatahash" xmlns:w16="http://schemas.microsoft.com/office/word/2018/wordml" xmlns:w16cid="http://schemas.microsoft.com/office/word/2016/wordml/cid" xmlns:w16cex="http://schemas.microsoft.com/office/word/2018/wordml/cex" xmlns:am3d="http://schemas.microsoft.com/office/drawing/2017/model3d" xmlns:aink="http://schemas.microsoft.com/office/drawing/2016/ink" xmlns:cx8="http://schemas.microsoft.com/office/drawing/2016/5/14/chartex" xmlns:cx7="http://schemas.microsoft.com/office/drawing/2016/5/13/chartex" xmlns:cx6="http://schemas.microsoft.com/office/drawing/2016/5/12/chartex" xmlns:cx5="http://schemas.microsoft.com/office/drawing/2016/5/11/chartex" xmlns:cx4="http://schemas.microsoft.com/office/drawing/2016/5/10/chartex" xmlns:cx3="http://schemas.microsoft.com/office/drawing/2016/5/9/chartex" xmlns:cx2="http://schemas.microsoft.com/office/drawing/2015/10/21/chartex">
             <w:pict>
               <v:shape w14:anchorId="4DEC9FA2" id="Összekötő: szögletes 192" o:spid="_x0000_s1026" type="#_x0000_t34" style="position:absolute;margin-left:510pt;margin-top:322.3pt;width:21pt;height:81pt;flip:x y;z-index:251712512;visibility:visible;mso-wrap-style:square;mso-width-percent:0;mso-height-percent:0;mso-wrap-distance-left:9pt;mso-wrap-distance-top:0;mso-wrap-distance-right:9pt;mso-wrap-distance-bottom:0;mso-position-horizontal:absolute;mso-position-horizontal-relative:left-margin-area;mso-position-vertical:absolute;mso-position-vertical-relative:text;mso-width-percent:0;mso-height-percent:0;mso-width-relative:margin;mso-height-relative:margin" o:gfxdata="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" adj="-27867" strokecolor="red" strokeweight="3pt">
                 <v:stroke endarrow="block"/>
@@ -2386,6 +2428,7 @@
       <w:r>
         <w:rPr>
           <w:noProof/>
+          <w:lang w:eastAsia="hu-HU"/>
         </w:rPr>
         <mc:AlternateContent>
           <mc:Choice Requires="wps">
@@ -2451,7 +2494,7 @@
               </wp:anchor>
             </w:drawing>
           </mc:Choice>
-          <mc:Fallback>
+          <mc:Fallback xmlns:w16sdtdh="http://schemas.microsoft.com/office/word/2020/wordml/sdtdatahash" xmlns:w16="http://schemas.microsoft.com/office/word/2018/wordml" xmlns:w16cid="http://schemas.microsoft.com/office/word/2016/wordml/cid" xmlns:w16cex="http://schemas.microsoft.com/office/word/2018/wordml/cex" xmlns:am3d="http://schemas.microsoft.com/office/drawing/2017/model3d" xmlns:aink="http://schemas.microsoft.com/office/drawing/2016/ink" xmlns:cx8="http://schemas.microsoft.com/office/drawing/2016/5/14/chartex" xmlns:cx7="http://schemas.microsoft.com/office/drawing/2016/5/13/chartex" xmlns:cx6="http://schemas.microsoft.com/office/drawing/2016/5/12/chartex" xmlns:cx5="http://schemas.microsoft.com/office/drawing/2016/5/11/chartex" xmlns:cx4="http://schemas.microsoft.com/office/drawing/2016/5/10/chartex" xmlns:cx3="http://schemas.microsoft.com/office/drawing/2016/5/9/chartex" xmlns:cx2="http://schemas.microsoft.com/office/drawing/2015/10/21/chartex">
             <w:pict>
               <v:shape w14:anchorId="2151D9D8" id="Összekötő: szögletes 63" o:spid="_x0000_s1026" type="#_x0000_t34" style="position:absolute;margin-left:510pt;margin-top:218.8pt;width:19.5pt;height:225.75pt;flip:x y;z-index:251710464;visibility:visible;mso-wrap-style:square;mso-width-percent:0;mso-height-percent:0;mso-wrap-distance-left:9pt;mso-wrap-distance-top:0;mso-wrap-distance-right:9pt;mso-wrap-distance-bottom:0;mso-position-horizontal:absolute;mso-position-horizontal-relative:left-margin-area;mso-position-vertical:absolute;mso-position-vertical-relative:text;mso-width-percent:0;mso-height-percent:0;mso-width-relative:margin;mso-height-relative:margin" o:gfxdata="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" adj="-51459" strokecolor="red" strokeweight="3pt">
                 <v:stroke endarrow="block"/>
@@ -2464,6 +2507,7 @@
       <w:r>
         <w:rPr>
           <w:noProof/>
+          <w:lang w:eastAsia="hu-HU"/>
         </w:rPr>
         <mc:AlternateContent>
           <mc:Choice Requires="wps">
@@ -2529,7 +2573,7 @@
               </wp:anchor>
             </w:drawing>
           </mc:Choice>
-          <mc:Fallback>
+          <mc:Fallback xmlns:w16sdtdh="http://schemas.microsoft.com/office/word/2020/wordml/sdtdatahash" xmlns:w16="http://schemas.microsoft.com/office/word/2018/wordml" xmlns:w16cid="http://schemas.microsoft.com/office/word/2016/wordml/cid" xmlns:w16cex="http://schemas.microsoft.com/office/word/2018/wordml/cex" xmlns:am3d="http://schemas.microsoft.com/office/drawing/2017/model3d" xmlns:aink="http://schemas.microsoft.com/office/drawing/2016/ink" xmlns:cx8="http://schemas.microsoft.com/office/drawing/2016/5/14/chartex" xmlns:cx7="http://schemas.microsoft.com/office/drawing/2016/5/13/chartex" xmlns:cx6="http://schemas.microsoft.com/office/drawing/2016/5/12/chartex" xmlns:cx5="http://schemas.microsoft.com/office/drawing/2016/5/11/chartex" xmlns:cx4="http://schemas.microsoft.com/office/drawing/2016/5/10/chartex" xmlns:cx3="http://schemas.microsoft.com/office/drawing/2016/5/9/chartex" xmlns:cx2="http://schemas.microsoft.com/office/drawing/2015/10/21/chartex">
             <w:pict>
               <v:shape w14:anchorId="12134031" id="Összekötő: szögletes 62" o:spid="_x0000_s1026" type="#_x0000_t34" style="position:absolute;margin-left:57pt;margin-top:167.8pt;width:29.25pt;height:237pt;flip:y;z-index:251708416;visibility:visible;mso-wrap-style:square;mso-width-percent:0;mso-height-percent:0;mso-wrap-distance-left:9pt;mso-wrap-distance-top:0;mso-wrap-distance-right:9pt;mso-wrap-distance-bottom:0;mso-position-horizontal:absolute;mso-position-horizontal-relative:left-margin-area;mso-position-vertical:absolute;mso-position-vertical-relative:text;mso-width-percent:0;mso-height-percent:0;mso-width-relative:margin;mso-height-relative:margin" o:gfxdata="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" adj="-17398" strokecolor="red" strokeweight="3pt">
                 <v:stroke endarrow="block"/>
@@ -2542,6 +2586,7 @@
       <w:r>
         <w:rPr>
           <w:noProof/>
+          <w:lang w:eastAsia="hu-HU"/>
         </w:rPr>
         <mc:AlternateContent>
           <mc:Choice Requires="wps">
@@ -2607,7 +2652,7 @@
               </wp:anchor>
             </w:drawing>
           </mc:Choice>
-          <mc:Fallback>
+          <mc:Fallback xmlns:w16sdtdh="http://schemas.microsoft.com/office/word/2020/wordml/sdtdatahash" xmlns:w16="http://schemas.microsoft.com/office/word/2018/wordml" xmlns:w16cid="http://schemas.microsoft.com/office/word/2016/wordml/cid" xmlns:w16cex="http://schemas.microsoft.com/office/word/2018/wordml/cex" xmlns:am3d="http://schemas.microsoft.com/office/drawing/2017/model3d" xmlns:aink="http://schemas.microsoft.com/office/drawing/2016/ink" xmlns:cx8="http://schemas.microsoft.com/office/drawing/2016/5/14/chartex" xmlns:cx7="http://schemas.microsoft.com/office/drawing/2016/5/13/chartex" xmlns:cx6="http://schemas.microsoft.com/office/drawing/2016/5/12/chartex" xmlns:cx5="http://schemas.microsoft.com/office/drawing/2016/5/11/chartex" xmlns:cx4="http://schemas.microsoft.com/office/drawing/2016/5/10/chartex" xmlns:cx3="http://schemas.microsoft.com/office/drawing/2016/5/9/chartex" xmlns:cx2="http://schemas.microsoft.com/office/drawing/2015/10/21/chartex">
             <w:pict>
               <v:shape w14:anchorId="7CCA362C" id="Összekötő: szögletes 61" o:spid="_x0000_s1026" type="#_x0000_t34" style="position:absolute;margin-left:57.75pt;margin-top:107.8pt;width:26.25pt;height:336pt;flip:y;z-index:251706368;visibility:visible;mso-wrap-style:square;mso-width-percent:0;mso-height-percent:0;mso-wrap-distance-left:9pt;mso-wrap-distance-top:0;mso-wrap-distance-right:9pt;mso-wrap-distance-bottom:0;mso-position-horizontal:absolute;mso-position-horizontal-relative:left-margin-area;mso-position-vertical:absolute;mso-position-vertical-relative:text;mso-width-percent:0;mso-height-percent:0;mso-width-relative:margin;mso-height-relative:margin" o:gfxdata="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" adj="-32209" strokecolor="red" strokeweight="3pt">
                 <v:stroke endarrow="block"/>
@@ -2620,6 +2665,7 @@
       <w:r>
         <w:rPr>
           <w:noProof/>
+          <w:lang w:eastAsia="hu-HU"/>
         </w:rPr>
         <w:drawing>
           <wp:inline distT="0" distB="0" distL="0" distR="0" wp14:anchorId="35421BB5" wp14:editId="7C2717FC">
@@ -2660,7 +2706,7 @@
     </w:p>
     <w:tbl>
       <w:tblPr>
-        <w:tblStyle w:val="Rcsostblzat"/>
+        <w:tblStyle w:val="TableGrid"/>
         <w:tblW w:w="0" w:type="auto"/>
         <w:tblLook w:val="04A0" w:firstRow="1" w:lastRow="0" w:firstColumn="1" w:lastColumn="0" w:noHBand="0" w:noVBand="1"/>
       </w:tblPr>
@@ -2672,6 +2718,7 @@
         <w:tc>
           <w:tcPr>
             <w:tcW w:w="4531" w:type="dxa"/>
+            <w:vAlign w:val="center"/>
           </w:tcPr>
           <w:p>
             <w:pPr>
@@ -2685,6 +2732,7 @@
         <w:tc>
           <w:tcPr>
             <w:tcW w:w="4531" w:type="dxa"/>
+            <w:vAlign w:val="center"/>
           </w:tcPr>
           <w:p>
             <w:pPr>
@@ -2700,6 +2748,7 @@
         <w:tc>
           <w:tcPr>
             <w:tcW w:w="4531" w:type="dxa"/>
+            <w:vAlign w:val="center"/>
           </w:tcPr>
           <w:p>
             <w:pPr>
@@ -2713,6 +2762,7 @@
         <w:tc>
           <w:tcPr>
             <w:tcW w:w="4531" w:type="dxa"/>
+            <w:vAlign w:val="center"/>
           </w:tcPr>
           <w:p>
             <w:pPr>
@@ -2738,6 +2788,7 @@
       <w:r>
         <w:rPr>
           <w:noProof/>
+          <w:lang w:eastAsia="hu-HU"/>
         </w:rPr>
         <w:lastRenderedPageBreak/>
         <mc:AlternateContent>
@@ -2804,7 +2855,7 @@
               </wp:anchor>
             </w:drawing>
           </mc:Choice>
-          <mc:Fallback>
+          <mc:Fallback xmlns:w16sdtdh="http://schemas.microsoft.com/office/word/2020/wordml/sdtdatahash" xmlns:w16="http://schemas.microsoft.com/office/word/2018/wordml" xmlns:w16cid="http://schemas.microsoft.com/office/word/2016/wordml/cid" xmlns:w16cex="http://schemas.microsoft.com/office/word/2018/wordml/cex" xmlns:am3d="http://schemas.microsoft.com/office/drawing/2017/model3d" xmlns:aink="http://schemas.microsoft.com/office/drawing/2016/ink" xmlns:cx8="http://schemas.microsoft.com/office/drawing/2016/5/14/chartex" xmlns:cx7="http://schemas.microsoft.com/office/drawing/2016/5/13/chartex" xmlns:cx6="http://schemas.microsoft.com/office/drawing/2016/5/12/chartex" xmlns:cx5="http://schemas.microsoft.com/office/drawing/2016/5/11/chartex" xmlns:cx4="http://schemas.microsoft.com/office/drawing/2016/5/10/chartex" xmlns:cx3="http://schemas.microsoft.com/office/drawing/2016/5/9/chartex" xmlns:cx2="http://schemas.microsoft.com/office/drawing/2015/10/21/chartex">
             <w:pict>
               <v:shape w14:anchorId="2EA82D3E" id="Összekötő: szögletes 196" o:spid="_x0000_s1026" type="#_x0000_t34" style="position:absolute;margin-left:501pt;margin-top:445.15pt;width:27.75pt;height:87pt;flip:x y;z-index:251718656;visibility:visible;mso-wrap-style:square;mso-width-percent:0;mso-height-percent:0;mso-wrap-distance-left:9pt;mso-wrap-distance-top:0;mso-wrap-distance-right:9pt;mso-wrap-distance-bottom:0;mso-position-horizontal:absolute;mso-position-horizontal-relative:left-margin-area;mso-position-vertical:absolute;mso-position-vertical-relative:text;mso-width-percent:0;mso-height-percent:0;mso-width-relative:margin;mso-height-relative:margin" o:gfxdata="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" adj="-13319" strokecolor="red" strokeweight="3pt">
                 <v:stroke endarrow="block"/>
@@ -2817,6 +2868,7 @@
       <w:r>
         <w:rPr>
           <w:noProof/>
+          <w:lang w:eastAsia="hu-HU"/>
         </w:rPr>
         <mc:AlternateContent>
           <mc:Choice Requires="wps">
@@ -2882,7 +2934,7 @@
               </wp:anchor>
             </w:drawing>
           </mc:Choice>
-          <mc:Fallback>
+          <mc:Fallback xmlns:w16sdtdh="http://schemas.microsoft.com/office/word/2020/wordml/sdtdatahash" xmlns:w16="http://schemas.microsoft.com/office/word/2018/wordml" xmlns:w16cid="http://schemas.microsoft.com/office/word/2016/wordml/cid" xmlns:w16cex="http://schemas.microsoft.com/office/word/2018/wordml/cex" xmlns:am3d="http://schemas.microsoft.com/office/drawing/2017/model3d" xmlns:aink="http://schemas.microsoft.com/office/drawing/2016/ink" xmlns:cx8="http://schemas.microsoft.com/office/drawing/2016/5/14/chartex" xmlns:cx7="http://schemas.microsoft.com/office/drawing/2016/5/13/chartex" xmlns:cx6="http://schemas.microsoft.com/office/drawing/2016/5/12/chartex" xmlns:cx5="http://schemas.microsoft.com/office/drawing/2016/5/11/chartex" xmlns:cx4="http://schemas.microsoft.com/office/drawing/2016/5/10/chartex" xmlns:cx3="http://schemas.microsoft.com/office/drawing/2016/5/9/chartex" xmlns:cx2="http://schemas.microsoft.com/office/drawing/2015/10/21/chartex">
             <w:pict>
               <v:shape w14:anchorId="6DC9C952" id="Összekötő: szögletes 197" o:spid="_x0000_s1026" type="#_x0000_t34" style="position:absolute;margin-left:510pt;margin-top:239.65pt;width:18pt;height:333.75pt;flip:x y;z-index:251720704;visibility:visible;mso-wrap-style:square;mso-width-percent:0;mso-height-percent:0;mso-wrap-distance-left:9pt;mso-wrap-distance-top:0;mso-wrap-distance-right:9pt;mso-wrap-distance-bottom:0;mso-position-horizontal:absolute;mso-position-horizontal-relative:left-margin-area;mso-position-vertical:absolute;mso-position-vertical-relative:text;mso-width-percent:0;mso-height-percent:0;mso-width-relative:margin;mso-height-relative:margin" o:gfxdata="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" adj="-50219" strokecolor="red" strokeweight="3pt">
                 <v:stroke endarrow="block"/>
@@ -2895,6 +2947,7 @@
       <w:r>
         <w:rPr>
           <w:noProof/>
+          <w:lang w:eastAsia="hu-HU"/>
         </w:rPr>
         <mc:AlternateContent>
           <mc:Choice Requires="wps">
@@ -2960,7 +3013,7 @@
               </wp:anchor>
             </w:drawing>
           </mc:Choice>
-          <mc:Fallback>
+          <mc:Fallback xmlns:w16sdtdh="http://schemas.microsoft.com/office/word/2020/wordml/sdtdatahash" xmlns:w16="http://schemas.microsoft.com/office/word/2018/wordml" xmlns:w16cid="http://schemas.microsoft.com/office/word/2016/wordml/cid" xmlns:w16cex="http://schemas.microsoft.com/office/word/2018/wordml/cex" xmlns:am3d="http://schemas.microsoft.com/office/drawing/2017/model3d" xmlns:aink="http://schemas.microsoft.com/office/drawing/2016/ink" xmlns:cx8="http://schemas.microsoft.com/office/drawing/2016/5/14/chartex" xmlns:cx7="http://schemas.microsoft.com/office/drawing/2016/5/13/chartex" xmlns:cx6="http://schemas.microsoft.com/office/drawing/2016/5/12/chartex" xmlns:cx5="http://schemas.microsoft.com/office/drawing/2016/5/11/chartex" xmlns:cx4="http://schemas.microsoft.com/office/drawing/2016/5/10/chartex" xmlns:cx3="http://schemas.microsoft.com/office/drawing/2016/5/9/chartex" xmlns:cx2="http://schemas.microsoft.com/office/drawing/2015/10/21/chartex">
             <w:pict>
               <v:shape w14:anchorId="09205D7D" id="Összekötő: szögletes 195" o:spid="_x0000_s1026" type="#_x0000_t34" style="position:absolute;margin-left:66pt;margin-top:109.9pt;width:27pt;height:461.25pt;flip:y;z-index:251716608;visibility:visible;mso-wrap-style:square;mso-width-percent:0;mso-height-percent:0;mso-wrap-distance-left:9pt;mso-wrap-distance-top:0;mso-wrap-distance-right:9pt;mso-wrap-distance-bottom:0;mso-position-horizontal:absolute;mso-position-horizontal-relative:left-margin-area;mso-position-vertical:absolute;mso-position-vertical-relative:text;mso-width-percent:0;mso-height-percent:0;mso-width-relative:margin;mso-height-relative:margin" o:gfxdata="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" adj="-33692" strokecolor="red" strokeweight="3pt">
                 <v:stroke endarrow="block"/>
@@ -2973,6 +3026,7 @@
       <w:r>
         <w:rPr>
           <w:noProof/>
+          <w:lang w:eastAsia="hu-HU"/>
         </w:rPr>
         <mc:AlternateContent>
           <mc:Choice Requires="wps">
@@ -3038,7 +3092,7 @@
               </wp:anchor>
             </w:drawing>
           </mc:Choice>
-          <mc:Fallback>
+          <mc:Fallback xmlns:w16sdtdh="http://schemas.microsoft.com/office/word/2020/wordml/sdtdatahash" xmlns:w16="http://schemas.microsoft.com/office/word/2018/wordml" xmlns:w16cid="http://schemas.microsoft.com/office/word/2016/wordml/cid" xmlns:w16cex="http://schemas.microsoft.com/office/word/2018/wordml/cex" xmlns:am3d="http://schemas.microsoft.com/office/drawing/2017/model3d" xmlns:aink="http://schemas.microsoft.com/office/drawing/2016/ink" xmlns:cx8="http://schemas.microsoft.com/office/drawing/2016/5/14/chartex" xmlns:cx7="http://schemas.microsoft.com/office/drawing/2016/5/13/chartex" xmlns:cx6="http://schemas.microsoft.com/office/drawing/2016/5/12/chartex" xmlns:cx5="http://schemas.microsoft.com/office/drawing/2016/5/11/chartex" xmlns:cx4="http://schemas.microsoft.com/office/drawing/2016/5/10/chartex" xmlns:cx3="http://schemas.microsoft.com/office/drawing/2016/5/9/chartex" xmlns:cx2="http://schemas.microsoft.com/office/drawing/2015/10/21/chartex">
             <w:pict>
               <v:shape w14:anchorId="293726BF" id="Összekötő: szögletes 194" o:spid="_x0000_s1026" type="#_x0000_t34" style="position:absolute;margin-left:65.25pt;margin-top:347.65pt;width:26.25pt;height:186.75pt;flip:y;z-index:251714560;visibility:visible;mso-wrap-style:square;mso-width-percent:0;mso-height-percent:0;mso-wrap-distance-left:9pt;mso-wrap-distance-top:0;mso-wrap-distance-right:9pt;mso-wrap-distance-bottom:0;mso-position-horizontal:absolute;mso-position-horizontal-relative:left-margin-area;mso-position-vertical:absolute;mso-position-vertical-relative:text;mso-width-percent:0;mso-height-percent:0;mso-width-relative:margin;mso-height-relative:margin" o:gfxdata="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" adj="-12692" strokecolor="red" strokeweight="3pt">
                 <v:stroke endarrow="block"/>
@@ -3051,6 +3105,7 @@
       <w:r>
         <w:rPr>
           <w:noProof/>
+          <w:lang w:eastAsia="hu-HU"/>
         </w:rPr>
         <w:drawing>
           <wp:inline distT="0" distB="0" distL="0" distR="0" wp14:anchorId="6A266198" wp14:editId="390D16E4">
@@ -3091,7 +3146,7 @@
     </w:p>
     <w:tbl>
       <w:tblPr>
-        <w:tblStyle w:val="Rcsostblzat"/>
+        <w:tblStyle w:val="TableGrid"/>
         <w:tblW w:w="0" w:type="auto"/>
         <w:tblLook w:val="04A0" w:firstRow="1" w:lastRow="0" w:firstColumn="1" w:lastColumn="0" w:noHBand="0" w:noVBand="1"/>
       </w:tblPr>
@@ -3103,6 +3158,7 @@
         <w:tc>
           <w:tcPr>
             <w:tcW w:w="4531" w:type="dxa"/>
+            <w:vAlign w:val="center"/>
           </w:tcPr>
           <w:p>
             <w:pPr>
@@ -3116,6 +3172,7 @@
         <w:tc>
           <w:tcPr>
             <w:tcW w:w="4531" w:type="dxa"/>
+            <w:vAlign w:val="center"/>
           </w:tcPr>
           <w:p>
             <w:pPr>
@@ -3131,6 +3188,7 @@
         <w:tc>
           <w:tcPr>
             <w:tcW w:w="4531" w:type="dxa"/>
+            <w:vAlign w:val="center"/>
           </w:tcPr>
           <w:p>
             <w:pPr>
@@ -3144,6 +3202,7 @@
         <w:tc>
           <w:tcPr>
             <w:tcW w:w="4531" w:type="dxa"/>
+            <w:vAlign w:val="center"/>
           </w:tcPr>
           <w:p>
             <w:pPr>
@@ -3169,6 +3228,7 @@
       <w:r>
         <w:rPr>
           <w:noProof/>
+          <w:lang w:eastAsia="hu-HU"/>
         </w:rPr>
         <w:lastRenderedPageBreak/>
         <mc:AlternateContent>
@@ -3235,7 +3295,7 @@
               </wp:anchor>
             </w:drawing>
           </mc:Choice>
-          <mc:Fallback>
+          <mc:Fallback xmlns:w16sdtdh="http://schemas.microsoft.com/office/word/2020/wordml/sdtdatahash" xmlns:w16="http://schemas.microsoft.com/office/word/2018/wordml" xmlns:w16cid="http://schemas.microsoft.com/office/word/2016/wordml/cid" xmlns:w16cex="http://schemas.microsoft.com/office/word/2018/wordml/cex" xmlns:am3d="http://schemas.microsoft.com/office/drawing/2017/model3d" xmlns:aink="http://schemas.microsoft.com/office/drawing/2016/ink" xmlns:cx8="http://schemas.microsoft.com/office/drawing/2016/5/14/chartex" xmlns:cx7="http://schemas.microsoft.com/office/drawing/2016/5/13/chartex" xmlns:cx6="http://schemas.microsoft.com/office/drawing/2016/5/12/chartex" xmlns:cx5="http://schemas.microsoft.com/office/drawing/2016/5/11/chartex" xmlns:cx4="http://schemas.microsoft.com/office/drawing/2016/5/10/chartex" xmlns:cx3="http://schemas.microsoft.com/office/drawing/2016/5/9/chartex" xmlns:cx2="http://schemas.microsoft.com/office/drawing/2015/10/21/chartex">
             <w:pict>
               <v:shape w14:anchorId="7ECEEA11" id="Összekötő: szögletes 200" o:spid="_x0000_s1026" type="#_x0000_t34" style="position:absolute;margin-left:-18.95pt;margin-top:147.4pt;width:21.75pt;height:63pt;flip:x y;z-index:251724800;visibility:visible;mso-wrap-style:square;mso-width-percent:0;mso-height-percent:0;mso-wrap-distance-left:9pt;mso-wrap-distance-top:0;mso-wrap-distance-right:9pt;mso-wrap-distance-bottom:0;mso-position-horizontal:absolute;mso-position-horizontal-relative:right-margin-area;mso-position-vertical:absolute;mso-position-vertical-relative:text;mso-width-percent:0;mso-height-percent:0;mso-width-relative:margin;mso-height-relative:margin" o:gfxdata="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" adj="-21017" strokecolor="red" strokeweight="3pt">
                 <v:stroke endarrow="block"/>
@@ -3248,6 +3308,7 @@
       <w:r>
         <w:rPr>
           <w:noProof/>
+          <w:lang w:eastAsia="hu-HU"/>
         </w:rPr>
         <mc:AlternateContent>
           <mc:Choice Requires="wps">
@@ -3313,7 +3374,7 @@
               </wp:anchor>
             </w:drawing>
           </mc:Choice>
-          <mc:Fallback>
+          <mc:Fallback xmlns:w16sdtdh="http://schemas.microsoft.com/office/word/2020/wordml/sdtdatahash" xmlns:w16="http://schemas.microsoft.com/office/word/2018/wordml" xmlns:w16cid="http://schemas.microsoft.com/office/word/2016/wordml/cid" xmlns:w16cex="http://schemas.microsoft.com/office/word/2018/wordml/cex" xmlns:am3d="http://schemas.microsoft.com/office/drawing/2017/model3d" xmlns:aink="http://schemas.microsoft.com/office/drawing/2016/ink" xmlns:cx8="http://schemas.microsoft.com/office/drawing/2016/5/14/chartex" xmlns:cx7="http://schemas.microsoft.com/office/drawing/2016/5/13/chartex" xmlns:cx6="http://schemas.microsoft.com/office/drawing/2016/5/12/chartex" xmlns:cx5="http://schemas.microsoft.com/office/drawing/2016/5/11/chartex" xmlns:cx4="http://schemas.microsoft.com/office/drawing/2016/5/10/chartex" xmlns:cx3="http://schemas.microsoft.com/office/drawing/2016/5/9/chartex" xmlns:cx2="http://schemas.microsoft.com/office/drawing/2015/10/21/chartex">
             <w:pict>
               <v:shape w14:anchorId="0DAFA86D" id="Összekötő: szögletes 199" o:spid="_x0000_s1026" type="#_x0000_t34" style="position:absolute;margin-left:63pt;margin-top:94.15pt;width:25.5pt;height:115.5pt;flip:y;z-index:251722752;visibility:visible;mso-wrap-style:square;mso-width-percent:0;mso-height-percent:0;mso-wrap-distance-left:9pt;mso-wrap-distance-top:0;mso-wrap-distance-right:9pt;mso-wrap-distance-bottom:0;mso-position-horizontal:absolute;mso-position-horizontal-relative:left-margin-area;mso-position-vertical:absolute;mso-position-vertical-relative:text;mso-width-percent:0;mso-height-percent:0;mso-width-relative:margin;mso-height-relative:margin" o:gfxdata="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" adj="-12692" strokecolor="red" strokeweight="3pt">
                 <v:stroke endarrow="block"/>
@@ -3326,6 +3387,7 @@
       <w:r>
         <w:rPr>
           <w:noProof/>
+          <w:lang w:eastAsia="hu-HU"/>
         </w:rPr>
         <w:drawing>
           <wp:inline distT="0" distB="0" distL="0" distR="0" wp14:anchorId="20963D5B" wp14:editId="7FA5531E">
@@ -3366,7 +3428,7 @@
     </w:p>
     <w:tbl>
       <w:tblPr>
-        <w:tblStyle w:val="Rcsostblzat"/>
+        <w:tblStyle w:val="TableGrid"/>
         <w:tblW w:w="0" w:type="auto"/>
         <w:tblLook w:val="04A0" w:firstRow="1" w:lastRow="0" w:firstColumn="1" w:lastColumn="0" w:noHBand="0" w:noVBand="1"/>
       </w:tblPr>
@@ -3378,6 +3440,7 @@
         <w:tc>
           <w:tcPr>
             <w:tcW w:w="4531" w:type="dxa"/>
+            <w:vAlign w:val="center"/>
           </w:tcPr>
           <w:p>
             <w:pPr>
@@ -3391,6 +3454,7 @@
         <w:tc>
           <w:tcPr>
             <w:tcW w:w="4531" w:type="dxa"/>
+            <w:vAlign w:val="center"/>
           </w:tcPr>
           <w:p>
             <w:pPr>
@@ -3420,7 +3484,7 @@
     </w:p>
     <w:p>
       <w:pPr>
-        <w:pStyle w:val="Cmsor2"/>
+        <w:pStyle w:val="Heading2"/>
       </w:pPr>
       <w:r>
         <w:t>BMI tartományok</w:t>
@@ -3431,7 +3495,7 @@
     </w:p>
     <w:tbl>
       <w:tblPr>
-        <w:tblStyle w:val="Rcsostblzat"/>
+        <w:tblStyle w:val="TableGrid"/>
         <w:tblW w:w="0" w:type="auto"/>
         <w:tblBorders>
           <w:top w:val="none" w:sz="0" w:space="0" w:color="auto"/>
@@ -3449,6 +3513,7 @@
         <w:tc>
           <w:tcPr>
             <w:tcW w:w="2127" w:type="dxa"/>
+            <w:vAlign w:val="center"/>
           </w:tcPr>
           <w:p>
             <w:pPr>
@@ -3470,6 +3535,7 @@
         <w:tc>
           <w:tcPr>
             <w:tcW w:w="6935" w:type="dxa"/>
+            <w:vAlign w:val="center"/>
           </w:tcPr>
           <w:p>
             <w:pPr>
@@ -3494,6 +3560,7 @@
         <w:tc>
           <w:tcPr>
             <w:tcW w:w="2127" w:type="dxa"/>
+            <w:vAlign w:val="center"/>
           </w:tcPr>
           <w:p>
             <w:pPr>
@@ -3515,6 +3582,7 @@
         <w:tc>
           <w:tcPr>
             <w:tcW w:w="6935" w:type="dxa"/>
+            <w:vAlign w:val="center"/>
           </w:tcPr>
           <w:p>
             <w:pPr>
@@ -3539,6 +3607,7 @@
         <w:tc>
           <w:tcPr>
             <w:tcW w:w="2127" w:type="dxa"/>
+            <w:vAlign w:val="center"/>
           </w:tcPr>
           <w:p>
             <w:pPr>
@@ -3560,6 +3629,7 @@
         <w:tc>
           <w:tcPr>
             <w:tcW w:w="6935" w:type="dxa"/>
+            <w:vAlign w:val="center"/>
           </w:tcPr>
           <w:p>
             <w:pPr>
@@ -3583,6 +3653,7 @@
         <w:tc>
           <w:tcPr>
             <w:tcW w:w="2127" w:type="dxa"/>
+            <w:vAlign w:val="center"/>
           </w:tcPr>
           <w:p>
             <w:pPr>
@@ -3604,6 +3675,7 @@
         <w:tc>
           <w:tcPr>
             <w:tcW w:w="6935" w:type="dxa"/>
+            <w:vAlign w:val="center"/>
           </w:tcPr>
           <w:p>
             <w:pPr>
@@ -3627,6 +3699,7 @@
         <w:tc>
           <w:tcPr>
             <w:tcW w:w="2127" w:type="dxa"/>
+            <w:vAlign w:val="center"/>
           </w:tcPr>
           <w:p>
             <w:pPr>
@@ -3648,6 +3721,7 @@
         <w:tc>
           <w:tcPr>
             <w:tcW w:w="6935" w:type="dxa"/>
+            <w:vAlign w:val="center"/>
           </w:tcPr>
           <w:p>
             <w:pPr>
@@ -3671,6 +3745,7 @@
         <w:tc>
           <w:tcPr>
             <w:tcW w:w="2127" w:type="dxa"/>
+            <w:vAlign w:val="center"/>
           </w:tcPr>
           <w:p>
             <w:pPr>
@@ -3692,6 +3767,7 @@
         <w:tc>
           <w:tcPr>
             <w:tcW w:w="6935" w:type="dxa"/>
+            <w:vAlign w:val="center"/>
           </w:tcPr>
           <w:p>
             <w:pPr>
@@ -3716,6 +3792,7 @@
         <w:tc>
           <w:tcPr>
             <w:tcW w:w="2127" w:type="dxa"/>
+            <w:vAlign w:val="center"/>
           </w:tcPr>
           <w:p>
             <w:pPr>
@@ -3737,6 +3814,7 @@
         <w:tc>
           <w:tcPr>
             <w:tcW w:w="6935" w:type="dxa"/>
+            <w:vAlign w:val="center"/>
           </w:tcPr>
           <w:p>
             <w:pPr>
@@ -3761,6 +3839,7 @@
         <w:tc>
           <w:tcPr>
             <w:tcW w:w="2127" w:type="dxa"/>
+            <w:vAlign w:val="center"/>
           </w:tcPr>
           <w:p>
             <w:pPr>
@@ -3782,6 +3861,7 @@
         <w:tc>
           <w:tcPr>
             <w:tcW w:w="6935" w:type="dxa"/>
+            <w:vAlign w:val="center"/>
           </w:tcPr>
           <w:p>
             <w:pPr>
@@ -3817,7 +3897,7 @@
     </w:p>
     <w:p>
       <w:pPr>
-        <w:pStyle w:val="Cmsor1"/>
+        <w:pStyle w:val="Heading1"/>
       </w:pPr>
       <w:r>
         <w:lastRenderedPageBreak/>
@@ -3828,6 +3908,7 @@
       <w:r>
         <w:rPr>
           <w:noProof/>
+          <w:lang w:eastAsia="hu-HU"/>
         </w:rPr>
         <mc:AlternateContent>
           <mc:Choice Requires="wps">
@@ -3893,7 +3974,7 @@
               </wp:anchor>
             </w:drawing>
           </mc:Choice>
-          <mc:Fallback>
+          <mc:Fallback xmlns:w16sdtdh="http://schemas.microsoft.com/office/word/2020/wordml/sdtdatahash" xmlns:w16="http://schemas.microsoft.com/office/word/2018/wordml" xmlns:w16cid="http://schemas.microsoft.com/office/word/2016/wordml/cid" xmlns:w16cex="http://schemas.microsoft.com/office/word/2018/wordml/cex" xmlns:am3d="http://schemas.microsoft.com/office/drawing/2017/model3d" xmlns:aink="http://schemas.microsoft.com/office/drawing/2016/ink" xmlns:cx8="http://schemas.microsoft.com/office/drawing/2016/5/14/chartex" xmlns:cx7="http://schemas.microsoft.com/office/drawing/2016/5/13/chartex" xmlns:cx6="http://schemas.microsoft.com/office/drawing/2016/5/12/chartex" xmlns:cx5="http://schemas.microsoft.com/office/drawing/2016/5/11/chartex" xmlns:cx4="http://schemas.microsoft.com/office/drawing/2016/5/10/chartex" xmlns:cx3="http://schemas.microsoft.com/office/drawing/2016/5/9/chartex" xmlns:cx2="http://schemas.microsoft.com/office/drawing/2015/10/21/chartex">
             <w:pict>
               <v:shape w14:anchorId="6A4DA700" id="Összekötő: szögletes 207" o:spid="_x0000_s1026" type="#_x0000_t34" style="position:absolute;margin-left:1.25pt;margin-top:126.55pt;width:3.6pt;height:278.25pt;flip:x y;z-index:251735040;visibility:visible;mso-wrap-style:square;mso-width-percent:0;mso-height-percent:0;mso-wrap-distance-left:9pt;mso-wrap-distance-top:0;mso-wrap-distance-right:9pt;mso-wrap-distance-bottom:0;mso-position-horizontal:absolute;mso-position-horizontal-relative:right-margin-area;mso-position-vertical:absolute;mso-position-vertical-relative:text;mso-width-percent:0;mso-height-percent:0;mso-width-relative:margin;mso-height-relative:margin" o:gfxdata="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" adj="-203036" strokecolor="red" strokeweight="3pt">
                 <v:stroke endarrow="block"/>
@@ -3906,6 +3987,7 @@
       <w:r>
         <w:rPr>
           <w:noProof/>
+          <w:lang w:eastAsia="hu-HU"/>
         </w:rPr>
         <mc:AlternateContent>
           <mc:Choice Requires="wps">
@@ -3971,7 +4053,7 @@
               </wp:anchor>
             </w:drawing>
           </mc:Choice>
-          <mc:Fallback>
+          <mc:Fallback xmlns:w16sdtdh="http://schemas.microsoft.com/office/word/2020/wordml/sdtdatahash" xmlns:w16="http://schemas.microsoft.com/office/word/2018/wordml" xmlns:w16cid="http://schemas.microsoft.com/office/word/2016/wordml/cid" xmlns:w16cex="http://schemas.microsoft.com/office/word/2018/wordml/cex" xmlns:am3d="http://schemas.microsoft.com/office/drawing/2017/model3d" xmlns:aink="http://schemas.microsoft.com/office/drawing/2016/ink" xmlns:cx8="http://schemas.microsoft.com/office/drawing/2016/5/14/chartex" xmlns:cx7="http://schemas.microsoft.com/office/drawing/2016/5/13/chartex" xmlns:cx6="http://schemas.microsoft.com/office/drawing/2016/5/12/chartex" xmlns:cx5="http://schemas.microsoft.com/office/drawing/2016/5/11/chartex" xmlns:cx4="http://schemas.microsoft.com/office/drawing/2016/5/10/chartex" xmlns:cx3="http://schemas.microsoft.com/office/drawing/2016/5/9/chartex" xmlns:cx2="http://schemas.microsoft.com/office/drawing/2015/10/21/chartex">
             <w:pict>
               <v:shape w14:anchorId="6285A32A" id="Összekötő: szögletes 206" o:spid="_x0000_s1026" type="#_x0000_t34" style="position:absolute;margin-left:0;margin-top:272.75pt;width:3.6pt;height:98.25pt;flip:x y;z-index:251732992;visibility:visible;mso-wrap-style:square;mso-width-percent:0;mso-height-percent:0;mso-wrap-distance-left:9pt;mso-wrap-distance-top:0;mso-wrap-distance-right:9pt;mso-wrap-distance-bottom:0;mso-position-horizontal:left;mso-position-horizontal-relative:right-margin-area;mso-position-vertical:absolute;mso-position-vertical-relative:text;mso-width-percent:0;mso-height-percent:0;mso-width-relative:margin;mso-height-relative:margin" o:gfxdata="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" adj="-92727" strokecolor="red" strokeweight="3pt">
                 <v:stroke endarrow="block"/>
@@ -3984,6 +4066,7 @@
       <w:r>
         <w:rPr>
           <w:noProof/>
+          <w:lang w:eastAsia="hu-HU"/>
         </w:rPr>
         <mc:AlternateContent>
           <mc:Choice Requires="wps">
@@ -4049,7 +4132,7 @@
               </wp:anchor>
             </w:drawing>
           </mc:Choice>
-          <mc:Fallback>
+          <mc:Fallback xmlns:w16sdtdh="http://schemas.microsoft.com/office/word/2020/wordml/sdtdatahash" xmlns:w16="http://schemas.microsoft.com/office/word/2018/wordml" xmlns:w16cid="http://schemas.microsoft.com/office/word/2016/wordml/cid" xmlns:w16cex="http://schemas.microsoft.com/office/word/2018/wordml/cex" xmlns:am3d="http://schemas.microsoft.com/office/drawing/2017/model3d" xmlns:aink="http://schemas.microsoft.com/office/drawing/2016/ink" xmlns:cx8="http://schemas.microsoft.com/office/drawing/2016/5/14/chartex" xmlns:cx7="http://schemas.microsoft.com/office/drawing/2016/5/13/chartex" xmlns:cx6="http://schemas.microsoft.com/office/drawing/2016/5/12/chartex" xmlns:cx5="http://schemas.microsoft.com/office/drawing/2016/5/11/chartex" xmlns:cx4="http://schemas.microsoft.com/office/drawing/2016/5/10/chartex" xmlns:cx3="http://schemas.microsoft.com/office/drawing/2016/5/9/chartex" xmlns:cx2="http://schemas.microsoft.com/office/drawing/2015/10/21/chartex">
             <w:pict>
               <v:shape w14:anchorId="3ECFB43F" id="Összekötő: szögletes 205" o:spid="_x0000_s1026" type="#_x0000_t34" style="position:absolute;margin-left:-44.45pt;margin-top:259.3pt;width:6.75pt;height:112.5pt;flip:y;z-index:251730944;visibility:visible;mso-wrap-style:square;mso-width-percent:0;mso-height-percent:0;mso-wrap-distance-left:9pt;mso-wrap-distance-top:0;mso-wrap-distance-right:9pt;mso-wrap-distance-bottom:0;mso-position-horizontal:right;mso-position-horizontal-relative:left-margin-area;mso-position-vertical:absolute;mso-position-vertical-relative:text;mso-width-percent:0;mso-height-percent:0;mso-width-relative:margin;mso-height-relative:margin" o:gfxdata="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" adj="-39812" strokecolor="red" strokeweight="3pt">
                 <v:stroke endarrow="block"/>
@@ -4062,6 +4145,7 @@
       <w:r>
         <w:rPr>
           <w:noProof/>
+          <w:lang w:eastAsia="hu-HU"/>
         </w:rPr>
         <mc:AlternateContent>
           <mc:Choice Requires="wps">
@@ -4127,7 +4211,7 @@
               </wp:anchor>
             </w:drawing>
           </mc:Choice>
-          <mc:Fallback>
+          <mc:Fallback xmlns:w16sdtdh="http://schemas.microsoft.com/office/word/2020/wordml/sdtdatahash" xmlns:w16="http://schemas.microsoft.com/office/word/2018/wordml" xmlns:w16cid="http://schemas.microsoft.com/office/word/2016/wordml/cid" xmlns:w16cex="http://schemas.microsoft.com/office/word/2018/wordml/cex" xmlns:am3d="http://schemas.microsoft.com/office/drawing/2017/model3d" xmlns:aink="http://schemas.microsoft.com/office/drawing/2016/ink" xmlns:cx8="http://schemas.microsoft.com/office/drawing/2016/5/14/chartex" xmlns:cx7="http://schemas.microsoft.com/office/drawing/2016/5/13/chartex" xmlns:cx6="http://schemas.microsoft.com/office/drawing/2016/5/12/chartex" xmlns:cx5="http://schemas.microsoft.com/office/drawing/2016/5/11/chartex" xmlns:cx4="http://schemas.microsoft.com/office/drawing/2016/5/10/chartex" xmlns:cx3="http://schemas.microsoft.com/office/drawing/2016/5/9/chartex" xmlns:cx2="http://schemas.microsoft.com/office/drawing/2015/10/21/chartex">
             <w:pict>
               <v:shape w14:anchorId="2A5A188B" id="Összekötő: szögletes 202" o:spid="_x0000_s1026" type="#_x0000_t34" style="position:absolute;margin-left:64.5pt;margin-top:33.55pt;width:6.75pt;height:405.75pt;flip:y;z-index:251726848;visibility:visible;mso-wrap-style:square;mso-width-percent:0;mso-height-percent:0;mso-wrap-distance-left:9pt;mso-wrap-distance-top:0;mso-wrap-distance-right:9pt;mso-wrap-distance-bottom:0;mso-position-horizontal:absolute;mso-position-horizontal-relative:left-margin-area;mso-position-vertical:absolute;mso-position-vertical-relative:text;mso-width-percent:0;mso-height-percent:0;mso-width-relative:margin;mso-height-relative:margin" o:gfxdata="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" adj="-144692" strokecolor="red" strokeweight="3pt">
                 <v:stroke endarrow="block"/>
@@ -4140,6 +4224,7 @@
       <w:r>
         <w:rPr>
           <w:noProof/>
+          <w:lang w:eastAsia="hu-HU"/>
         </w:rPr>
         <mc:AlternateContent>
           <mc:Choice Requires="wps">
@@ -4205,7 +4290,7 @@
               </wp:anchor>
             </w:drawing>
           </mc:Choice>
-          <mc:Fallback>
+          <mc:Fallback xmlns:w16sdtdh="http://schemas.microsoft.com/office/word/2020/wordml/sdtdatahash" xmlns:w16="http://schemas.microsoft.com/office/word/2018/wordml" xmlns:w16cid="http://schemas.microsoft.com/office/word/2016/wordml/cid" xmlns:w16cex="http://schemas.microsoft.com/office/word/2018/wordml/cex" xmlns:am3d="http://schemas.microsoft.com/office/drawing/2017/model3d" xmlns:aink="http://schemas.microsoft.com/office/drawing/2016/ink" xmlns:cx8="http://schemas.microsoft.com/office/drawing/2016/5/14/chartex" xmlns:cx7="http://schemas.microsoft.com/office/drawing/2016/5/13/chartex" xmlns:cx6="http://schemas.microsoft.com/office/drawing/2016/5/12/chartex" xmlns:cx5="http://schemas.microsoft.com/office/drawing/2016/5/11/chartex" xmlns:cx4="http://schemas.microsoft.com/office/drawing/2016/5/10/chartex" xmlns:cx3="http://schemas.microsoft.com/office/drawing/2016/5/9/chartex" xmlns:cx2="http://schemas.microsoft.com/office/drawing/2015/10/21/chartex">
             <w:pict>
               <v:shape w14:anchorId="1F21D980" id="Összekötő: szögletes 203" o:spid="_x0000_s1026" type="#_x0000_t34" style="position:absolute;margin-left:60.75pt;margin-top:113.8pt;width:11.25pt;height:294.75pt;flip:y;z-index:251728896;visibility:visible;mso-wrap-style:square;mso-width-percent:0;mso-height-percent:0;mso-wrap-distance-left:9pt;mso-wrap-distance-top:0;mso-wrap-distance-right:9pt;mso-wrap-distance-bottom:0;mso-position-horizontal:absolute;mso-position-horizontal-relative:left-margin-area;mso-position-vertical:absolute;mso-position-vertical-relative:text;mso-width-percent:0;mso-height-percent:0;mso-width-relative:margin;mso-height-relative:margin" o:gfxdata="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" adj="-48692" strokecolor="red" strokeweight="3pt">
                 <v:stroke endarrow="block"/>
@@ -4218,6 +4303,7 @@
       <w:r>
         <w:rPr>
           <w:noProof/>
+          <w:lang w:eastAsia="hu-HU"/>
         </w:rPr>
         <w:drawing>
           <wp:inline distT="0" distB="0" distL="0" distR="0" wp14:anchorId="61C0E8BF" wp14:editId="641CA953">
@@ -4258,7 +4344,7 @@
     </w:p>
     <w:tbl>
       <w:tblPr>
-        <w:tblStyle w:val="Rcsostblzat"/>
+        <w:tblStyle w:val="TableGrid"/>
         <w:tblW w:w="0" w:type="auto"/>
         <w:tblLook w:val="04A0" w:firstRow="1" w:lastRow="0" w:firstColumn="1" w:lastColumn="0" w:noHBand="0" w:noVBand="1"/>
       </w:tblPr>
@@ -4270,6 +4356,7 @@
         <w:tc>
           <w:tcPr>
             <w:tcW w:w="4531" w:type="dxa"/>
+            <w:vAlign w:val="center"/>
           </w:tcPr>
           <w:p>
             <w:pPr>
@@ -4283,6 +4370,7 @@
         <w:tc>
           <w:tcPr>
             <w:tcW w:w="4531" w:type="dxa"/>
+            <w:vAlign w:val="center"/>
           </w:tcPr>
           <w:p>
             <w:pPr>
@@ -4304,6 +4392,7 @@
         <w:tc>
           <w:tcPr>
             <w:tcW w:w="4531" w:type="dxa"/>
+            <w:vAlign w:val="center"/>
           </w:tcPr>
           <w:p>
             <w:pPr>
@@ -4335,6 +4424,7 @@
         <w:tc>
           <w:tcPr>
             <w:tcW w:w="4531" w:type="dxa"/>
+            <w:vAlign w:val="center"/>
           </w:tcPr>
           <w:p>
             <w:pPr>
@@ -4351,6 +4441,7 @@
           <w:tcPr>
             <w:tcW w:w="9062" w:type="dxa"/>
             <w:gridSpan w:val="2"/>
+            <w:vAlign w:val="center"/>
           </w:tcPr>
           <w:p>
             <w:pPr>
@@ -4370,7 +4461,7 @@
     </w:p>
     <w:p>
       <w:pPr>
-        <w:pStyle w:val="Cmsor2"/>
+        <w:pStyle w:val="Heading2"/>
       </w:pPr>
       <w:r>
         <w:t>Az oldalon megjelenő hibaüzenetek:</w:t>
@@ -4380,6 +4471,7 @@
       <w:r>
         <w:rPr>
           <w:noProof/>
+          <w:lang w:eastAsia="hu-HU"/>
         </w:rPr>
         <w:drawing>
           <wp:inline distT="0" distB="0" distL="0" distR="0" wp14:anchorId="0B08B637" wp14:editId="68430D5B">
@@ -4422,6 +4514,7 @@
       <w:r>
         <w:rPr>
           <w:noProof/>
+          <w:lang w:eastAsia="hu-HU"/>
         </w:rPr>
         <w:drawing>
           <wp:inline distT="0" distB="0" distL="0" distR="0" wp14:anchorId="04B77B97" wp14:editId="0E0D0EF3">
@@ -4470,7 +4563,7 @@
     </w:p>
     <w:p>
       <w:pPr>
-        <w:pStyle w:val="Cmsor1"/>
+        <w:pStyle w:val="Heading1"/>
       </w:pPr>
       <w:r>
         <w:lastRenderedPageBreak/>
@@ -4481,6 +4574,7 @@
       <w:r>
         <w:rPr>
           <w:noProof/>
+          <w:lang w:eastAsia="hu-HU"/>
         </w:rPr>
         <mc:AlternateContent>
           <mc:Choice Requires="wps">
@@ -4546,7 +4640,7 @@
               </wp:anchor>
             </w:drawing>
           </mc:Choice>
-          <mc:Fallback>
+          <mc:Fallback xmlns:w16sdtdh="http://schemas.microsoft.com/office/word/2020/wordml/sdtdatahash" xmlns:w16="http://schemas.microsoft.com/office/word/2018/wordml" xmlns:w16cid="http://schemas.microsoft.com/office/word/2016/wordml/cid" xmlns:w16cex="http://schemas.microsoft.com/office/word/2018/wordml/cex" xmlns:am3d="http://schemas.microsoft.com/office/drawing/2017/model3d" xmlns:aink="http://schemas.microsoft.com/office/drawing/2016/ink" xmlns:cx8="http://schemas.microsoft.com/office/drawing/2016/5/14/chartex" xmlns:cx7="http://schemas.microsoft.com/office/drawing/2016/5/13/chartex" xmlns:cx6="http://schemas.microsoft.com/office/drawing/2016/5/12/chartex" xmlns:cx5="http://schemas.microsoft.com/office/drawing/2016/5/11/chartex" xmlns:cx4="http://schemas.microsoft.com/office/drawing/2016/5/10/chartex" xmlns:cx3="http://schemas.microsoft.com/office/drawing/2016/5/9/chartex" xmlns:cx2="http://schemas.microsoft.com/office/drawing/2015/10/21/chartex">
             <w:pict>
               <v:shape w14:anchorId="479515A9" id="Összekötő: szögletes 214" o:spid="_x0000_s1026" type="#_x0000_t34" style="position:absolute;margin-left:481.5pt;margin-top:249.55pt;width:45pt;height:172.5pt;flip:x y;z-index:251739136;visibility:visible;mso-wrap-style:square;mso-width-percent:0;mso-height-percent:0;mso-wrap-distance-left:9pt;mso-wrap-distance-top:0;mso-wrap-distance-right:9pt;mso-wrap-distance-bottom:0;mso-position-horizontal:absolute;mso-position-horizontal-relative:left-margin-area;mso-position-vertical:absolute;mso-position-vertical-relative:text;mso-width-percent:0;mso-height-percent:0;mso-width-relative:margin;mso-height-relative:margin" o:gfxdata="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" adj="-11571" strokecolor="red" strokeweight="3pt">
                 <v:stroke endarrow="block"/>
@@ -4559,6 +4653,7 @@
       <w:r>
         <w:rPr>
           <w:noProof/>
+          <w:lang w:eastAsia="hu-HU"/>
         </w:rPr>
         <mc:AlternateContent>
           <mc:Choice Requires="wps">
@@ -4624,7 +4719,7 @@
               </wp:anchor>
             </w:drawing>
           </mc:Choice>
-          <mc:Fallback>
+          <mc:Fallback xmlns:w16sdtdh="http://schemas.microsoft.com/office/word/2020/wordml/sdtdatahash" xmlns:w16="http://schemas.microsoft.com/office/word/2018/wordml" xmlns:w16cid="http://schemas.microsoft.com/office/word/2016/wordml/cid" xmlns:w16cex="http://schemas.microsoft.com/office/word/2018/wordml/cex" xmlns:am3d="http://schemas.microsoft.com/office/drawing/2017/model3d" xmlns:aink="http://schemas.microsoft.com/office/drawing/2016/ink" xmlns:cx8="http://schemas.microsoft.com/office/drawing/2016/5/14/chartex" xmlns:cx7="http://schemas.microsoft.com/office/drawing/2016/5/13/chartex" xmlns:cx6="http://schemas.microsoft.com/office/drawing/2016/5/12/chartex" xmlns:cx5="http://schemas.microsoft.com/office/drawing/2016/5/11/chartex" xmlns:cx4="http://schemas.microsoft.com/office/drawing/2016/5/10/chartex" xmlns:cx3="http://schemas.microsoft.com/office/drawing/2016/5/9/chartex" xmlns:cx2="http://schemas.microsoft.com/office/drawing/2015/10/21/chartex">
             <w:pict>
               <v:shape w14:anchorId="600FB85A" id="Összekötő: szögletes 213" o:spid="_x0000_s1026" type="#_x0000_t34" style="position:absolute;margin-left:-45.2pt;margin-top:50.8pt;width:6pt;height:374.25pt;flip:y;z-index:251737088;visibility:visible;mso-wrap-style:square;mso-width-percent:0;mso-height-percent:0;mso-wrap-distance-left:9pt;mso-wrap-distance-top:0;mso-wrap-distance-right:9pt;mso-wrap-distance-bottom:0;mso-position-horizontal:right;mso-position-horizontal-relative:left-margin-area;mso-position-vertical:absolute;mso-position-vertical-relative:text;mso-width-percent:0;mso-height-percent:0;mso-width-relative:margin;mso-height-relative:margin" o:gfxdata="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" adj="-96512" strokecolor="red" strokeweight="3pt">
                 <v:stroke endarrow="block"/>
@@ -4637,6 +4732,7 @@
       <w:r>
         <w:rPr>
           <w:noProof/>
+          <w:lang w:eastAsia="hu-HU"/>
         </w:rPr>
         <w:drawing>
           <wp:inline distT="0" distB="0" distL="0" distR="0" wp14:anchorId="69C5ED8E" wp14:editId="3887FE09">
@@ -4677,7 +4773,7 @@
     </w:p>
     <w:tbl>
       <w:tblPr>
-        <w:tblStyle w:val="Rcsostblzat"/>
+        <w:tblStyle w:val="TableGrid"/>
         <w:tblW w:w="0" w:type="auto"/>
         <w:tblLook w:val="04A0" w:firstRow="1" w:lastRow="0" w:firstColumn="1" w:lastColumn="0" w:noHBand="0" w:noVBand="1"/>
       </w:tblPr>
@@ -4689,6 +4785,7 @@
         <w:tc>
           <w:tcPr>
             <w:tcW w:w="4531" w:type="dxa"/>
+            <w:vAlign w:val="center"/>
           </w:tcPr>
           <w:p>
             <w:pPr>
@@ -4702,6 +4799,7 @@
         <w:tc>
           <w:tcPr>
             <w:tcW w:w="4531" w:type="dxa"/>
+            <w:vAlign w:val="center"/>
           </w:tcPr>
           <w:p>
             <w:pPr>
@@ -4724,7 +4822,7 @@
     </w:p>
     <w:p>
       <w:pPr>
-        <w:pStyle w:val="Cmsor2"/>
+        <w:pStyle w:val="Heading2"/>
       </w:pPr>
       <w:r>
         <w:t>Az oldalon megjelenő hibaüzenetek:</w:t>
@@ -4734,6 +4832,7 @@
       <w:r>
         <w:rPr>
           <w:noProof/>
+          <w:lang w:eastAsia="hu-HU"/>
         </w:rPr>
         <w:drawing>
           <wp:inline distT="0" distB="0" distL="0" distR="0" wp14:anchorId="77485792" wp14:editId="2D546CA8">
@@ -4776,6 +4875,7 @@
       <w:r>
         <w:rPr>
           <w:noProof/>
+          <w:lang w:eastAsia="hu-HU"/>
         </w:rPr>
         <w:drawing>
           <wp:inline distT="0" distB="0" distL="0" distR="0" wp14:anchorId="1AD9432C" wp14:editId="1BF2B62B">
@@ -4824,7 +4924,7 @@
     </w:p>
     <w:p>
       <w:pPr>
-        <w:pStyle w:val="Cmsor1"/>
+        <w:pStyle w:val="Heading1"/>
       </w:pPr>
       <w:r>
         <w:lastRenderedPageBreak/>
@@ -4835,6 +4935,7 @@
       <w:r>
         <w:rPr>
           <w:noProof/>
+          <w:lang w:eastAsia="hu-HU"/>
         </w:rPr>
         <w:drawing>
           <wp:inline distT="0" distB="0" distL="0" distR="0" wp14:anchorId="3FBE85CD" wp14:editId="5AFA9539">
@@ -4887,7 +4988,7 @@
     </w:p>
     <w:p>
       <w:pPr>
-        <w:pStyle w:val="Cmsor2"/>
+        <w:pStyle w:val="Heading2"/>
       </w:pPr>
       <w:r>
         <w:t>Az itt fellelhető adatok:</w:t>
@@ -4895,7 +4996,7 @@
     </w:p>
     <w:p>
       <w:pPr>
-        <w:pStyle w:val="Listaszerbekezds"/>
+        <w:pStyle w:val="ListParagraph"/>
         <w:numPr>
           <w:ilvl w:val="0"/>
           <w:numId w:val="4"/>
@@ -4907,7 +5008,7 @@
     </w:p>
     <w:p>
       <w:pPr>
-        <w:pStyle w:val="Listaszerbekezds"/>
+        <w:pStyle w:val="ListParagraph"/>
         <w:numPr>
           <w:ilvl w:val="0"/>
           <w:numId w:val="4"/>
@@ -4919,7 +5020,7 @@
     </w:p>
     <w:p>
       <w:pPr>
-        <w:pStyle w:val="Listaszerbekezds"/>
+        <w:pStyle w:val="ListParagraph"/>
         <w:numPr>
           <w:ilvl w:val="0"/>
           <w:numId w:val="4"/>
@@ -4931,7 +5032,7 @@
     </w:p>
     <w:p>
       <w:pPr>
-        <w:pStyle w:val="Listaszerbekezds"/>
+        <w:pStyle w:val="ListParagraph"/>
         <w:numPr>
           <w:ilvl w:val="0"/>
           <w:numId w:val="4"/>
@@ -4951,7 +5052,7 @@
     </w:p>
     <w:p>
       <w:pPr>
-        <w:pStyle w:val="Cmsor1"/>
+        <w:pStyle w:val="Heading1"/>
       </w:pPr>
       <w:r>
         <w:lastRenderedPageBreak/>
@@ -4962,6 +5063,7 @@
       <w:r>
         <w:rPr>
           <w:noProof/>
+          <w:lang w:eastAsia="hu-HU"/>
         </w:rPr>
         <mc:AlternateContent>
           <mc:Choice Requires="wps">
@@ -5029,7 +5131,7 @@
               </wp:anchor>
             </w:drawing>
           </mc:Choice>
-          <mc:Fallback>
+          <mc:Fallback xmlns:w16sdtdh="http://schemas.microsoft.com/office/word/2020/wordml/sdtdatahash" xmlns:w16="http://schemas.microsoft.com/office/word/2018/wordml" xmlns:w16cid="http://schemas.microsoft.com/office/word/2016/wordml/cid" xmlns:w16cex="http://schemas.microsoft.com/office/word/2018/wordml/cex" xmlns:am3d="http://schemas.microsoft.com/office/drawing/2017/model3d" xmlns:aink="http://schemas.microsoft.com/office/drawing/2016/ink" xmlns:cx8="http://schemas.microsoft.com/office/drawing/2016/5/14/chartex" xmlns:cx7="http://schemas.microsoft.com/office/drawing/2016/5/13/chartex" xmlns:cx6="http://schemas.microsoft.com/office/drawing/2016/5/12/chartex" xmlns:cx5="http://schemas.microsoft.com/office/drawing/2016/5/11/chartex" xmlns:cx4="http://schemas.microsoft.com/office/drawing/2016/5/10/chartex" xmlns:cx3="http://schemas.microsoft.com/office/drawing/2016/5/9/chartex" xmlns:cx2="http://schemas.microsoft.com/office/drawing/2015/10/21/chartex">
             <w:pict>
               <v:shapetype w14:anchorId="76A960DC" id="_x0000_t88" coordsize="21600,21600" o:spt="88" adj="1800,10800" path="m,qx10800@0l10800@2qy21600@11,10800@3l10800@1qy,21600e" filled="f">
                 <v:formulas>
@@ -5063,6 +5165,7 @@
       <w:r>
         <w:rPr>
           <w:noProof/>
+          <w:lang w:eastAsia="hu-HU"/>
         </w:rPr>
         <mc:AlternateContent>
           <mc:Choice Requires="wps">
@@ -5128,7 +5231,7 @@
               </wp:anchor>
             </w:drawing>
           </mc:Choice>
-          <mc:Fallback>
+          <mc:Fallback xmlns:w16sdtdh="http://schemas.microsoft.com/office/word/2020/wordml/sdtdatahash" xmlns:w16="http://schemas.microsoft.com/office/word/2018/wordml" xmlns:w16cid="http://schemas.microsoft.com/office/word/2016/wordml/cid" xmlns:w16cex="http://schemas.microsoft.com/office/word/2018/wordml/cex" xmlns:am3d="http://schemas.microsoft.com/office/drawing/2017/model3d" xmlns:aink="http://schemas.microsoft.com/office/drawing/2016/ink" xmlns:cx8="http://schemas.microsoft.com/office/drawing/2016/5/14/chartex" xmlns:cx7="http://schemas.microsoft.com/office/drawing/2016/5/13/chartex" xmlns:cx6="http://schemas.microsoft.com/office/drawing/2016/5/12/chartex" xmlns:cx5="http://schemas.microsoft.com/office/drawing/2016/5/11/chartex" xmlns:cx4="http://schemas.microsoft.com/office/drawing/2016/5/10/chartex" xmlns:cx3="http://schemas.microsoft.com/office/drawing/2016/5/9/chartex" xmlns:cx2="http://schemas.microsoft.com/office/drawing/2015/10/21/chartex">
             <w:pict>
               <v:shape w14:anchorId="5D939C3B" id="Összekötő: szögletes 222" o:spid="_x0000_s1026" type="#_x0000_t34" style="position:absolute;margin-left:0;margin-top:146.05pt;width:3.6pt;height:174pt;flip:x y;z-index:251743232;visibility:visible;mso-wrap-style:square;mso-width-percent:0;mso-height-percent:0;mso-wrap-distance-left:9pt;mso-wrap-distance-top:0;mso-wrap-distance-right:9pt;mso-wrap-distance-bottom:0;mso-position-horizontal:left;mso-position-horizontal-relative:right-margin-area;mso-position-vertical:absolute;mso-position-vertical-relative:text;mso-width-percent:0;mso-height-percent:0;mso-width-relative:margin;mso-height-relative:margin" o:gfxdata="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" adj="-92727" strokecolor="red" strokeweight="3pt">
                 <v:stroke endarrow="block"/>
@@ -5141,6 +5244,7 @@
       <w:r>
         <w:rPr>
           <w:noProof/>
+          <w:lang w:eastAsia="hu-HU"/>
         </w:rPr>
         <mc:AlternateContent>
           <mc:Choice Requires="wps">
@@ -5206,7 +5310,7 @@
               </wp:anchor>
             </w:drawing>
           </mc:Choice>
-          <mc:Fallback>
+          <mc:Fallback xmlns:w16sdtdh="http://schemas.microsoft.com/office/word/2020/wordml/sdtdatahash" xmlns:w16="http://schemas.microsoft.com/office/word/2018/wordml" xmlns:w16cid="http://schemas.microsoft.com/office/word/2016/wordml/cid" xmlns:w16cex="http://schemas.microsoft.com/office/word/2018/wordml/cex" xmlns:am3d="http://schemas.microsoft.com/office/drawing/2017/model3d" xmlns:aink="http://schemas.microsoft.com/office/drawing/2016/ink" xmlns:cx8="http://schemas.microsoft.com/office/drawing/2016/5/14/chartex" xmlns:cx7="http://schemas.microsoft.com/office/drawing/2016/5/13/chartex" xmlns:cx6="http://schemas.microsoft.com/office/drawing/2016/5/12/chartex" xmlns:cx5="http://schemas.microsoft.com/office/drawing/2016/5/11/chartex" xmlns:cx4="http://schemas.microsoft.com/office/drawing/2016/5/10/chartex" xmlns:cx3="http://schemas.microsoft.com/office/drawing/2016/5/9/chartex" xmlns:cx2="http://schemas.microsoft.com/office/drawing/2015/10/21/chartex">
             <w:pict>
               <v:shape w14:anchorId="06548745" id="Összekötő: szögletes 221" o:spid="_x0000_s1026" type="#_x0000_t34" style="position:absolute;margin-left:65.25pt;margin-top:262.3pt;width:23.25pt;height:57pt;flip:y;z-index:251741184;visibility:visible;mso-wrap-style:square;mso-width-percent:0;mso-height-percent:0;mso-wrap-distance-left:9pt;mso-wrap-distance-top:0;mso-wrap-distance-right:9pt;mso-wrap-distance-bottom:0;mso-position-horizontal:absolute;mso-position-horizontal-relative:left-margin-area;mso-position-vertical:absolute;mso-position-vertical-relative:text;mso-width-percent:0;mso-height-percent:0;mso-width-relative:margin;mso-height-relative:margin" o:gfxdata="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" adj="-21492" strokecolor="red" strokeweight="3pt">
                 <v:stroke endarrow="block"/>
@@ -5219,6 +5323,7 @@
       <w:r>
         <w:rPr>
           <w:noProof/>
+          <w:lang w:eastAsia="hu-HU"/>
         </w:rPr>
         <w:drawing>
           <wp:inline distT="0" distB="0" distL="0" distR="0" wp14:anchorId="10D37EC3" wp14:editId="64269783">
@@ -5259,7 +5364,7 @@
     </w:p>
     <w:tbl>
       <w:tblPr>
-        <w:tblStyle w:val="Rcsostblzat"/>
+        <w:tblStyle w:val="TableGrid"/>
         <w:tblW w:w="0" w:type="auto"/>
         <w:tblLook w:val="04A0" w:firstRow="1" w:lastRow="0" w:firstColumn="1" w:lastColumn="0" w:noHBand="0" w:noVBand="1"/>
       </w:tblPr>
@@ -5271,6 +5376,7 @@
         <w:tc>
           <w:tcPr>
             <w:tcW w:w="4531" w:type="dxa"/>
+            <w:vAlign w:val="center"/>
           </w:tcPr>
           <w:p>
             <w:pPr>
@@ -5284,6 +5390,7 @@
         <w:tc>
           <w:tcPr>
             <w:tcW w:w="4531" w:type="dxa"/>
+            <w:vAlign w:val="center"/>
           </w:tcPr>
           <w:p>
             <w:pPr>
@@ -5303,7 +5410,7 @@
     </w:p>
     <w:p>
       <w:pPr>
-        <w:pStyle w:val="Cmsor2"/>
+        <w:pStyle w:val="Heading2"/>
       </w:pPr>
       <w:r>
         <w:t>Az oldalon megjelenő hibaüzenetek:</w:t>
@@ -5313,6 +5420,7 @@
       <w:r>
         <w:rPr>
           <w:noProof/>
+          <w:lang w:eastAsia="hu-HU"/>
         </w:rPr>
         <w:drawing>
           <wp:inline distT="0" distB="0" distL="0" distR="0" wp14:anchorId="51445F78" wp14:editId="470F6552">
@@ -5355,6 +5463,7 @@
       <w:r>
         <w:rPr>
           <w:noProof/>
+          <w:lang w:eastAsia="hu-HU"/>
         </w:rPr>
         <w:drawing>
           <wp:inline distT="0" distB="0" distL="0" distR="0" wp14:anchorId="5185627F" wp14:editId="05208A84">
@@ -5397,6 +5506,7 @@
       <w:r>
         <w:rPr>
           <w:noProof/>
+          <w:lang w:eastAsia="hu-HU"/>
         </w:rPr>
         <w:drawing>
           <wp:inline distT="0" distB="0" distL="0" distR="0" wp14:anchorId="4C6E9E67" wp14:editId="4ABFB4F4">
@@ -5439,6 +5549,7 @@
       <w:r>
         <w:rPr>
           <w:noProof/>
+          <w:lang w:eastAsia="hu-HU"/>
         </w:rPr>
         <w:drawing>
           <wp:inline distT="0" distB="0" distL="0" distR="0" wp14:anchorId="378DBED2" wp14:editId="53DE5162">
@@ -5487,7 +5598,7 @@
     </w:p>
     <w:p>
       <w:pPr>
-        <w:pStyle w:val="Cmsor1"/>
+        <w:pStyle w:val="Heading1"/>
       </w:pPr>
       <w:r>
         <w:lastRenderedPageBreak/>
@@ -5501,6 +5612,7 @@
       <w:r>
         <w:rPr>
           <w:noProof/>
+          <w:lang w:eastAsia="hu-HU"/>
         </w:rPr>
         <mc:AlternateContent>
           <mc:Choice Requires="wps">
@@ -5568,7 +5680,7 @@
               </wp:anchor>
             </w:drawing>
           </mc:Choice>
-          <mc:Fallback>
+          <mc:Fallback xmlns:w16sdtdh="http://schemas.microsoft.com/office/word/2020/wordml/sdtdatahash" xmlns:w16="http://schemas.microsoft.com/office/word/2018/wordml" xmlns:w16cid="http://schemas.microsoft.com/office/word/2016/wordml/cid" xmlns:w16cex="http://schemas.microsoft.com/office/word/2018/wordml/cex" xmlns:am3d="http://schemas.microsoft.com/office/drawing/2017/model3d" xmlns:aink="http://schemas.microsoft.com/office/drawing/2016/ink" xmlns:cx8="http://schemas.microsoft.com/office/drawing/2016/5/14/chartex" xmlns:cx7="http://schemas.microsoft.com/office/drawing/2016/5/13/chartex" xmlns:cx6="http://schemas.microsoft.com/office/drawing/2016/5/12/chartex" xmlns:cx5="http://schemas.microsoft.com/office/drawing/2016/5/11/chartex" xmlns:cx4="http://schemas.microsoft.com/office/drawing/2016/5/10/chartex" xmlns:cx3="http://schemas.microsoft.com/office/drawing/2016/5/9/chartex" xmlns:cx2="http://schemas.microsoft.com/office/drawing/2015/10/21/chartex">
             <w:pict>
               <v:shape w14:anchorId="6255E19C" id="Jobb oldali kapcsos zárójel 39" o:spid="_x0000_s1026" type="#_x0000_t88" style="position:absolute;margin-left:13.9pt;margin-top:15.55pt;width:34.5pt;height:85.5pt;rotation:180;z-index:251778048;visibility:visible;mso-wrap-style:square;mso-height-percent:0;mso-wrap-distance-left:9pt;mso-wrap-distance-top:0;mso-wrap-distance-right:9pt;mso-wrap-distance-bottom:0;mso-position-horizontal:absolute;mso-position-horizontal-relative:text;mso-position-vertical:absolute;mso-position-vertical-relative:text;mso-height-percent:0;mso-height-relative:margin;v-text-anchor:middle" o:gfxdata="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" adj="726,10064" strokecolor="red" strokeweight="3pt">
                 <v:stroke joinstyle="miter"/>
@@ -5580,6 +5692,7 @@
       <w:r>
         <w:rPr>
           <w:noProof/>
+          <w:lang w:eastAsia="hu-HU"/>
         </w:rPr>
         <mc:AlternateContent>
           <mc:Choice Requires="wps">
@@ -5645,7 +5758,7 @@
               </wp:anchor>
             </w:drawing>
           </mc:Choice>
-          <mc:Fallback>
+          <mc:Fallback xmlns:w16sdtdh="http://schemas.microsoft.com/office/word/2020/wordml/sdtdatahash" xmlns:w16="http://schemas.microsoft.com/office/word/2018/wordml" xmlns:w16cid="http://schemas.microsoft.com/office/word/2016/wordml/cid" xmlns:w16cex="http://schemas.microsoft.com/office/word/2018/wordml/cex" xmlns:am3d="http://schemas.microsoft.com/office/drawing/2017/model3d" xmlns:aink="http://schemas.microsoft.com/office/drawing/2016/ink" xmlns:cx8="http://schemas.microsoft.com/office/drawing/2016/5/14/chartex" xmlns:cx7="http://schemas.microsoft.com/office/drawing/2016/5/13/chartex" xmlns:cx6="http://schemas.microsoft.com/office/drawing/2016/5/12/chartex" xmlns:cx5="http://schemas.microsoft.com/office/drawing/2016/5/11/chartex" xmlns:cx4="http://schemas.microsoft.com/office/drawing/2016/5/10/chartex" xmlns:cx3="http://schemas.microsoft.com/office/drawing/2016/5/9/chartex" xmlns:cx2="http://schemas.microsoft.com/office/drawing/2015/10/21/chartex">
             <w:pict>
               <v:shape w14:anchorId="7A82A5D8" id="Összekötő: szögletes 232" o:spid="_x0000_s1026" type="#_x0000_t34" style="position:absolute;margin-left:64.5pt;margin-top:61.3pt;width:22.5pt;height:404.25pt;flip:y;z-index:251749376;visibility:visible;mso-wrap-style:square;mso-width-percent:0;mso-height-percent:0;mso-wrap-distance-left:9pt;mso-wrap-distance-top:0;mso-wrap-distance-right:9pt;mso-wrap-distance-bottom:0;mso-position-horizontal:absolute;mso-position-horizontal-relative:page;mso-position-vertical:absolute;mso-position-vertical-relative:text;mso-width-percent:0;mso-height-percent:0;mso-width-relative:margin;mso-height-relative:margin" o:gfxdata="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" adj="-39323" strokecolor="red" strokeweight="3pt">
                 <v:stroke endarrow="block"/>
@@ -5658,6 +5771,7 @@
       <w:r>
         <w:rPr>
           <w:noProof/>
+          <w:lang w:eastAsia="hu-HU"/>
         </w:rPr>
         <mc:AlternateContent>
           <mc:Choice Requires="wps">
@@ -5723,7 +5837,7 @@
               </wp:anchor>
             </w:drawing>
           </mc:Choice>
-          <mc:Fallback>
+          <mc:Fallback xmlns:w16sdtdh="http://schemas.microsoft.com/office/word/2020/wordml/sdtdatahash" xmlns:w16="http://schemas.microsoft.com/office/word/2018/wordml" xmlns:w16cid="http://schemas.microsoft.com/office/word/2016/wordml/cid" xmlns:w16cex="http://schemas.microsoft.com/office/word/2018/wordml/cex" xmlns:am3d="http://schemas.microsoft.com/office/drawing/2017/model3d" xmlns:aink="http://schemas.microsoft.com/office/drawing/2016/ink" xmlns:cx8="http://schemas.microsoft.com/office/drawing/2016/5/14/chartex" xmlns:cx7="http://schemas.microsoft.com/office/drawing/2016/5/13/chartex" xmlns:cx6="http://schemas.microsoft.com/office/drawing/2016/5/12/chartex" xmlns:cx5="http://schemas.microsoft.com/office/drawing/2016/5/11/chartex" xmlns:cx4="http://schemas.microsoft.com/office/drawing/2016/5/10/chartex" xmlns:cx3="http://schemas.microsoft.com/office/drawing/2016/5/9/chartex" xmlns:cx2="http://schemas.microsoft.com/office/drawing/2015/10/21/chartex">
             <w:pict>
               <v:shape w14:anchorId="72664D09" id="Összekötő: szögletes 233" o:spid="_x0000_s1026" type="#_x0000_t34" style="position:absolute;margin-left:66pt;margin-top:269.8pt;width:19.5pt;height:168pt;flip:y;z-index:251751424;visibility:visible;mso-wrap-style:square;mso-width-percent:0;mso-height-percent:0;mso-wrap-distance-left:9pt;mso-wrap-distance-top:0;mso-wrap-distance-right:9pt;mso-wrap-distance-bottom:0;mso-position-horizontal:absolute;mso-position-horizontal-relative:left-margin-area;mso-position-vertical:absolute;mso-position-vertical-relative:text;mso-width-percent:0;mso-height-percent:0;mso-width-relative:margin;mso-height-relative:margin" o:gfxdata="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" adj="-26112" strokecolor="red" strokeweight="3pt">
                 <v:stroke endarrow="block"/>
@@ -5736,6 +5850,7 @@
       <w:r>
         <w:rPr>
           <w:noProof/>
+          <w:lang w:eastAsia="hu-HU"/>
         </w:rPr>
         <mc:AlternateContent>
           <mc:Choice Requires="wps">
@@ -5801,7 +5916,7 @@
               </wp:anchor>
             </w:drawing>
           </mc:Choice>
-          <mc:Fallback>
+          <mc:Fallback xmlns:w16sdtdh="http://schemas.microsoft.com/office/word/2020/wordml/sdtdatahash" xmlns:w16="http://schemas.microsoft.com/office/word/2018/wordml" xmlns:w16cid="http://schemas.microsoft.com/office/word/2016/wordml/cid" xmlns:w16cex="http://schemas.microsoft.com/office/word/2018/wordml/cex" xmlns:am3d="http://schemas.microsoft.com/office/drawing/2017/model3d" xmlns:aink="http://schemas.microsoft.com/office/drawing/2016/ink" xmlns:cx8="http://schemas.microsoft.com/office/drawing/2016/5/14/chartex" xmlns:cx7="http://schemas.microsoft.com/office/drawing/2016/5/13/chartex" xmlns:cx6="http://schemas.microsoft.com/office/drawing/2016/5/12/chartex" xmlns:cx5="http://schemas.microsoft.com/office/drawing/2016/5/11/chartex" xmlns:cx4="http://schemas.microsoft.com/office/drawing/2016/5/10/chartex" xmlns:cx3="http://schemas.microsoft.com/office/drawing/2016/5/9/chartex" xmlns:cx2="http://schemas.microsoft.com/office/drawing/2015/10/21/chartex">
             <w:pict>
               <v:shape w14:anchorId="79B08CDD" id="Összekötő: szögletes 231" o:spid="_x0000_s1026" type="#_x0000_t34" style="position:absolute;margin-left:-40.7pt;margin-top:216.55pt;width:51.55pt;height:222.75pt;flip:x y;z-index:251747328;visibility:visible;mso-wrap-style:square;mso-width-percent:0;mso-height-percent:0;mso-wrap-distance-left:9pt;mso-wrap-distance-top:0;mso-wrap-distance-right:9pt;mso-wrap-distance-bottom:0;mso-position-horizontal:absolute;mso-position-horizontal-relative:right-margin-area;mso-position-vertical:absolute;mso-position-vertical-relative:text;mso-width-percent:0;mso-height-percent:0;mso-width-relative:margin;mso-height-relative:margin" o:gfxdata="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" adj="-6588" strokecolor="red" strokeweight="3pt">
                 <v:stroke endarrow="block"/>
@@ -5814,6 +5929,7 @@
       <w:r>
         <w:rPr>
           <w:noProof/>
+          <w:lang w:eastAsia="hu-HU"/>
         </w:rPr>
         <mc:AlternateContent>
           <mc:Choice Requires="wps">
@@ -5879,7 +5995,7 @@
               </wp:anchor>
             </w:drawing>
           </mc:Choice>
-          <mc:Fallback>
+          <mc:Fallback xmlns:w16sdtdh="http://schemas.microsoft.com/office/word/2020/wordml/sdtdatahash" xmlns:w16="http://schemas.microsoft.com/office/word/2018/wordml" xmlns:w16cid="http://schemas.microsoft.com/office/word/2016/wordml/cid" xmlns:w16cex="http://schemas.microsoft.com/office/word/2018/wordml/cex" xmlns:am3d="http://schemas.microsoft.com/office/drawing/2017/model3d" xmlns:aink="http://schemas.microsoft.com/office/drawing/2016/ink" xmlns:cx8="http://schemas.microsoft.com/office/drawing/2016/5/14/chartex" xmlns:cx7="http://schemas.microsoft.com/office/drawing/2016/5/13/chartex" xmlns:cx6="http://schemas.microsoft.com/office/drawing/2016/5/12/chartex" xmlns:cx5="http://schemas.microsoft.com/office/drawing/2016/5/11/chartex" xmlns:cx4="http://schemas.microsoft.com/office/drawing/2016/5/10/chartex" xmlns:cx3="http://schemas.microsoft.com/office/drawing/2016/5/9/chartex" xmlns:cx2="http://schemas.microsoft.com/office/drawing/2015/10/21/chartex">
             <w:pict>
               <v:shape w14:anchorId="307916C7" id="Összekötő: szögletes 230" o:spid="_x0000_s1026" type="#_x0000_t34" style="position:absolute;margin-left:-39.95pt;margin-top:125.8pt;width:49.3pt;height:342.75pt;flip:x y;z-index:251745280;visibility:visible;mso-wrap-style:square;mso-width-percent:0;mso-height-percent:0;mso-wrap-distance-left:9pt;mso-wrap-distance-top:0;mso-wrap-distance-right:9pt;mso-wrap-distance-bottom:0;mso-position-horizontal:absolute;mso-position-horizontal-relative:right-margin-area;mso-position-vertical:absolute;mso-position-vertical-relative:text;mso-width-percent:0;mso-height-percent:0;mso-width-relative:margin;mso-height-relative:margin" o:gfxdata="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" adj="-17620" strokecolor="red" strokeweight="3pt">
                 <v:stroke endarrow="block"/>
@@ -5892,6 +6008,7 @@
       <w:r>
         <w:rPr>
           <w:noProof/>
+          <w:lang w:eastAsia="hu-HU"/>
         </w:rPr>
         <w:drawing>
           <wp:inline distT="0" distB="0" distL="0" distR="0" wp14:anchorId="46017171" wp14:editId="15CE5653">
@@ -5932,7 +6049,7 @@
     </w:p>
     <w:tbl>
       <w:tblPr>
-        <w:tblStyle w:val="Rcsostblzat"/>
+        <w:tblStyle w:val="TableGrid"/>
         <w:tblW w:w="9209" w:type="dxa"/>
         <w:tblLook w:val="04A0" w:firstRow="1" w:lastRow="0" w:firstColumn="1" w:lastColumn="0" w:noHBand="0" w:noVBand="1"/>
       </w:tblPr>
@@ -5944,6 +6061,7 @@
         <w:tc>
           <w:tcPr>
             <w:tcW w:w="4531" w:type="dxa"/>
+            <w:vAlign w:val="center"/>
           </w:tcPr>
           <w:p>
             <w:pPr>
@@ -5966,6 +6084,7 @@
         <w:tc>
           <w:tcPr>
             <w:tcW w:w="4678" w:type="dxa"/>
+            <w:vAlign w:val="center"/>
           </w:tcPr>
           <w:p>
             <w:pPr>
@@ -5987,6 +6106,7 @@
         <w:tc>
           <w:tcPr>
             <w:tcW w:w="4531" w:type="dxa"/>
+            <w:vAlign w:val="center"/>
           </w:tcPr>
           <w:p>
             <w:pPr>
@@ -6000,6 +6120,7 @@
         <w:tc>
           <w:tcPr>
             <w:tcW w:w="4678" w:type="dxa"/>
+            <w:vAlign w:val="center"/>
           </w:tcPr>
           <w:p>
             <w:pPr>
@@ -6036,7 +6157,7 @@
     </w:p>
     <w:p>
       <w:pPr>
-        <w:pStyle w:val="Cmsor1"/>
+        <w:pStyle w:val="Heading1"/>
       </w:pPr>
       <w:r>
         <w:lastRenderedPageBreak/>
@@ -6047,6 +6168,7 @@
       <w:r>
         <w:rPr>
           <w:noProof/>
+          <w:lang w:eastAsia="hu-HU"/>
         </w:rPr>
         <mc:AlternateContent>
           <mc:Choice Requires="wps">
@@ -6111,7 +6233,7 @@
               </wp:anchor>
             </w:drawing>
           </mc:Choice>
-          <mc:Fallback>
+          <mc:Fallback xmlns:w16sdtdh="http://schemas.microsoft.com/office/word/2020/wordml/sdtdatahash" xmlns:w16="http://schemas.microsoft.com/office/word/2018/wordml" xmlns:w16cid="http://schemas.microsoft.com/office/word/2016/wordml/cid" xmlns:w16cex="http://schemas.microsoft.com/office/word/2018/wordml/cex" xmlns:am3d="http://schemas.microsoft.com/office/drawing/2017/model3d" xmlns:aink="http://schemas.microsoft.com/office/drawing/2016/ink" xmlns:cx8="http://schemas.microsoft.com/office/drawing/2016/5/14/chartex" xmlns:cx7="http://schemas.microsoft.com/office/drawing/2016/5/13/chartex" xmlns:cx6="http://schemas.microsoft.com/office/drawing/2016/5/12/chartex" xmlns:cx5="http://schemas.microsoft.com/office/drawing/2016/5/11/chartex" xmlns:cx4="http://schemas.microsoft.com/office/drawing/2016/5/10/chartex" xmlns:cx3="http://schemas.microsoft.com/office/drawing/2016/5/9/chartex" xmlns:cx2="http://schemas.microsoft.com/office/drawing/2015/10/21/chartex">
             <w:pict>
               <v:rect w14:anchorId="42D79E43" id="Téglalap 28" o:spid="_x0000_s1026" style="position:absolute;margin-left:420.4pt;margin-top:24.55pt;width:16.5pt;height:60.75pt;z-index:251770880;visibility:visible;mso-wrap-style:square;mso-wrap-distance-left:9pt;mso-wrap-distance-top:0;mso-wrap-distance-right:9pt;mso-wrap-distance-bottom:0;mso-position-horizontal:absolute;mso-position-horizontal-relative:text;mso-position-vertical:absolute;mso-position-vertical-relative:text;v-text-anchor:middle" o:gfxdata="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" filled="f" strokecolor="red" strokeweight="3pt"/>
             </w:pict>
@@ -6121,6 +6243,7 @@
       <w:r>
         <w:rPr>
           <w:noProof/>
+          <w:lang w:eastAsia="hu-HU"/>
         </w:rPr>
         <mc:AlternateContent>
           <mc:Choice Requires="wps">
@@ -6186,7 +6309,7 @@
               </wp:anchor>
             </w:drawing>
           </mc:Choice>
-          <mc:Fallback>
+          <mc:Fallback xmlns:w16sdtdh="http://schemas.microsoft.com/office/word/2020/wordml/sdtdatahash" xmlns:w16="http://schemas.microsoft.com/office/word/2018/wordml" xmlns:w16cid="http://schemas.microsoft.com/office/word/2016/wordml/cid" xmlns:w16cex="http://schemas.microsoft.com/office/word/2018/wordml/cex" xmlns:am3d="http://schemas.microsoft.com/office/drawing/2017/model3d" xmlns:aink="http://schemas.microsoft.com/office/drawing/2016/ink" xmlns:cx8="http://schemas.microsoft.com/office/drawing/2016/5/14/chartex" xmlns:cx7="http://schemas.microsoft.com/office/drawing/2016/5/13/chartex" xmlns:cx6="http://schemas.microsoft.com/office/drawing/2016/5/12/chartex" xmlns:cx5="http://schemas.microsoft.com/office/drawing/2016/5/11/chartex" xmlns:cx4="http://schemas.microsoft.com/office/drawing/2016/5/10/chartex" xmlns:cx3="http://schemas.microsoft.com/office/drawing/2016/5/9/chartex" xmlns:cx2="http://schemas.microsoft.com/office/drawing/2015/10/21/chartex">
             <w:pict>
               <v:shapetype w14:anchorId="2338CF52" id="_x0000_t34" coordsize="21600,21600" o:spt="34" o:oned="t" adj="10800" path="m,l@0,0@0,21600,21600,21600e" filled="f">
                 <v:stroke joinstyle="miter"/>
@@ -6210,6 +6333,7 @@
       <w:r>
         <w:rPr>
           <w:noProof/>
+          <w:lang w:eastAsia="hu-HU"/>
         </w:rPr>
         <mc:AlternateContent>
           <mc:Choice Requires="wps">
@@ -6275,7 +6399,7 @@
               </wp:anchor>
             </w:drawing>
           </mc:Choice>
-          <mc:Fallback>
+          <mc:Fallback xmlns:w16sdtdh="http://schemas.microsoft.com/office/word/2020/wordml/sdtdatahash" xmlns:w16="http://schemas.microsoft.com/office/word/2018/wordml" xmlns:w16cid="http://schemas.microsoft.com/office/word/2016/wordml/cid" xmlns:w16cex="http://schemas.microsoft.com/office/word/2018/wordml/cex" xmlns:am3d="http://schemas.microsoft.com/office/drawing/2017/model3d" xmlns:aink="http://schemas.microsoft.com/office/drawing/2016/ink" xmlns:cx8="http://schemas.microsoft.com/office/drawing/2016/5/14/chartex" xmlns:cx7="http://schemas.microsoft.com/office/drawing/2016/5/13/chartex" xmlns:cx6="http://schemas.microsoft.com/office/drawing/2016/5/12/chartex" xmlns:cx5="http://schemas.microsoft.com/office/drawing/2016/5/11/chartex" xmlns:cx4="http://schemas.microsoft.com/office/drawing/2016/5/10/chartex" xmlns:cx3="http://schemas.microsoft.com/office/drawing/2016/5/9/chartex" xmlns:cx2="http://schemas.microsoft.com/office/drawing/2015/10/21/chartex">
             <w:pict>
               <v:shape w14:anchorId="6DF022BC" id="Összekötő: szögletes 13" o:spid="_x0000_s1026" type="#_x0000_t34" style="position:absolute;margin-left:-43.7pt;margin-top:51.55pt;width:7.5pt;height:444pt;flip:y;z-index:251755520;visibility:visible;mso-wrap-style:square;mso-width-percent:0;mso-height-percent:0;mso-wrap-distance-left:9pt;mso-wrap-distance-top:0;mso-wrap-distance-right:9pt;mso-wrap-distance-bottom:0;mso-position-horizontal:right;mso-position-horizontal-relative:left-margin-area;mso-position-vertical:absolute;mso-position-vertical-relative:text;mso-width-percent:0;mso-height-percent:0;mso-width-relative:margin;mso-height-relative:margin" o:gfxdata="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" adj="-110019" strokecolor="red" strokeweight="3pt">
                 <v:stroke endarrow="block"/>
@@ -6288,6 +6412,7 @@
       <w:r>
         <w:rPr>
           <w:noProof/>
+          <w:lang w:eastAsia="hu-HU"/>
         </w:rPr>
         <w:drawing>
           <wp:inline distT="0" distB="0" distL="0" distR="0" wp14:anchorId="6F72E746" wp14:editId="306BF917">
@@ -6330,6 +6455,7 @@
       <w:r>
         <w:rPr>
           <w:noProof/>
+          <w:lang w:eastAsia="hu-HU"/>
         </w:rPr>
         <mc:AlternateContent>
           <mc:Choice Requires="wps">
@@ -6394,7 +6520,7 @@
               </wp:anchor>
             </w:drawing>
           </mc:Choice>
-          <mc:Fallback>
+          <mc:Fallback xmlns:w16sdtdh="http://schemas.microsoft.com/office/word/2020/wordml/sdtdatahash" xmlns:w16="http://schemas.microsoft.com/office/word/2018/wordml" xmlns:w16cid="http://schemas.microsoft.com/office/word/2016/wordml/cid" xmlns:w16cex="http://schemas.microsoft.com/office/word/2018/wordml/cex" xmlns:am3d="http://schemas.microsoft.com/office/drawing/2017/model3d" xmlns:aink="http://schemas.microsoft.com/office/drawing/2016/ink" xmlns:cx8="http://schemas.microsoft.com/office/drawing/2016/5/14/chartex" xmlns:cx7="http://schemas.microsoft.com/office/drawing/2016/5/13/chartex" xmlns:cx6="http://schemas.microsoft.com/office/drawing/2016/5/12/chartex" xmlns:cx5="http://schemas.microsoft.com/office/drawing/2016/5/11/chartex" xmlns:cx4="http://schemas.microsoft.com/office/drawing/2016/5/10/chartex" xmlns:cx3="http://schemas.microsoft.com/office/drawing/2016/5/9/chartex" xmlns:cx2="http://schemas.microsoft.com/office/drawing/2015/10/21/chartex">
             <w:pict>
               <v:shape w14:anchorId="3BF48628" id="Jobb oldali kapcsos zárójel 37" o:spid="_x0000_s1026" type="#_x0000_t88" style="position:absolute;margin-left:416.65pt;margin-top:54.9pt;width:34.5pt;height:230.25pt;z-index:251773952;visibility:visible;mso-wrap-style:square;mso-height-percent:0;mso-wrap-distance-left:9pt;mso-wrap-distance-top:0;mso-wrap-distance-right:9pt;mso-wrap-distance-bottom:0;mso-position-horizontal:absolute;mso-position-horizontal-relative:text;mso-position-vertical:absolute;mso-position-vertical-relative:text;mso-height-percent:0;mso-height-relative:margin;v-text-anchor:middle" o:gfxdata="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" adj="270" strokecolor="red" strokeweight="3pt">
                 <v:stroke joinstyle="miter"/>
@@ -6406,6 +6532,7 @@
       <w:r>
         <w:rPr>
           <w:noProof/>
+          <w:lang w:eastAsia="hu-HU"/>
         </w:rPr>
         <mc:AlternateContent>
           <mc:Choice Requires="wps">
@@ -6471,7 +6598,7 @@
               </wp:anchor>
             </w:drawing>
           </mc:Choice>
-          <mc:Fallback>
+          <mc:Fallback xmlns:w16sdtdh="http://schemas.microsoft.com/office/word/2020/wordml/sdtdatahash" xmlns:w16="http://schemas.microsoft.com/office/word/2018/wordml" xmlns:w16cid="http://schemas.microsoft.com/office/word/2016/wordml/cid" xmlns:w16cex="http://schemas.microsoft.com/office/word/2018/wordml/cex" xmlns:am3d="http://schemas.microsoft.com/office/drawing/2017/model3d" xmlns:aink="http://schemas.microsoft.com/office/drawing/2016/ink" xmlns:cx8="http://schemas.microsoft.com/office/drawing/2016/5/14/chartex" xmlns:cx7="http://schemas.microsoft.com/office/drawing/2016/5/13/chartex" xmlns:cx6="http://schemas.microsoft.com/office/drawing/2016/5/12/chartex" xmlns:cx5="http://schemas.microsoft.com/office/drawing/2016/5/11/chartex" xmlns:cx4="http://schemas.microsoft.com/office/drawing/2016/5/10/chartex" xmlns:cx3="http://schemas.microsoft.com/office/drawing/2016/5/9/chartex" xmlns:cx2="http://schemas.microsoft.com/office/drawing/2015/10/21/chartex">
             <w:pict>
               <v:shape w14:anchorId="6E9389A3" id="Összekötő: szögletes 14" o:spid="_x0000_s1026" type="#_x0000_t34" style="position:absolute;margin-left:0;margin-top:169.7pt;width:3.6pt;height:180.75pt;flip:x y;z-index:251757568;visibility:visible;mso-wrap-style:square;mso-width-percent:0;mso-height-percent:0;mso-wrap-distance-left:9pt;mso-wrap-distance-top:0;mso-wrap-distance-right:9pt;mso-wrap-distance-bottom:0;mso-position-horizontal:left;mso-position-horizontal-relative:right-margin-area;mso-position-vertical:absolute;mso-position-vertical-relative:text;mso-width-percent:0;mso-height-percent:0;mso-width-relative:margin;mso-height-relative:margin" o:gfxdata="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" adj="-92727" strokecolor="red" strokeweight="3pt">
                 <v:stroke endarrow="block"/>
@@ -6484,6 +6611,7 @@
       <w:r>
         <w:rPr>
           <w:noProof/>
+          <w:lang w:eastAsia="hu-HU"/>
         </w:rPr>
         <mc:AlternateContent>
           <mc:Choice Requires="wps">
@@ -6549,7 +6677,7 @@
               </wp:anchor>
             </w:drawing>
           </mc:Choice>
-          <mc:Fallback>
+          <mc:Fallback xmlns:w16sdtdh="http://schemas.microsoft.com/office/word/2020/wordml/sdtdatahash" xmlns:w16="http://schemas.microsoft.com/office/word/2018/wordml" xmlns:w16cid="http://schemas.microsoft.com/office/word/2016/wordml/cid" xmlns:w16cex="http://schemas.microsoft.com/office/word/2018/wordml/cex" xmlns:am3d="http://schemas.microsoft.com/office/drawing/2017/model3d" xmlns:aink="http://schemas.microsoft.com/office/drawing/2016/ink" xmlns:cx8="http://schemas.microsoft.com/office/drawing/2016/5/14/chartex" xmlns:cx7="http://schemas.microsoft.com/office/drawing/2016/5/13/chartex" xmlns:cx6="http://schemas.microsoft.com/office/drawing/2016/5/12/chartex" xmlns:cx5="http://schemas.microsoft.com/office/drawing/2016/5/11/chartex" xmlns:cx4="http://schemas.microsoft.com/office/drawing/2016/5/10/chartex" xmlns:cx3="http://schemas.microsoft.com/office/drawing/2016/5/9/chartex" xmlns:cx2="http://schemas.microsoft.com/office/drawing/2015/10/21/chartex">
             <w:pict>
               <v:shape w14:anchorId="03430B9B" id="Összekötő: szögletes 11" o:spid="_x0000_s1026" type="#_x0000_t34" style="position:absolute;margin-left:65.25pt;margin-top:304.7pt;width:16.5pt;height:48pt;flip:y;z-index:251753472;visibility:visible;mso-wrap-style:square;mso-width-percent:0;mso-height-percent:0;mso-wrap-distance-left:9pt;mso-wrap-distance-top:0;mso-wrap-distance-right:9pt;mso-wrap-distance-bottom:0;mso-position-horizontal:absolute;mso-position-horizontal-relative:left-margin-area;mso-position-vertical:absolute;mso-position-vertical-relative:text;mso-width-percent:0;mso-height-percent:0;mso-width-relative:margin;mso-height-relative:margin" o:gfxdata="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" adj="-19239" strokecolor="red" strokeweight="3pt">
                 <v:stroke endarrow="block"/>
@@ -6562,6 +6690,7 @@
       <w:r>
         <w:rPr>
           <w:noProof/>
+          <w:lang w:eastAsia="hu-HU"/>
         </w:rPr>
         <w:drawing>
           <wp:inline distT="0" distB="0" distL="0" distR="0" wp14:anchorId="6893DDE5" wp14:editId="6BD4BBD4">
@@ -6602,7 +6731,7 @@
     </w:p>
     <w:tbl>
       <w:tblPr>
-        <w:tblStyle w:val="Rcsostblzat"/>
+        <w:tblStyle w:val="TableGrid"/>
         <w:tblW w:w="0" w:type="auto"/>
         <w:tblLook w:val="04A0" w:firstRow="1" w:lastRow="0" w:firstColumn="1" w:lastColumn="0" w:noHBand="0" w:noVBand="1"/>
       </w:tblPr>
@@ -6614,6 +6743,7 @@
         <w:tc>
           <w:tcPr>
             <w:tcW w:w="4531" w:type="dxa"/>
+            <w:vAlign w:val="center"/>
           </w:tcPr>
           <w:p>
             <w:pPr>
@@ -6627,6 +6757,7 @@
         <w:tc>
           <w:tcPr>
             <w:tcW w:w="4531" w:type="dxa"/>
+            <w:vAlign w:val="center"/>
           </w:tcPr>
           <w:p>
             <w:pPr>
@@ -6642,6 +6773,7 @@
         <w:tc>
           <w:tcPr>
             <w:tcW w:w="4531" w:type="dxa"/>
+            <w:vAlign w:val="center"/>
           </w:tcPr>
           <w:p>
             <w:pPr>
@@ -6655,6 +6787,7 @@
         <w:tc>
           <w:tcPr>
             <w:tcW w:w="4531" w:type="dxa"/>
+            <w:vAlign w:val="center"/>
           </w:tcPr>
           <w:p>
             <w:pPr>
@@ -6685,7 +6818,7 @@
     </w:p>
     <w:p>
       <w:pPr>
-        <w:pStyle w:val="Cmsor1"/>
+        <w:pStyle w:val="Heading1"/>
       </w:pPr>
       <w:r>
         <w:lastRenderedPageBreak/>
@@ -6696,6 +6829,7 @@
       <w:r>
         <w:rPr>
           <w:noProof/>
+          <w:lang w:eastAsia="hu-HU"/>
         </w:rPr>
         <mc:AlternateContent>
           <mc:Choice Requires="wps">
@@ -6766,7 +6900,7 @@
               </wp:anchor>
             </w:drawing>
           </mc:Choice>
-          <mc:Fallback>
+          <mc:Fallback xmlns:w16sdtdh="http://schemas.microsoft.com/office/word/2020/wordml/sdtdatahash" xmlns:w16="http://schemas.microsoft.com/office/word/2018/wordml" xmlns:w16cid="http://schemas.microsoft.com/office/word/2016/wordml/cid" xmlns:w16cex="http://schemas.microsoft.com/office/word/2018/wordml/cex" xmlns:am3d="http://schemas.microsoft.com/office/drawing/2017/model3d" xmlns:aink="http://schemas.microsoft.com/office/drawing/2016/ink" xmlns:cx8="http://schemas.microsoft.com/office/drawing/2016/5/14/chartex" xmlns:cx7="http://schemas.microsoft.com/office/drawing/2016/5/13/chartex" xmlns:cx6="http://schemas.microsoft.com/office/drawing/2016/5/12/chartex" xmlns:cx5="http://schemas.microsoft.com/office/drawing/2016/5/11/chartex" xmlns:cx4="http://schemas.microsoft.com/office/drawing/2016/5/10/chartex" xmlns:cx3="http://schemas.microsoft.com/office/drawing/2016/5/9/chartex" xmlns:cx2="http://schemas.microsoft.com/office/drawing/2015/10/21/chartex">
             <w:pict>
               <v:rect w14:anchorId="5C31E127" id="Téglalap 29" o:spid="_x0000_s1026" style="position:absolute;margin-left:406.9pt;margin-top:56.05pt;width:14.25pt;height:45pt;z-index:251772928;visibility:visible;mso-wrap-style:square;mso-width-percent:0;mso-height-percent:0;mso-wrap-distance-left:9pt;mso-wrap-distance-top:0;mso-wrap-distance-right:9pt;mso-wrap-distance-bottom:0;mso-position-horizontal:absolute;mso-position-horizontal-relative:text;mso-position-vertical:absolute;mso-position-vertical-relative:text;mso-width-percent:0;mso-height-percent:0;mso-width-relative:margin;mso-height-relative:margin;v-text-anchor:middle" o:gfxdata="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" filled="f" strokecolor="red" strokeweight="3pt"/>
             </w:pict>
@@ -6776,6 +6910,7 @@
       <w:r>
         <w:rPr>
           <w:noProof/>
+          <w:lang w:eastAsia="hu-HU"/>
         </w:rPr>
         <mc:AlternateContent>
           <mc:Choice Requires="wps">
@@ -6841,7 +6976,7 @@
               </wp:anchor>
             </w:drawing>
           </mc:Choice>
-          <mc:Fallback>
+          <mc:Fallback xmlns:w16sdtdh="http://schemas.microsoft.com/office/word/2020/wordml/sdtdatahash" xmlns:w16="http://schemas.microsoft.com/office/word/2018/wordml" xmlns:w16cid="http://schemas.microsoft.com/office/word/2016/wordml/cid" xmlns:w16cex="http://schemas.microsoft.com/office/word/2018/wordml/cex" xmlns:am3d="http://schemas.microsoft.com/office/drawing/2017/model3d" xmlns:aink="http://schemas.microsoft.com/office/drawing/2016/ink" xmlns:cx8="http://schemas.microsoft.com/office/drawing/2016/5/14/chartex" xmlns:cx7="http://schemas.microsoft.com/office/drawing/2016/5/13/chartex" xmlns:cx6="http://schemas.microsoft.com/office/drawing/2016/5/12/chartex" xmlns:cx5="http://schemas.microsoft.com/office/drawing/2016/5/11/chartex" xmlns:cx4="http://schemas.microsoft.com/office/drawing/2016/5/10/chartex" xmlns:cx3="http://schemas.microsoft.com/office/drawing/2016/5/9/chartex" xmlns:cx2="http://schemas.microsoft.com/office/drawing/2015/10/21/chartex">
             <w:pict>
               <v:shape w14:anchorId="0018AEFE" id="Összekötő: szögletes 26" o:spid="_x0000_s1026" type="#_x0000_t34" style="position:absolute;margin-left:-13.7pt;margin-top:76.3pt;width:17.05pt;height:333pt;flip:x y;z-index:251769856;visibility:visible;mso-wrap-style:square;mso-width-percent:0;mso-height-percent:0;mso-wrap-distance-left:9pt;mso-wrap-distance-top:0;mso-wrap-distance-right:9pt;mso-wrap-distance-bottom:0;mso-position-horizontal:absolute;mso-position-horizontal-relative:right-margin-area;mso-position-vertical:absolute;mso-position-vertical-relative:text;mso-width-percent:0;mso-height-percent:0;mso-width-relative:margin;mso-height-relative:margin" o:gfxdata="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" adj="-47615" strokecolor="red" strokeweight="3pt">
                 <v:stroke endarrow="block"/>
@@ -6854,6 +6989,7 @@
       <w:r>
         <w:rPr>
           <w:noProof/>
+          <w:lang w:eastAsia="hu-HU"/>
         </w:rPr>
         <mc:AlternateContent>
           <mc:Choice Requires="wps">
@@ -6919,7 +7055,7 @@
               </wp:anchor>
             </w:drawing>
           </mc:Choice>
-          <mc:Fallback>
+          <mc:Fallback xmlns:w16sdtdh="http://schemas.microsoft.com/office/word/2020/wordml/sdtdatahash" xmlns:w16="http://schemas.microsoft.com/office/word/2018/wordml" xmlns:w16cid="http://schemas.microsoft.com/office/word/2016/wordml/cid" xmlns:w16cex="http://schemas.microsoft.com/office/word/2018/wordml/cex" xmlns:am3d="http://schemas.microsoft.com/office/drawing/2017/model3d" xmlns:aink="http://schemas.microsoft.com/office/drawing/2016/ink" xmlns:cx8="http://schemas.microsoft.com/office/drawing/2016/5/14/chartex" xmlns:cx7="http://schemas.microsoft.com/office/drawing/2016/5/13/chartex" xmlns:cx6="http://schemas.microsoft.com/office/drawing/2016/5/12/chartex" xmlns:cx5="http://schemas.microsoft.com/office/drawing/2016/5/11/chartex" xmlns:cx4="http://schemas.microsoft.com/office/drawing/2016/5/10/chartex" xmlns:cx3="http://schemas.microsoft.com/office/drawing/2016/5/9/chartex" xmlns:cx2="http://schemas.microsoft.com/office/drawing/2015/10/21/chartex">
             <w:pict>
               <v:shape w14:anchorId="55D6DBD5" id="Összekötő: szögletes 21" o:spid="_x0000_s1026" type="#_x0000_t34" style="position:absolute;margin-left:-47.6pt;margin-top:17.8pt;width:3.6pt;height:415.5pt;flip:y;z-index:251765760;visibility:visible;mso-wrap-style:square;mso-width-percent:0;mso-height-percent:0;mso-wrap-distance-left:9pt;mso-wrap-distance-top:0;mso-wrap-distance-right:9pt;mso-wrap-distance-bottom:0;mso-position-horizontal:right;mso-position-horizontal-relative:left-margin-area;mso-position-vertical:absolute;mso-position-vertical-relative:text;mso-width-percent:0;mso-height-percent:0;mso-width-relative:margin;mso-height-relative:margin" o:gfxdata="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" adj="-289418" strokecolor="red" strokeweight="3pt">
                 <v:stroke endarrow="block"/>
@@ -6932,6 +7068,7 @@
       <w:r>
         <w:rPr>
           <w:noProof/>
+          <w:lang w:eastAsia="hu-HU"/>
         </w:rPr>
         <mc:AlternateContent>
           <mc:Choice Requires="wps">
@@ -6997,7 +7134,7 @@
               </wp:anchor>
             </w:drawing>
           </mc:Choice>
-          <mc:Fallback>
+          <mc:Fallback xmlns:w16sdtdh="http://schemas.microsoft.com/office/word/2020/wordml/sdtdatahash" xmlns:w16="http://schemas.microsoft.com/office/word/2018/wordml" xmlns:w16cid="http://schemas.microsoft.com/office/word/2016/wordml/cid" xmlns:w16cex="http://schemas.microsoft.com/office/word/2018/wordml/cex" xmlns:am3d="http://schemas.microsoft.com/office/drawing/2017/model3d" xmlns:aink="http://schemas.microsoft.com/office/drawing/2016/ink" xmlns:cx8="http://schemas.microsoft.com/office/drawing/2016/5/14/chartex" xmlns:cx7="http://schemas.microsoft.com/office/drawing/2016/5/13/chartex" xmlns:cx6="http://schemas.microsoft.com/office/drawing/2016/5/12/chartex" xmlns:cx5="http://schemas.microsoft.com/office/drawing/2016/5/11/chartex" xmlns:cx4="http://schemas.microsoft.com/office/drawing/2016/5/10/chartex" xmlns:cx3="http://schemas.microsoft.com/office/drawing/2016/5/9/chartex" xmlns:cx2="http://schemas.microsoft.com/office/drawing/2015/10/21/chartex">
             <w:pict>
               <v:shape w14:anchorId="5CEA06A0" id="Összekötő: szögletes 20" o:spid="_x0000_s1026" type="#_x0000_t34" style="position:absolute;margin-left:68.25pt;margin-top:74.05pt;width:3.6pt;height:334.5pt;flip:y;z-index:251763712;visibility:visible;mso-wrap-style:square;mso-width-percent:0;mso-height-percent:0;mso-wrap-distance-left:9pt;mso-wrap-distance-top:0;mso-wrap-distance-right:9pt;mso-wrap-distance-bottom:0;mso-position-horizontal:absolute;mso-position-horizontal-relative:left-margin-area;mso-position-vertical:absolute;mso-position-vertical-relative:text;mso-width-percent:0;mso-height-percent:0;mso-width-relative:margin;mso-height-relative:margin" o:gfxdata="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" adj="-184916" strokecolor="red" strokeweight="3pt">
                 <v:stroke endarrow="block"/>
@@ -7010,6 +7147,7 @@
       <w:r>
         <w:rPr>
           <w:noProof/>
+          <w:lang w:eastAsia="hu-HU"/>
         </w:rPr>
         <w:drawing>
           <wp:inline distT="0" distB="0" distL="0" distR="0" wp14:anchorId="779FBA76" wp14:editId="15EA6591">
@@ -7052,6 +7190,7 @@
       <w:r>
         <w:rPr>
           <w:noProof/>
+          <w:lang w:eastAsia="hu-HU"/>
         </w:rPr>
         <mc:AlternateContent>
           <mc:Choice Requires="wps">
@@ -7116,7 +7255,7 @@
               </wp:anchor>
             </w:drawing>
           </mc:Choice>
-          <mc:Fallback>
+          <mc:Fallback xmlns:w16sdtdh="http://schemas.microsoft.com/office/word/2020/wordml/sdtdatahash" xmlns:w16="http://schemas.microsoft.com/office/word/2018/wordml" xmlns:w16cid="http://schemas.microsoft.com/office/word/2016/wordml/cid" xmlns:w16cex="http://schemas.microsoft.com/office/word/2018/wordml/cex" xmlns:am3d="http://schemas.microsoft.com/office/drawing/2017/model3d" xmlns:aink="http://schemas.microsoft.com/office/drawing/2016/ink" xmlns:cx8="http://schemas.microsoft.com/office/drawing/2016/5/14/chartex" xmlns:cx7="http://schemas.microsoft.com/office/drawing/2016/5/13/chartex" xmlns:cx6="http://schemas.microsoft.com/office/drawing/2016/5/12/chartex" xmlns:cx5="http://schemas.microsoft.com/office/drawing/2016/5/11/chartex" xmlns:cx4="http://schemas.microsoft.com/office/drawing/2016/5/10/chartex" xmlns:cx3="http://schemas.microsoft.com/office/drawing/2016/5/9/chartex" xmlns:cx2="http://schemas.microsoft.com/office/drawing/2015/10/21/chartex">
             <w:pict>
               <v:shape w14:anchorId="1F60C2EE" id="Jobb oldali kapcsos zárójel 38" o:spid="_x0000_s1026" type="#_x0000_t88" style="position:absolute;margin-left:-16.7pt;margin-top:37.7pt;width:34.5pt;height:183pt;z-index:251776000;visibility:visible;mso-wrap-style:square;mso-height-percent:0;mso-wrap-distance-left:9pt;mso-wrap-distance-top:0;mso-wrap-distance-right:9pt;mso-wrap-distance-bottom:0;mso-position-horizontal:right;mso-position-horizontal-relative:margin;mso-position-vertical:absolute;mso-position-vertical-relative:text;mso-height-percent:0;mso-height-relative:margin;v-text-anchor:middle" o:gfxdata="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" adj="339" strokecolor="red" strokeweight="3pt">
                 <v:stroke joinstyle="miter"/>
@@ -7129,6 +7268,7 @@
       <w:r>
         <w:rPr>
           <w:noProof/>
+          <w:lang w:eastAsia="hu-HU"/>
         </w:rPr>
         <mc:AlternateContent>
           <mc:Choice Requires="wps">
@@ -7194,7 +7334,7 @@
               </wp:anchor>
             </w:drawing>
           </mc:Choice>
-          <mc:Fallback>
+          <mc:Fallback xmlns:w16sdtdh="http://schemas.microsoft.com/office/word/2020/wordml/sdtdatahash" xmlns:w16="http://schemas.microsoft.com/office/word/2018/wordml" xmlns:w16cid="http://schemas.microsoft.com/office/word/2016/wordml/cid" xmlns:w16cex="http://schemas.microsoft.com/office/word/2018/wordml/cex" xmlns:am3d="http://schemas.microsoft.com/office/drawing/2017/model3d" xmlns:aink="http://schemas.microsoft.com/office/drawing/2016/ink" xmlns:cx8="http://schemas.microsoft.com/office/drawing/2016/5/14/chartex" xmlns:cx7="http://schemas.microsoft.com/office/drawing/2016/5/13/chartex" xmlns:cx6="http://schemas.microsoft.com/office/drawing/2016/5/12/chartex" xmlns:cx5="http://schemas.microsoft.com/office/drawing/2016/5/11/chartex" xmlns:cx4="http://schemas.microsoft.com/office/drawing/2016/5/10/chartex" xmlns:cx3="http://schemas.microsoft.com/office/drawing/2016/5/9/chartex" xmlns:cx2="http://schemas.microsoft.com/office/drawing/2015/10/21/chartex">
             <w:pict>
               <v:shape w14:anchorId="25A48C24" id="Összekötő: szögletes 22" o:spid="_x0000_s1026" type="#_x0000_t34" style="position:absolute;margin-left:0;margin-top:129.95pt;width:3.6pt;height:148.5pt;flip:x y;z-index:251767808;visibility:visible;mso-wrap-style:square;mso-width-percent:0;mso-height-percent:0;mso-wrap-distance-left:9pt;mso-wrap-distance-top:0;mso-wrap-distance-right:9pt;mso-wrap-distance-bottom:0;mso-position-horizontal:left;mso-position-horizontal-relative:right-margin-area;mso-position-vertical:absolute;mso-position-vertical-relative:text;mso-width-percent:0;mso-height-percent:0;mso-width-relative:margin;mso-height-relative:margin" o:gfxdata="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" adj="-92727" strokecolor="red" strokeweight="3pt">
                 <v:stroke endarrow="block"/>
@@ -7207,6 +7347,7 @@
       <w:r>
         <w:rPr>
           <w:noProof/>
+          <w:lang w:eastAsia="hu-HU"/>
         </w:rPr>
         <mc:AlternateContent>
           <mc:Choice Requires="wps">
@@ -7272,7 +7413,7 @@
               </wp:anchor>
             </w:drawing>
           </mc:Choice>
-          <mc:Fallback>
+          <mc:Fallback xmlns:w16sdtdh="http://schemas.microsoft.com/office/word/2020/wordml/sdtdatahash" xmlns:w16="http://schemas.microsoft.com/office/word/2018/wordml" xmlns:w16cid="http://schemas.microsoft.com/office/word/2016/wordml/cid" xmlns:w16cex="http://schemas.microsoft.com/office/word/2018/wordml/cex" xmlns:am3d="http://schemas.microsoft.com/office/drawing/2017/model3d" xmlns:aink="http://schemas.microsoft.com/office/drawing/2016/ink" xmlns:cx8="http://schemas.microsoft.com/office/drawing/2016/5/14/chartex" xmlns:cx7="http://schemas.microsoft.com/office/drawing/2016/5/13/chartex" xmlns:cx6="http://schemas.microsoft.com/office/drawing/2016/5/12/chartex" xmlns:cx5="http://schemas.microsoft.com/office/drawing/2016/5/11/chartex" xmlns:cx4="http://schemas.microsoft.com/office/drawing/2016/5/10/chartex" xmlns:cx3="http://schemas.microsoft.com/office/drawing/2016/5/9/chartex" xmlns:cx2="http://schemas.microsoft.com/office/drawing/2015/10/21/chartex">
             <w:pict>
               <v:shape w14:anchorId="664203E1" id="Összekötő: szögletes 19" o:spid="_x0000_s1026" type="#_x0000_t34" style="position:absolute;margin-left:66.75pt;margin-top:237.2pt;width:10.5pt;height:40.5pt;flip:y;z-index:251761664;visibility:visible;mso-wrap-style:square;mso-width-percent:0;mso-height-percent:0;mso-wrap-distance-left:9pt;mso-wrap-distance-top:0;mso-wrap-distance-right:9pt;mso-wrap-distance-bottom:0;mso-position-horizontal:absolute;mso-position-horizontal-relative:left-margin-area;mso-position-vertical:absolute;mso-position-vertical-relative:text;mso-width-percent:0;mso-height-percent:0;mso-width-relative:margin;mso-height-relative:margin" o:gfxdata="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" adj="-25410" strokecolor="red" strokeweight="3pt">
                 <v:stroke endarrow="block"/>
@@ -7285,6 +7426,7 @@
       <w:r>
         <w:rPr>
           <w:noProof/>
+          <w:lang w:eastAsia="hu-HU"/>
         </w:rPr>
         <w:drawing>
           <wp:inline distT="0" distB="0" distL="0" distR="0" wp14:anchorId="0F81500D" wp14:editId="179FF55E">
@@ -7325,7 +7467,7 @@
     </w:p>
     <w:tbl>
       <w:tblPr>
-        <w:tblStyle w:val="Rcsostblzat"/>
+        <w:tblStyle w:val="TableGrid"/>
         <w:tblW w:w="0" w:type="auto"/>
         <w:tblLook w:val="04A0" w:firstRow="1" w:lastRow="0" w:firstColumn="1" w:lastColumn="0" w:noHBand="0" w:noVBand="1"/>
       </w:tblPr>
@@ -7337,6 +7479,7 @@
         <w:tc>
           <w:tcPr>
             <w:tcW w:w="4531" w:type="dxa"/>
+            <w:vAlign w:val="center"/>
           </w:tcPr>
           <w:p>
             <w:pPr>
@@ -7350,6 +7493,7 @@
         <w:tc>
           <w:tcPr>
             <w:tcW w:w="4531" w:type="dxa"/>
+            <w:vAlign w:val="center"/>
           </w:tcPr>
           <w:p>
             <w:pPr>
@@ -7365,6 +7509,7 @@
         <w:tc>
           <w:tcPr>
             <w:tcW w:w="4531" w:type="dxa"/>
+            <w:vAlign w:val="center"/>
           </w:tcPr>
           <w:p>
             <w:pPr>
@@ -7381,6 +7526,7 @@
         <w:tc>
           <w:tcPr>
             <w:tcW w:w="4531" w:type="dxa"/>
+            <w:vAlign w:val="center"/>
           </w:tcPr>
           <w:p>
             <w:pPr>
@@ -7397,6 +7543,7 @@
           <w:tcPr>
             <w:tcW w:w="9062" w:type="dxa"/>
             <w:gridSpan w:val="2"/>
+            <w:vAlign w:val="center"/>
           </w:tcPr>
           <w:p>
             <w:pPr>
@@ -7424,7 +7571,7 @@
     </w:p>
     <w:p>
       <w:pPr>
-        <w:pStyle w:val="Cmsor1"/>
+        <w:pStyle w:val="Heading1"/>
       </w:pPr>
       <w:r>
         <w:lastRenderedPageBreak/>
@@ -7438,6 +7585,7 @@
       <w:r>
         <w:rPr>
           <w:noProof/>
+          <w:lang w:eastAsia="hu-HU"/>
         </w:rPr>
         <mc:AlternateContent>
           <mc:Choice Requires="wps">
@@ -7502,7 +7650,7 @@
               </wp:anchor>
             </w:drawing>
           </mc:Choice>
-          <mc:Fallback>
+          <mc:Fallback xmlns:w16sdtdh="http://schemas.microsoft.com/office/word/2020/wordml/sdtdatahash" xmlns:w16="http://schemas.microsoft.com/office/word/2018/wordml" xmlns:w16cid="http://schemas.microsoft.com/office/word/2016/wordml/cid" xmlns:w16cex="http://schemas.microsoft.com/office/word/2018/wordml/cex" xmlns:am3d="http://schemas.microsoft.com/office/drawing/2017/model3d" xmlns:aink="http://schemas.microsoft.com/office/drawing/2016/ink" xmlns:cx8="http://schemas.microsoft.com/office/drawing/2016/5/14/chartex" xmlns:cx7="http://schemas.microsoft.com/office/drawing/2016/5/13/chartex" xmlns:cx6="http://schemas.microsoft.com/office/drawing/2016/5/12/chartex" xmlns:cx5="http://schemas.microsoft.com/office/drawing/2016/5/11/chartex" xmlns:cx4="http://schemas.microsoft.com/office/drawing/2016/5/10/chartex" xmlns:cx3="http://schemas.microsoft.com/office/drawing/2016/5/9/chartex" xmlns:cx2="http://schemas.microsoft.com/office/drawing/2015/10/21/chartex">
             <w:pict>
               <v:rect w14:anchorId="22B32307" id="Téglalap 209" o:spid="_x0000_s1026" style="position:absolute;margin-left:414.4pt;margin-top:26.8pt;width:17.25pt;height:36pt;z-index:251791360;visibility:visible;mso-wrap-style:square;mso-wrap-distance-left:9pt;mso-wrap-distance-top:0;mso-wrap-distance-right:9pt;mso-wrap-distance-bottom:0;mso-position-horizontal:absolute;mso-position-horizontal-relative:text;mso-position-vertical:absolute;mso-position-vertical-relative:text;v-text-anchor:middle" o:gfxdata="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" filled="f" strokecolor="red" strokeweight="3pt"/>
             </w:pict>
@@ -7512,6 +7660,7 @@
       <w:r>
         <w:rPr>
           <w:noProof/>
+          <w:lang w:eastAsia="hu-HU"/>
         </w:rPr>
         <mc:AlternateContent>
           <mc:Choice Requires="wps">
@@ -7577,7 +7726,7 @@
               </wp:anchor>
             </w:drawing>
           </mc:Choice>
-          <mc:Fallback>
+          <mc:Fallback xmlns:w16sdtdh="http://schemas.microsoft.com/office/word/2020/wordml/sdtdatahash" xmlns:w16="http://schemas.microsoft.com/office/word/2018/wordml" xmlns:w16cid="http://schemas.microsoft.com/office/word/2016/wordml/cid" xmlns:w16cex="http://schemas.microsoft.com/office/word/2018/wordml/cex" xmlns:am3d="http://schemas.microsoft.com/office/drawing/2017/model3d" xmlns:aink="http://schemas.microsoft.com/office/drawing/2016/ink" xmlns:cx8="http://schemas.microsoft.com/office/drawing/2016/5/14/chartex" xmlns:cx7="http://schemas.microsoft.com/office/drawing/2016/5/13/chartex" xmlns:cx6="http://schemas.microsoft.com/office/drawing/2016/5/12/chartex" xmlns:cx5="http://schemas.microsoft.com/office/drawing/2016/5/11/chartex" xmlns:cx4="http://schemas.microsoft.com/office/drawing/2016/5/10/chartex" xmlns:cx3="http://schemas.microsoft.com/office/drawing/2016/5/9/chartex" xmlns:cx2="http://schemas.microsoft.com/office/drawing/2015/10/21/chartex">
             <w:pict>
               <v:shape w14:anchorId="1C816BB9" id="Összekötő: szögletes 204" o:spid="_x0000_s1026" type="#_x0000_t34" style="position:absolute;margin-left:-6.95pt;margin-top:45.55pt;width:10.3pt;height:498pt;flip:x y;z-index:251790336;visibility:visible;mso-wrap-style:square;mso-width-percent:0;mso-height-percent:0;mso-wrap-distance-left:9pt;mso-wrap-distance-top:0;mso-wrap-distance-right:9pt;mso-wrap-distance-bottom:0;mso-position-horizontal:absolute;mso-position-horizontal-relative:right-margin-area;mso-position-vertical:absolute;mso-position-vertical-relative:text;mso-width-percent:0;mso-height-percent:0;mso-width-relative:margin;mso-height-relative:margin" o:gfxdata="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" adj="-78476" strokecolor="red" strokeweight="3pt">
                 <v:stroke endarrow="block"/>
@@ -7590,6 +7739,7 @@
       <w:r>
         <w:rPr>
           <w:noProof/>
+          <w:lang w:eastAsia="hu-HU"/>
         </w:rPr>
         <mc:AlternateContent>
           <mc:Choice Requires="wps">
@@ -7655,7 +7805,7 @@
               </wp:anchor>
             </w:drawing>
           </mc:Choice>
-          <mc:Fallback>
+          <mc:Fallback xmlns:w16sdtdh="http://schemas.microsoft.com/office/word/2020/wordml/sdtdatahash" xmlns:w16="http://schemas.microsoft.com/office/word/2018/wordml" xmlns:w16cid="http://schemas.microsoft.com/office/word/2016/wordml/cid" xmlns:w16cex="http://schemas.microsoft.com/office/word/2018/wordml/cex" xmlns:am3d="http://schemas.microsoft.com/office/drawing/2017/model3d" xmlns:aink="http://schemas.microsoft.com/office/drawing/2016/ink" xmlns:cx8="http://schemas.microsoft.com/office/drawing/2016/5/14/chartex" xmlns:cx7="http://schemas.microsoft.com/office/drawing/2016/5/13/chartex" xmlns:cx6="http://schemas.microsoft.com/office/drawing/2016/5/12/chartex" xmlns:cx5="http://schemas.microsoft.com/office/drawing/2016/5/11/chartex" xmlns:cx4="http://schemas.microsoft.com/office/drawing/2016/5/10/chartex" xmlns:cx3="http://schemas.microsoft.com/office/drawing/2016/5/9/chartex" xmlns:cx2="http://schemas.microsoft.com/office/drawing/2015/10/21/chartex">
             <w:pict>
               <v:shape w14:anchorId="7326E8CC" id="Összekötő: szögletes 58" o:spid="_x0000_s1026" type="#_x0000_t34" style="position:absolute;margin-left:-46.7pt;margin-top:45.55pt;width:4.5pt;height:524.25pt;flip:y;z-index:251786240;visibility:visible;mso-wrap-style:square;mso-width-percent:0;mso-height-percent:0;mso-wrap-distance-left:9pt;mso-wrap-distance-top:0;mso-wrap-distance-right:9pt;mso-wrap-distance-bottom:0;mso-position-horizontal:right;mso-position-horizontal-relative:left-margin-area;mso-position-vertical:absolute;mso-position-vertical-relative:text;mso-width-percent:0;mso-height-percent:0;mso-width-relative:margin;mso-height-relative:margin" o:gfxdata="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" adj="-225219" strokecolor="red" strokeweight="3pt">
                 <v:stroke endarrow="block"/>
@@ -7668,6 +7818,7 @@
       <w:r>
         <w:rPr>
           <w:noProof/>
+          <w:lang w:eastAsia="hu-HU"/>
         </w:rPr>
         <w:drawing>
           <wp:inline distT="0" distB="0" distL="0" distR="0" wp14:anchorId="1A5070CB" wp14:editId="0C5E1B17">
@@ -7710,6 +7861,7 @@
       <w:r>
         <w:rPr>
           <w:noProof/>
+          <w:lang w:eastAsia="hu-HU"/>
         </w:rPr>
         <mc:AlternateContent>
           <mc:Choice Requires="wps">
@@ -7775,7 +7927,7 @@
               </wp:anchor>
             </w:drawing>
           </mc:Choice>
-          <mc:Fallback>
+          <mc:Fallback xmlns:w16sdtdh="http://schemas.microsoft.com/office/word/2020/wordml/sdtdatahash" xmlns:w16="http://schemas.microsoft.com/office/word/2018/wordml" xmlns:w16cid="http://schemas.microsoft.com/office/word/2016/wordml/cid" xmlns:w16cex="http://schemas.microsoft.com/office/word/2018/wordml/cex" xmlns:am3d="http://schemas.microsoft.com/office/drawing/2017/model3d" xmlns:aink="http://schemas.microsoft.com/office/drawing/2016/ink" xmlns:cx8="http://schemas.microsoft.com/office/drawing/2016/5/14/chartex" xmlns:cx7="http://schemas.microsoft.com/office/drawing/2016/5/13/chartex" xmlns:cx6="http://schemas.microsoft.com/office/drawing/2016/5/12/chartex" xmlns:cx5="http://schemas.microsoft.com/office/drawing/2016/5/11/chartex" xmlns:cx4="http://schemas.microsoft.com/office/drawing/2016/5/10/chartex" xmlns:cx3="http://schemas.microsoft.com/office/drawing/2016/5/9/chartex" xmlns:cx2="http://schemas.microsoft.com/office/drawing/2015/10/21/chartex">
             <w:pict>
               <v:shape w14:anchorId="09394109" id="Összekötő: szögletes 59" o:spid="_x0000_s1026" type="#_x0000_t34" style="position:absolute;margin-left:-10.7pt;margin-top:75.2pt;width:14.05pt;height:354pt;flip:x y;z-index:251788288;visibility:visible;mso-wrap-style:square;mso-width-percent:0;mso-height-percent:0;mso-wrap-distance-left:9pt;mso-wrap-distance-top:0;mso-wrap-distance-right:9pt;mso-wrap-distance-bottom:0;mso-position-horizontal:absolute;mso-position-horizontal-relative:right-margin-area;mso-position-vertical:absolute;mso-position-vertical-relative:text;mso-width-percent:0;mso-height-percent:0;mso-width-relative:margin;mso-height-relative:margin" o:gfxdata="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" adj="-20086" strokecolor="red" strokeweight="3pt">
                 <v:stroke endarrow="block"/>
@@ -7788,6 +7940,7 @@
       <w:r>
         <w:rPr>
           <w:noProof/>
+          <w:lang w:eastAsia="hu-HU"/>
         </w:rPr>
         <mc:AlternateContent>
           <mc:Choice Requires="wps">
@@ -7853,7 +8006,7 @@
               </wp:anchor>
             </w:drawing>
           </mc:Choice>
-          <mc:Fallback>
+          <mc:Fallback xmlns:w16sdtdh="http://schemas.microsoft.com/office/word/2020/wordml/sdtdatahash" xmlns:w16="http://schemas.microsoft.com/office/word/2018/wordml" xmlns:w16cid="http://schemas.microsoft.com/office/word/2016/wordml/cid" xmlns:w16cex="http://schemas.microsoft.com/office/word/2018/wordml/cex" xmlns:am3d="http://schemas.microsoft.com/office/drawing/2017/model3d" xmlns:aink="http://schemas.microsoft.com/office/drawing/2016/ink" xmlns:cx8="http://schemas.microsoft.com/office/drawing/2016/5/14/chartex" xmlns:cx7="http://schemas.microsoft.com/office/drawing/2016/5/13/chartex" xmlns:cx6="http://schemas.microsoft.com/office/drawing/2016/5/12/chartex" xmlns:cx5="http://schemas.microsoft.com/office/drawing/2016/5/11/chartex" xmlns:cx4="http://schemas.microsoft.com/office/drawing/2016/5/10/chartex" xmlns:cx3="http://schemas.microsoft.com/office/drawing/2016/5/9/chartex" xmlns:cx2="http://schemas.microsoft.com/office/drawing/2015/10/21/chartex">
             <w:pict>
               <v:shape w14:anchorId="662F3167" id="Összekötő: szögletes 57" o:spid="_x0000_s1026" type="#_x0000_t34" style="position:absolute;margin-left:-46.7pt;margin-top:88.7pt;width:4.5pt;height:363pt;flip:y;z-index:251784192;visibility:visible;mso-wrap-style:square;mso-width-percent:0;mso-height-percent:0;mso-wrap-distance-left:9pt;mso-wrap-distance-top:0;mso-wrap-distance-right:9pt;mso-wrap-distance-bottom:0;mso-position-horizontal:right;mso-position-horizontal-relative:left-margin-area;mso-position-vertical:absolute;mso-position-vertical-relative:text;mso-width-percent:0;mso-height-percent:0;mso-width-relative:margin;mso-height-relative:margin" o:gfxdata="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" adj="-135939" strokecolor="red" strokeweight="3pt">
                 <v:stroke endarrow="block"/>
@@ -7866,6 +8019,7 @@
       <w:r>
         <w:rPr>
           <w:noProof/>
+          <w:lang w:eastAsia="hu-HU"/>
         </w:rPr>
         <mc:AlternateContent>
           <mc:Choice Requires="wps">
@@ -7931,7 +8085,7 @@
               </wp:anchor>
             </w:drawing>
           </mc:Choice>
-          <mc:Fallback>
+          <mc:Fallback xmlns:w16sdtdh="http://schemas.microsoft.com/office/word/2020/wordml/sdtdatahash" xmlns:w16="http://schemas.microsoft.com/office/word/2018/wordml" xmlns:w16cid="http://schemas.microsoft.com/office/word/2016/wordml/cid" xmlns:w16cex="http://schemas.microsoft.com/office/word/2018/wordml/cex" xmlns:am3d="http://schemas.microsoft.com/office/drawing/2017/model3d" xmlns:aink="http://schemas.microsoft.com/office/drawing/2016/ink" xmlns:cx8="http://schemas.microsoft.com/office/drawing/2016/5/14/chartex" xmlns:cx7="http://schemas.microsoft.com/office/drawing/2016/5/13/chartex" xmlns:cx6="http://schemas.microsoft.com/office/drawing/2016/5/12/chartex" xmlns:cx5="http://schemas.microsoft.com/office/drawing/2016/5/11/chartex" xmlns:cx4="http://schemas.microsoft.com/office/drawing/2016/5/10/chartex" xmlns:cx3="http://schemas.microsoft.com/office/drawing/2016/5/9/chartex" xmlns:cx2="http://schemas.microsoft.com/office/drawing/2015/10/21/chartex">
             <w:pict>
               <v:shape w14:anchorId="40A105E7" id="Összekötő: szögletes 56" o:spid="_x0000_s1026" type="#_x0000_t34" style="position:absolute;margin-left:-47.45pt;margin-top:215.45pt;width:3.75pt;height:213pt;flip:y;z-index:251782144;visibility:visible;mso-wrap-style:square;mso-width-percent:0;mso-height-percent:0;mso-wrap-distance-left:9pt;mso-wrap-distance-top:0;mso-wrap-distance-right:9pt;mso-wrap-distance-bottom:0;mso-position-horizontal:right;mso-position-horizontal-relative:left-margin-area;mso-position-vertical:absolute;mso-position-vertical-relative:text;mso-width-percent:0;mso-height-percent:0;mso-width-relative:margin;mso-height-relative:margin" o:gfxdata="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" adj="-75459" strokecolor="red" strokeweight="3pt">
                 <v:stroke endarrow="block"/>
@@ -7944,6 +8098,7 @@
       <w:r>
         <w:rPr>
           <w:noProof/>
+          <w:lang w:eastAsia="hu-HU"/>
         </w:rPr>
         <w:drawing>
           <wp:inline distT="0" distB="0" distL="0" distR="0" wp14:anchorId="158295F8" wp14:editId="4DC96011">
@@ -7984,7 +8139,7 @@
     </w:p>
     <w:tbl>
       <w:tblPr>
-        <w:tblStyle w:val="Rcsostblzat"/>
+        <w:tblStyle w:val="TableGrid"/>
         <w:tblW w:w="0" w:type="auto"/>
         <w:tblLook w:val="04A0" w:firstRow="1" w:lastRow="0" w:firstColumn="1" w:lastColumn="0" w:noHBand="0" w:noVBand="1"/>
       </w:tblPr>
@@ -7996,6 +8151,7 @@
         <w:tc>
           <w:tcPr>
             <w:tcW w:w="4531" w:type="dxa"/>
+            <w:vAlign w:val="center"/>
           </w:tcPr>
           <w:p>
             <w:pPr>
@@ -8009,6 +8165,7 @@
         <w:tc>
           <w:tcPr>
             <w:tcW w:w="4531" w:type="dxa"/>
+            <w:vAlign w:val="center"/>
           </w:tcPr>
           <w:p>
             <w:pPr>
@@ -8024,6 +8181,7 @@
         <w:tc>
           <w:tcPr>
             <w:tcW w:w="4531" w:type="dxa"/>
+            <w:vAlign w:val="center"/>
           </w:tcPr>
           <w:p>
             <w:pPr>
@@ -8037,6 +8195,7 @@
         <w:tc>
           <w:tcPr>
             <w:tcW w:w="4531" w:type="dxa"/>
+            <w:vAlign w:val="center"/>
           </w:tcPr>
           <w:p>
             <w:pPr>
@@ -8059,6 +8218,7 @@
           <w:tcPr>
             <w:tcW w:w="9062" w:type="dxa"/>
             <w:gridSpan w:val="2"/>
+            <w:vAlign w:val="center"/>
           </w:tcPr>
           <w:p>
             <w:pPr>
@@ -8073,8 +8233,29 @@
     </w:tbl>
     <w:p>
       <w:r>
-        <w:t>A blogok aktivitását egy admin vagy egy moderátor változtathatja csak meg. A felhasználók csak az aktív blogokat tekinthetik meg.</w:t>
-      </w:r>
+        <w:t xml:space="preserve">A blogok </w:t>
+      </w:r>
+      <w:proofErr w:type="gramStart"/>
+      <w:r>
+        <w:t>aktivitását</w:t>
+      </w:r>
+      <w:proofErr w:type="gramEnd"/>
+      <w:r>
+        <w:t xml:space="preserve"> egy </w:t>
+      </w:r>
+      <w:proofErr w:type="spellStart"/>
+      <w:r>
+        <w:t>admin</w:t>
+      </w:r>
+      <w:proofErr w:type="spellEnd"/>
+      <w:r>
+        <w:t>,</w:t>
+      </w:r>
+      <w:r>
+        <w:t xml:space="preserve"> vagy egy moderátor változtathatja csak meg. A felhasználók csak az aktív blogokat tekinthetik meg.</w:t>
+      </w:r>
+      <w:bookmarkStart w:id="0" w:name="_GoBack"/>
+      <w:bookmarkEnd w:id="0"/>
     </w:p>
     <w:sectPr>
       <w:footerReference w:type="default" r:id="rId38"/>
@@ -8088,7 +8269,7 @@
 </file>
 
 <file path=word/endnotes.xml><?xml version="1.0" encoding="utf-8"?>
-<w:endnotes xmlns:wpc="http://schemas.microsoft.com/office/word/2010/wordprocessingCanvas" xmlns:cx="http://schemas.microsoft.com/office/drawing/2014/chartex" xmlns:cx1="http://schemas.microsoft.com/office/drawing/2015/9/8/chartex" xmlns:cx2="http://schemas.microsoft.com/office/drawing/2015/10/21/chartex" xmlns:cx3="http://schemas.microsoft.com/office/drawing/2016/5/9/chartex" xmlns:cx4="http://schemas.microsoft.com/office/drawing/2016/5/10/chartex" xmlns:cx5="http://schemas.microsoft.com/office/drawing/2016/5/11/chartex" xmlns:cx6="http://schemas.microsoft.com/office/drawing/2016/5/12/chartex" xmlns:cx7="http://schemas.microsoft.com/office/drawing/2016/5/13/chartex" xmlns:cx8="http://schemas.microsoft.com/office/drawing/2016/5/14/chartex" xmlns:mc="http://schemas.openxmlformats.org/markup-compatibility/2006" xmlns:aink="http://schemas.microsoft.com/office/drawing/2016/ink" xmlns:am3d="http://schemas.microsoft.com/office/drawing/2017/model3d" xmlns:o="urn:schemas-microsoft-com:office:office" xmlns:r="http://schemas.openxmlformats.org/officeDocument/2006/relationships" xmlns:m="http://schemas.openxmlformats.org/officeDocument/2006/math" xmlns:v="urn:schemas-microsoft-com:vml" xmlns:wp14="http://schemas.microsoft.com/office/word/2010/wordprocessingDrawing" xmlns:wp="http://schemas.openxmlformats.org/drawingml/2006/wordprocessingDrawing" xmlns:w10="urn:schemas-microsoft-com:office:word" xmlns:w="http://schemas.openxmlformats.org/wordprocessingml/2006/main" xmlns:w14="http://schemas.microsoft.com/office/word/2010/wordml" xmlns:w15="http://schemas.microsoft.com/office/word/2012/wordml" xmlns:w16cex="http://schemas.microsoft.com/office/word/2018/wordml/cex" xmlns:w16cid="http://schemas.microsoft.com/office/word/2016/wordml/cid" xmlns:w16="http://schemas.microsoft.com/office/word/2018/wordml" xmlns:w16sdtdh="http://schemas.microsoft.com/office/word/2020/wordml/sdtdatahash" xmlns:w16se="http://schemas.microsoft.com/office/word/2015/wordml/symex" xmlns:wpg="http://schemas.microsoft.com/office/word/2010/wordprocessingGroup" xmlns:wpi="http://schemas.microsoft.com/office/word/2010/wordprocessingInk" xmlns:wne="http://schemas.microsoft.com/office/word/2006/wordml" xmlns:wps="http://schemas.microsoft.com/office/word/2010/wordprocessingShape" mc:Ignorable="w14 w15 w16se w16cid w16 w16cex w16sdtdh wp14">
+<w:endnotes xmlns:wpc="http://schemas.microsoft.com/office/word/2010/wordprocessingCanvas" xmlns:cx="http://schemas.microsoft.com/office/drawing/2014/chartex" xmlns:cx1="http://schemas.microsoft.com/office/drawing/2015/9/8/chartex" xmlns:mc="http://schemas.openxmlformats.org/markup-compatibility/2006" xmlns:o="urn:schemas-microsoft-com:office:office" xmlns:r="http://schemas.openxmlformats.org/officeDocument/2006/relationships" xmlns:m="http://schemas.openxmlformats.org/officeDocument/2006/math" xmlns:v="urn:schemas-microsoft-com:vml" xmlns:wp14="http://schemas.microsoft.com/office/word/2010/wordprocessingDrawing" xmlns:wp="http://schemas.openxmlformats.org/drawingml/2006/wordprocessingDrawing" xmlns:w10="urn:schemas-microsoft-com:office:word" xmlns:w="http://schemas.openxmlformats.org/wordprocessingml/2006/main" xmlns:w14="http://schemas.microsoft.com/office/word/2010/wordml" xmlns:w15="http://schemas.microsoft.com/office/word/2012/wordml" xmlns:w16se="http://schemas.microsoft.com/office/word/2015/wordml/symex" xmlns:wpg="http://schemas.microsoft.com/office/word/2010/wordprocessingGroup" xmlns:wpi="http://schemas.microsoft.com/office/word/2010/wordprocessingInk" xmlns:wne="http://schemas.microsoft.com/office/word/2006/wordml" xmlns:wps="http://schemas.microsoft.com/office/word/2010/wordprocessingShape" mc:Ignorable="w14 w15 w16se wp14">
   <w:endnote w:type="separator" w:id="-1">
     <w:p>
       <w:pPr>
@@ -8113,7 +8294,7 @@
 </file>
 
 <file path=word/footer1.xml><?xml version="1.0" encoding="utf-8"?>
-<w:ftr xmlns:wpc="http://schemas.microsoft.com/office/word/2010/wordprocessingCanvas" xmlns:cx="http://schemas.microsoft.com/office/drawing/2014/chartex" xmlns:cx1="http://schemas.microsoft.com/office/drawing/2015/9/8/chartex" xmlns:cx2="http://schemas.microsoft.com/office/drawing/2015/10/21/chartex" xmlns:cx3="http://schemas.microsoft.com/office/drawing/2016/5/9/chartex" xmlns:cx4="http://schemas.microsoft.com/office/drawing/2016/5/10/chartex" xmlns:cx5="http://schemas.microsoft.com/office/drawing/2016/5/11/chartex" xmlns:cx6="http://schemas.microsoft.com/office/drawing/2016/5/12/chartex" xmlns:cx7="http://schemas.microsoft.com/office/drawing/2016/5/13/chartex" xmlns:cx8="http://schemas.microsoft.com/office/drawing/2016/5/14/chartex" xmlns:mc="http://schemas.openxmlformats.org/markup-compatibility/2006" xmlns:aink="http://schemas.microsoft.com/office/drawing/2016/ink" xmlns:am3d="http://schemas.microsoft.com/office/drawing/2017/model3d" xmlns:o="urn:schemas-microsoft-com:office:office" xmlns:r="http://schemas.openxmlformats.org/officeDocument/2006/relationships" xmlns:m="http://schemas.openxmlformats.org/officeDocument/2006/math" xmlns:v="urn:schemas-microsoft-com:vml" xmlns:wp14="http://schemas.microsoft.com/office/word/2010/wordprocessingDrawing" xmlns:wp="http://schemas.openxmlformats.org/drawingml/2006/wordprocessingDrawing" xmlns:w10="urn:schemas-microsoft-com:office:word" xmlns:w="http://schemas.openxmlformats.org/wordprocessingml/2006/main" xmlns:w14="http://schemas.microsoft.com/office/word/2010/wordml" xmlns:w15="http://schemas.microsoft.com/office/word/2012/wordml" xmlns:w16cex="http://schemas.microsoft.com/office/word/2018/wordml/cex" xmlns:w16cid="http://schemas.microsoft.com/office/word/2016/wordml/cid" xmlns:w16="http://schemas.microsoft.com/office/word/2018/wordml" xmlns:w16sdtdh="http://schemas.microsoft.com/office/word/2020/wordml/sdtdatahash" xmlns:w16se="http://schemas.microsoft.com/office/word/2015/wordml/symex" xmlns:wpg="http://schemas.microsoft.com/office/word/2010/wordprocessingGroup" xmlns:wpi="http://schemas.microsoft.com/office/word/2010/wordprocessingInk" xmlns:wne="http://schemas.microsoft.com/office/word/2006/wordml" xmlns:wps="http://schemas.microsoft.com/office/word/2010/wordprocessingShape" mc:Ignorable="w14 w15 w16se w16cid w16 w16cex w16sdtdh wp14">
+<w:ftr xmlns:wpc="http://schemas.microsoft.com/office/word/2010/wordprocessingCanvas" xmlns:cx="http://schemas.microsoft.com/office/drawing/2014/chartex" xmlns:cx1="http://schemas.microsoft.com/office/drawing/2015/9/8/chartex" xmlns:mc="http://schemas.openxmlformats.org/markup-compatibility/2006" xmlns:o="urn:schemas-microsoft-com:office:office" xmlns:r="http://schemas.openxmlformats.org/officeDocument/2006/relationships" xmlns:m="http://schemas.openxmlformats.org/officeDocument/2006/math" xmlns:v="urn:schemas-microsoft-com:vml" xmlns:wp14="http://schemas.microsoft.com/office/word/2010/wordprocessingDrawing" xmlns:wp="http://schemas.openxmlformats.org/drawingml/2006/wordprocessingDrawing" xmlns:w10="urn:schemas-microsoft-com:office:word" xmlns:w="http://schemas.openxmlformats.org/wordprocessingml/2006/main" xmlns:w14="http://schemas.microsoft.com/office/word/2010/wordml" xmlns:w15="http://schemas.microsoft.com/office/word/2012/wordml" xmlns:w16se="http://schemas.microsoft.com/office/word/2015/wordml/symex" xmlns:wpg="http://schemas.microsoft.com/office/word/2010/wordprocessingGroup" xmlns:wpi="http://schemas.microsoft.com/office/word/2010/wordprocessingInk" xmlns:wne="http://schemas.microsoft.com/office/word/2006/wordml" xmlns:wps="http://schemas.microsoft.com/office/word/2010/wordprocessingShape" mc:Ignorable="w14 w15 w16se wp14">
   <w:sdt>
     <w:sdtPr>
       <w:id w:val="745472020"/>
@@ -8122,10 +8303,11 @@
         <w:docPartUnique/>
       </w:docPartObj>
     </w:sdtPr>
+    <w:sdtEndPr/>
     <w:sdtContent>
       <w:p>
         <w:pPr>
-          <w:pStyle w:val="llb"/>
+          <w:pStyle w:val="Footer"/>
           <w:jc w:val="right"/>
         </w:pPr>
         <w:r>
@@ -8138,7 +8320,10 @@
           <w:fldChar w:fldCharType="separate"/>
         </w:r>
         <w:r>
-          <w:t>2</w:t>
+          <w:rPr>
+            <w:noProof/>
+          </w:rPr>
+          <w:t>15</w:t>
         </w:r>
         <w:r>
           <w:fldChar w:fldCharType="end"/>
@@ -8148,14 +8333,14 @@
   </w:sdt>
   <w:p>
     <w:pPr>
-      <w:pStyle w:val="llb"/>
+      <w:pStyle w:val="Footer"/>
     </w:pPr>
   </w:p>
 </w:ftr>
 </file>
 
 <file path=word/footnotes.xml><?xml version="1.0" encoding="utf-8"?>
-<w:footnotes xmlns:wpc="http://schemas.microsoft.com/office/word/2010/wordprocessingCanvas" xmlns:cx="http://schemas.microsoft.com/office/drawing/2014/chartex" xmlns:cx1="http://schemas.microsoft.com/office/drawing/2015/9/8/chartex" xmlns:cx2="http://schemas.microsoft.com/office/drawing/2015/10/21/chartex" xmlns:cx3="http://schemas.microsoft.com/office/drawing/2016/5/9/chartex" xmlns:cx4="http://schemas.microsoft.com/office/drawing/2016/5/10/chartex" xmlns:cx5="http://schemas.microsoft.com/office/drawing/2016/5/11/chartex" xmlns:cx6="http://schemas.microsoft.com/office/drawing/2016/5/12/chartex" xmlns:cx7="http://schemas.microsoft.com/office/drawing/2016/5/13/chartex" xmlns:cx8="http://schemas.microsoft.com/office/drawing/2016/5/14/chartex" xmlns:mc="http://schemas.openxmlformats.org/markup-compatibility/2006" xmlns:aink="http://schemas.microsoft.com/office/drawing/2016/ink" xmlns:am3d="http://schemas.microsoft.com/office/drawing/2017/model3d" xmlns:o="urn:schemas-microsoft-com:office:office" xmlns:r="http://schemas.openxmlformats.org/officeDocument/2006/relationships" xmlns:m="http://schemas.openxmlformats.org/officeDocument/2006/math" xmlns:v="urn:schemas-microsoft-com:vml" xmlns:wp14="http://schemas.microsoft.com/office/word/2010/wordprocessingDrawing" xmlns:wp="http://schemas.openxmlformats.org/drawingml/2006/wordprocessingDrawing" xmlns:w10="urn:schemas-microsoft-com:office:word" xmlns:w="http://schemas.openxmlformats.org/wordprocessingml/2006/main" xmlns:w14="http://schemas.microsoft.com/office/word/2010/wordml" xmlns:w15="http://schemas.microsoft.com/office/word/2012/wordml" xmlns:w16cex="http://schemas.microsoft.com/office/word/2018/wordml/cex" xmlns:w16cid="http://schemas.microsoft.com/office/word/2016/wordml/cid" xmlns:w16="http://schemas.microsoft.com/office/word/2018/wordml" xmlns:w16sdtdh="http://schemas.microsoft.com/office/word/2020/wordml/sdtdatahash" xmlns:w16se="http://schemas.microsoft.com/office/word/2015/wordml/symex" xmlns:wpg="http://schemas.microsoft.com/office/word/2010/wordprocessingGroup" xmlns:wpi="http://schemas.microsoft.com/office/word/2010/wordprocessingInk" xmlns:wne="http://schemas.microsoft.com/office/word/2006/wordml" xmlns:wps="http://schemas.microsoft.com/office/word/2010/wordprocessingShape" mc:Ignorable="w14 w15 w16se w16cid w16 w16cex w16sdtdh wp14">
+<w:footnotes xmlns:wpc="http://schemas.microsoft.com/office/word/2010/wordprocessingCanvas" xmlns:cx="http://schemas.microsoft.com/office/drawing/2014/chartex" xmlns:cx1="http://schemas.microsoft.com/office/drawing/2015/9/8/chartex" xmlns:mc="http://schemas.openxmlformats.org/markup-compatibility/2006" xmlns:o="urn:schemas-microsoft-com:office:office" xmlns:r="http://schemas.openxmlformats.org/officeDocument/2006/relationships" xmlns:m="http://schemas.openxmlformats.org/officeDocument/2006/math" xmlns:v="urn:schemas-microsoft-com:vml" xmlns:wp14="http://schemas.microsoft.com/office/word/2010/wordprocessingDrawing" xmlns:wp="http://schemas.openxmlformats.org/drawingml/2006/wordprocessingDrawing" xmlns:w10="urn:schemas-microsoft-com:office:word" xmlns:w="http://schemas.openxmlformats.org/wordprocessingml/2006/main" xmlns:w14="http://schemas.microsoft.com/office/word/2010/wordml" xmlns:w15="http://schemas.microsoft.com/office/word/2012/wordml" xmlns:w16se="http://schemas.microsoft.com/office/word/2015/wordml/symex" xmlns:wpg="http://schemas.microsoft.com/office/word/2010/wordprocessingGroup" xmlns:wpi="http://schemas.microsoft.com/office/word/2010/wordprocessingInk" xmlns:wne="http://schemas.microsoft.com/office/word/2006/wordml" xmlns:wps="http://schemas.microsoft.com/office/word/2010/wordprocessingShape" mc:Ignorable="w14 w15 w16se wp14">
   <w:footnote w:type="separator" w:id="-1">
     <w:p>
       <w:pPr>
@@ -8180,7 +8365,7 @@
 </file>
 
 <file path=word/numbering.xml><?xml version="1.0" encoding="utf-8"?>
-<w:numbering xmlns:wpc="http://schemas.microsoft.com/office/word/2010/wordprocessingCanvas" xmlns:cx="http://schemas.microsoft.com/office/drawing/2014/chartex" xmlns:cx1="http://schemas.microsoft.com/office/drawing/2015/9/8/chartex" xmlns:cx2="http://schemas.microsoft.com/office/drawing/2015/10/21/chartex" xmlns:cx3="http://schemas.microsoft.com/office/drawing/2016/5/9/chartex" xmlns:cx4="http://schemas.microsoft.com/office/drawing/2016/5/10/chartex" xmlns:cx5="http://schemas.microsoft.com/office/drawing/2016/5/11/chartex" xmlns:cx6="http://schemas.microsoft.com/office/drawing/2016/5/12/chartex" xmlns:cx7="http://schemas.microsoft.com/office/drawing/2016/5/13/chartex" xmlns:cx8="http://schemas.microsoft.com/office/drawing/2016/5/14/chartex" xmlns:mc="http://schemas.openxmlformats.org/markup-compatibility/2006" xmlns:aink="http://schemas.microsoft.com/office/drawing/2016/ink" xmlns:am3d="http://schemas.microsoft.com/office/drawing/2017/model3d" xmlns:o="urn:schemas-microsoft-com:office:office" xmlns:r="http://schemas.openxmlformats.org/officeDocument/2006/relationships" xmlns:m="http://schemas.openxmlformats.org/officeDocument/2006/math" xmlns:v="urn:schemas-microsoft-com:vml" xmlns:wp14="http://schemas.microsoft.com/office/word/2010/wordprocessingDrawing" xmlns:wp="http://schemas.openxmlformats.org/drawingml/2006/wordprocessingDrawing" xmlns:w10="urn:schemas-microsoft-com:office:word" xmlns:w="http://schemas.openxmlformats.org/wordprocessingml/2006/main" xmlns:w14="http://schemas.microsoft.com/office/word/2010/wordml" xmlns:w15="http://schemas.microsoft.com/office/word/2012/wordml" xmlns:w16cex="http://schemas.microsoft.com/office/word/2018/wordml/cex" xmlns:w16cid="http://schemas.microsoft.com/office/word/2016/wordml/cid" xmlns:w16="http://schemas.microsoft.com/office/word/2018/wordml" xmlns:w16sdtdh="http://schemas.microsoft.com/office/word/2020/wordml/sdtdatahash" xmlns:w16se="http://schemas.microsoft.com/office/word/2015/wordml/symex" xmlns:wpg="http://schemas.microsoft.com/office/word/2010/wordprocessingGroup" xmlns:wpi="http://schemas.microsoft.com/office/word/2010/wordprocessingInk" xmlns:wne="http://schemas.microsoft.com/office/word/2006/wordml" xmlns:wps="http://schemas.microsoft.com/office/word/2010/wordprocessingShape" mc:Ignorable="w14 w15 w16se w16cid w16 w16cex w16sdtdh wp14">
+<w:numbering xmlns:wpc="http://schemas.microsoft.com/office/word/2010/wordprocessingCanvas" xmlns:cx="http://schemas.microsoft.com/office/drawing/2014/chartex" xmlns:cx1="http://schemas.microsoft.com/office/drawing/2015/9/8/chartex" xmlns:mc="http://schemas.openxmlformats.org/markup-compatibility/2006" xmlns:o="urn:schemas-microsoft-com:office:office" xmlns:r="http://schemas.openxmlformats.org/officeDocument/2006/relationships" xmlns:m="http://schemas.openxmlformats.org/officeDocument/2006/math" xmlns:v="urn:schemas-microsoft-com:vml" xmlns:wp14="http://schemas.microsoft.com/office/word/2010/wordprocessingDrawing" xmlns:wp="http://schemas.openxmlformats.org/drawingml/2006/wordprocessingDrawing" xmlns:w10="urn:schemas-microsoft-com:office:word" xmlns:w="http://schemas.openxmlformats.org/wordprocessingml/2006/main" xmlns:w14="http://schemas.microsoft.com/office/word/2010/wordml" xmlns:w15="http://schemas.microsoft.com/office/word/2012/wordml" xmlns:w16se="http://schemas.microsoft.com/office/word/2015/wordml/symex" xmlns:wpg="http://schemas.microsoft.com/office/word/2010/wordprocessingGroup" xmlns:wpi="http://schemas.microsoft.com/office/word/2010/wordprocessingInk" xmlns:wne="http://schemas.microsoft.com/office/word/2006/wordml" xmlns:wps="http://schemas.microsoft.com/office/word/2010/wordprocessingShape" mc:Ignorable="w14 w15 w16se wp14">
   <w:numPicBullet w:numPicBulletId="0">
     <w:pict>
       <v:shapetype id="_x0000_t75" coordsize="21600,21600" o:spt="75" o:preferrelative="t" path="m@4@5l@4@11@9@11@9@5xe" filled="f" stroked="f">
@@ -8202,7 +8387,7 @@
         <v:path o:extrusionok="f" gradientshapeok="t" o:connecttype="rect"/>
         <o:lock v:ext="edit" aspectratio="t"/>
       </v:shapetype>
-      <v:shape id="_x0000_i1095" type="#_x0000_t75" style="width:425.25pt;height:100.5pt;visibility:visible;mso-wrap-style:square" o:bullet="t">
+      <v:shape id="_x0000_i1030" type="#_x0000_t75" style="width:425.25pt;height:100.5pt;visibility:visible;mso-wrap-style:square" o:bullet="t">
         <v:imagedata r:id="rId1" o:title=""/>
       </v:shape>
     </w:pict>
@@ -8635,23 +8820,23 @@
       </w:pPr>
     </w:lvl>
   </w:abstractNum>
-  <w:num w:numId="1" w16cid:durableId="668824235">
+  <w:num w:numId="1">
     <w:abstractNumId w:val="1"/>
   </w:num>
-  <w:num w:numId="2" w16cid:durableId="207229354">
+  <w:num w:numId="2">
     <w:abstractNumId w:val="2"/>
   </w:num>
-  <w:num w:numId="3" w16cid:durableId="571501643">
+  <w:num w:numId="3">
     <w:abstractNumId w:val="3"/>
   </w:num>
-  <w:num w:numId="4" w16cid:durableId="1787851119">
+  <w:num w:numId="4">
     <w:abstractNumId w:val="0"/>
   </w:num>
 </w:numbering>
 </file>
 
 <file path=word/styles.xml><?xml version="1.0" encoding="utf-8"?>
-<w:styles xmlns:mc="http://schemas.openxmlformats.org/markup-compatibility/2006" xmlns:r="http://schemas.openxmlformats.org/officeDocument/2006/relationships" xmlns:w="http://schemas.openxmlformats.org/wordprocessingml/2006/main" xmlns:w14="http://schemas.microsoft.com/office/word/2010/wordml" xmlns:w15="http://schemas.microsoft.com/office/word/2012/wordml" xmlns:w16cex="http://schemas.microsoft.com/office/word/2018/wordml/cex" xmlns:w16cid="http://schemas.microsoft.com/office/word/2016/wordml/cid" xmlns:w16="http://schemas.microsoft.com/office/word/2018/wordml" xmlns:w16sdtdh="http://schemas.microsoft.com/office/word/2020/wordml/sdtdatahash" xmlns:w16se="http://schemas.microsoft.com/office/word/2015/wordml/symex" mc:Ignorable="w14 w15 w16se w16cid w16 w16cex w16sdtdh">
+<w:styles xmlns:mc="http://schemas.openxmlformats.org/markup-compatibility/2006" xmlns:r="http://schemas.openxmlformats.org/officeDocument/2006/relationships" xmlns:w="http://schemas.openxmlformats.org/wordprocessingml/2006/main" xmlns:w14="http://schemas.microsoft.com/office/word/2010/wordml" xmlns:w15="http://schemas.microsoft.com/office/word/2012/wordml" xmlns:w16se="http://schemas.microsoft.com/office/word/2015/wordml/symex" mc:Ignorable="w14 w15 w16se">
   <w:docDefaults>
     <w:rPrDefault>
       <w:rPr>
@@ -8667,7 +8852,7 @@
       </w:pPr>
     </w:pPrDefault>
   </w:docDefaults>
-  <w:latentStyles w:defLockedState="0" w:defUIPriority="99" w:defSemiHidden="0" w:defUnhideWhenUsed="0" w:defQFormat="0" w:count="376">
+  <w:latentStyles w:defLockedState="0" w:defUIPriority="99" w:defSemiHidden="0" w:defUnhideWhenUsed="0" w:defQFormat="0" w:count="371">
     <w:lsdException w:name="Normal" w:uiPriority="0" w:qFormat="1"/>
     <w:lsdException w:name="heading 1" w:uiPriority="9" w:qFormat="1"/>
     <w:lsdException w:name="heading 2" w:semiHidden="1" w:uiPriority="9" w:unhideWhenUsed="1" w:qFormat="1"/>
@@ -9039,13 +9224,8 @@
     <w:lsdException w:name="List Table 5 Dark Accent 6" w:uiPriority="50"/>
     <w:lsdException w:name="List Table 6 Colorful Accent 6" w:uiPriority="51"/>
     <w:lsdException w:name="List Table 7 Colorful Accent 6" w:uiPriority="52"/>
-    <w:lsdException w:name="Mention" w:semiHidden="1" w:unhideWhenUsed="1"/>
-    <w:lsdException w:name="Smart Hyperlink" w:semiHidden="1" w:unhideWhenUsed="1"/>
-    <w:lsdException w:name="Hashtag" w:semiHidden="1" w:unhideWhenUsed="1"/>
-    <w:lsdException w:name="Unresolved Mention" w:semiHidden="1" w:unhideWhenUsed="1"/>
-    <w:lsdException w:name="Smart Link" w:semiHidden="1" w:unhideWhenUsed="1"/>
   </w:latentStyles>
-  <w:style w:type="paragraph" w:default="1" w:styleId="Norml">
+  <w:style w:type="paragraph" w:default="1" w:styleId="Normal">
     <w:name w:val="Normal"/>
     <w:qFormat/>
     <w:rsid w:val="009E6F95"/>
@@ -9057,11 +9237,11 @@
       <w:sz w:val="24"/>
     </w:rPr>
   </w:style>
-  <w:style w:type="paragraph" w:styleId="Cmsor1">
+  <w:style w:type="paragraph" w:styleId="Heading1">
     <w:name w:val="heading 1"/>
-    <w:basedOn w:val="Norml"/>
-    <w:next w:val="Norml"/>
-    <w:link w:val="Cmsor1Char"/>
+    <w:basedOn w:val="Normal"/>
+    <w:next w:val="Normal"/>
+    <w:link w:val="Heading1Char"/>
     <w:uiPriority w:val="9"/>
     <w:qFormat/>
     <w:rsid w:val="00CE4D2F"/>
@@ -9081,11 +9261,11 @@
       <w:szCs w:val="32"/>
     </w:rPr>
   </w:style>
-  <w:style w:type="paragraph" w:styleId="Cmsor2">
+  <w:style w:type="paragraph" w:styleId="Heading2">
     <w:name w:val="heading 2"/>
-    <w:basedOn w:val="Norml"/>
-    <w:next w:val="Norml"/>
-    <w:link w:val="Cmsor2Char"/>
+    <w:basedOn w:val="Normal"/>
+    <w:next w:val="Normal"/>
+    <w:link w:val="Heading2Char"/>
     <w:uiPriority w:val="9"/>
     <w:unhideWhenUsed/>
     <w:qFormat/>
@@ -9103,13 +9283,13 @@
       <w:u w:val="single"/>
     </w:rPr>
   </w:style>
-  <w:style w:type="character" w:default="1" w:styleId="Bekezdsalapbettpusa">
+  <w:style w:type="character" w:default="1" w:styleId="DefaultParagraphFont">
     <w:name w:val="Default Paragraph Font"/>
     <w:uiPriority w:val="1"/>
     <w:semiHidden/>
     <w:unhideWhenUsed/>
   </w:style>
-  <w:style w:type="table" w:default="1" w:styleId="Normltblzat">
+  <w:style w:type="table" w:default="1" w:styleId="TableNormal">
     <w:name w:val="Normal Table"/>
     <w:uiPriority w:val="99"/>
     <w:semiHidden/>
@@ -9124,17 +9304,17 @@
       </w:tblCellMar>
     </w:tblPr>
   </w:style>
-  <w:style w:type="numbering" w:default="1" w:styleId="Nemlista">
+  <w:style w:type="numbering" w:default="1" w:styleId="NoList">
     <w:name w:val="No List"/>
     <w:uiPriority w:val="99"/>
     <w:semiHidden/>
     <w:unhideWhenUsed/>
   </w:style>
-  <w:style w:type="paragraph" w:styleId="Cm">
+  <w:style w:type="paragraph" w:styleId="Title">
     <w:name w:val="Title"/>
-    <w:basedOn w:val="Norml"/>
-    <w:next w:val="Norml"/>
-    <w:link w:val="CmChar"/>
+    <w:basedOn w:val="Normal"/>
+    <w:next w:val="Normal"/>
+    <w:link w:val="TitleChar"/>
     <w:uiPriority w:val="10"/>
     <w:qFormat/>
     <w:rsid w:val="00C5550E"/>
@@ -9153,10 +9333,10 @@
       <w:u w:val="single"/>
     </w:rPr>
   </w:style>
-  <w:style w:type="character" w:customStyle="1" w:styleId="CmChar">
-    <w:name w:val="Cím Char"/>
-    <w:basedOn w:val="Bekezdsalapbettpusa"/>
-    <w:link w:val="Cm"/>
+  <w:style w:type="character" w:customStyle="1" w:styleId="TitleChar">
+    <w:name w:val="Title Char"/>
+    <w:basedOn w:val="DefaultParagraphFont"/>
+    <w:link w:val="Title"/>
     <w:uiPriority w:val="10"/>
     <w:rsid w:val="00C5550E"/>
     <w:rPr>
@@ -9169,10 +9349,10 @@
       <w:u w:val="single"/>
     </w:rPr>
   </w:style>
-  <w:style w:type="character" w:customStyle="1" w:styleId="Cmsor1Char">
-    <w:name w:val="Címsor 1 Char"/>
-    <w:basedOn w:val="Bekezdsalapbettpusa"/>
-    <w:link w:val="Cmsor1"/>
+  <w:style w:type="character" w:customStyle="1" w:styleId="Heading1Char">
+    <w:name w:val="Heading 1 Char"/>
+    <w:basedOn w:val="DefaultParagraphFont"/>
+    <w:link w:val="Heading1"/>
     <w:uiPriority w:val="9"/>
     <w:rsid w:val="00CE4D2F"/>
     <w:rPr>
@@ -9182,9 +9362,9 @@
       <w:szCs w:val="32"/>
     </w:rPr>
   </w:style>
-  <w:style w:type="paragraph" w:styleId="Listaszerbekezds">
+  <w:style w:type="paragraph" w:styleId="ListParagraph">
     <w:name w:val="List Paragraph"/>
-    <w:basedOn w:val="Norml"/>
+    <w:basedOn w:val="Normal"/>
     <w:uiPriority w:val="34"/>
     <w:qFormat/>
     <w:rsid w:val="00AF58F0"/>
@@ -9193,10 +9373,10 @@
       <w:contextualSpacing/>
     </w:pPr>
   </w:style>
-  <w:style w:type="character" w:customStyle="1" w:styleId="Cmsor2Char">
-    <w:name w:val="Címsor 2 Char"/>
-    <w:basedOn w:val="Bekezdsalapbettpusa"/>
-    <w:link w:val="Cmsor2"/>
+  <w:style w:type="character" w:customStyle="1" w:styleId="Heading2Char">
+    <w:name w:val="Heading 2 Char"/>
+    <w:basedOn w:val="DefaultParagraphFont"/>
+    <w:link w:val="Heading2"/>
     <w:uiPriority w:val="9"/>
     <w:rsid w:val="00CE4D2F"/>
     <w:rPr>
@@ -9206,9 +9386,9 @@
       <w:u w:val="single"/>
     </w:rPr>
   </w:style>
-  <w:style w:type="table" w:styleId="Rcsostblzat">
+  <w:style w:type="table" w:styleId="TableGrid">
     <w:name w:val="Table Grid"/>
-    <w:basedOn w:val="Normltblzat"/>
+    <w:basedOn w:val="TableNormal"/>
     <w:uiPriority w:val="39"/>
     <w:rsid w:val="000867CF"/>
     <w:pPr>
@@ -9225,10 +9405,10 @@
       </w:tblBorders>
     </w:tblPr>
   </w:style>
-  <w:style w:type="paragraph" w:styleId="lfej">
+  <w:style w:type="paragraph" w:styleId="Header">
     <w:name w:val="header"/>
-    <w:basedOn w:val="Norml"/>
-    <w:link w:val="lfejChar"/>
+    <w:basedOn w:val="Normal"/>
+    <w:link w:val="HeaderChar"/>
     <w:uiPriority w:val="99"/>
     <w:unhideWhenUsed/>
     <w:rsid w:val="006D65F0"/>
@@ -9240,10 +9420,10 @@
       <w:spacing w:before="0" w:after="0" w:line="240" w:lineRule="auto"/>
     </w:pPr>
   </w:style>
-  <w:style w:type="character" w:customStyle="1" w:styleId="lfejChar">
-    <w:name w:val="Élőfej Char"/>
-    <w:basedOn w:val="Bekezdsalapbettpusa"/>
-    <w:link w:val="lfej"/>
+  <w:style w:type="character" w:customStyle="1" w:styleId="HeaderChar">
+    <w:name w:val="Header Char"/>
+    <w:basedOn w:val="DefaultParagraphFont"/>
+    <w:link w:val="Header"/>
     <w:uiPriority w:val="99"/>
     <w:rsid w:val="006D65F0"/>
     <w:rPr>
@@ -9251,10 +9431,10 @@
       <w:sz w:val="24"/>
     </w:rPr>
   </w:style>
-  <w:style w:type="paragraph" w:styleId="llb">
+  <w:style w:type="paragraph" w:styleId="Footer">
     <w:name w:val="footer"/>
-    <w:basedOn w:val="Norml"/>
-    <w:link w:val="llbChar"/>
+    <w:basedOn w:val="Normal"/>
+    <w:link w:val="FooterChar"/>
     <w:uiPriority w:val="99"/>
     <w:unhideWhenUsed/>
     <w:rsid w:val="006D65F0"/>
@@ -9266,10 +9446,10 @@
       <w:spacing w:before="0" w:after="0" w:line="240" w:lineRule="auto"/>
     </w:pPr>
   </w:style>
-  <w:style w:type="character" w:customStyle="1" w:styleId="llbChar">
-    <w:name w:val="Élőláb Char"/>
-    <w:basedOn w:val="Bekezdsalapbettpusa"/>
-    <w:link w:val="llb"/>
+  <w:style w:type="character" w:customStyle="1" w:styleId="FooterChar">
+    <w:name w:val="Footer Char"/>
+    <w:basedOn w:val="DefaultParagraphFont"/>
+    <w:link w:val="Footer"/>
     <w:uiPriority w:val="99"/>
     <w:rsid w:val="006D65F0"/>
     <w:rPr>

</xml_diff>

<commit_message>
Dokumentumokban fellelhető hibák javítása
</commit_message>
<xml_diff>
--- a/Dokumentumok/Codey felhasználói dokumentáció.docx
+++ b/Dokumentumok/Codey felhasználói dokumentáció.docx
@@ -7,7 +7,10 @@
         <w:pStyle w:val="Title"/>
       </w:pPr>
       <w:r>
-        <w:t>Felhasználói dokumentáció</w:t>
+        <w:t>Codey f</w:t>
+      </w:r>
+      <w:r>
+        <w:t>elhasználói dokumentáció</w:t>
       </w:r>
     </w:p>
     <w:p>
@@ -34,7 +37,10 @@
         <w:pStyle w:val="Heading1"/>
       </w:pPr>
       <w:r>
-        <w:t>Login oldal</w:t>
+        <w:t>Bejelentkezés</w:t>
+      </w:r>
+      <w:r>
+        <w:t xml:space="preserve"> oldal</w:t>
       </w:r>
     </w:p>
     <w:p>
@@ -319,24 +325,6 @@
     </w:p>
     <w:p>
       <w:pPr>
-        <w:pStyle w:val="ListParagraph"/>
-        <w:numPr>
-          <w:ilvl w:val="0"/>
-          <w:numId w:val="2"/>
-        </w:numPr>
-      </w:pPr>
-      <w:r>
-        <w:t>Tartalmazzon l</w:t>
-      </w:r>
-      <w:r>
-        <w:t>egalább 1 speciális karakter</w:t>
-      </w:r>
-      <w:r>
-        <w:t>t</w:t>
-      </w:r>
-    </w:p>
-    <w:p>
-      <w:pPr>
         <w:pStyle w:val="Heading2"/>
       </w:pPr>
       <w:r>
@@ -479,10 +467,10 @@
           <w:lang w:eastAsia="hu-HU"/>
         </w:rPr>
         <w:drawing>
-          <wp:inline distT="0" distB="0" distL="0" distR="0" wp14:anchorId="43189A12" wp14:editId="21DB84F9">
-            <wp:extent cx="4210638" cy="419158"/>
-            <wp:effectExtent l="0" t="0" r="0" b="0"/>
-            <wp:docPr id="9" name="Kép 9"/>
+          <wp:inline distT="0" distB="0" distL="0" distR="0" wp14:anchorId="02F0901E" wp14:editId="61D57A0E">
+            <wp:extent cx="3972479" cy="438211"/>
+            <wp:effectExtent l="0" t="0" r="9525" b="0"/>
+            <wp:docPr id="218" name="Picture 218"/>
             <wp:cNvGraphicFramePr>
               <a:graphicFrameLocks xmlns:a="http://schemas.openxmlformats.org/drawingml/2006/main" noChangeAspect="1"/>
             </wp:cNvGraphicFramePr>
@@ -502,7 +490,7 @@
                   <pic:spPr>
                     <a:xfrm>
                       <a:off x="0" y="0"/>
-                      <a:ext cx="4210638" cy="419158"/>
+                      <a:ext cx="3972479" cy="438211"/>
                     </a:xfrm>
                     <a:prstGeom prst="rect">
                       <a:avLst/>
@@ -519,6 +507,47 @@
       <w:pPr>
         <w:spacing w:after="160"/>
       </w:pPr>
+      <w:r>
+        <w:rPr>
+          <w:noProof/>
+          <w:lang w:eastAsia="hu-HU"/>
+        </w:rPr>
+        <w:drawing>
+          <wp:inline distT="0" distB="0" distL="0" distR="0" wp14:anchorId="48DA760D" wp14:editId="7FEFB20D">
+            <wp:extent cx="2553056" cy="428685"/>
+            <wp:effectExtent l="0" t="0" r="0" b="9525"/>
+            <wp:docPr id="16" name="Picture 16"/>
+            <wp:cNvGraphicFramePr>
+              <a:graphicFrameLocks xmlns:a="http://schemas.openxmlformats.org/drawingml/2006/main" noChangeAspect="1"/>
+            </wp:cNvGraphicFramePr>
+            <a:graphic xmlns:a="http://schemas.openxmlformats.org/drawingml/2006/main">
+              <a:graphicData uri="http://schemas.openxmlformats.org/drawingml/2006/picture">
+                <pic:pic xmlns:pic="http://schemas.openxmlformats.org/drawingml/2006/picture">
+                  <pic:nvPicPr>
+                    <pic:cNvPr id="1" name=""/>
+                    <pic:cNvPicPr/>
+                  </pic:nvPicPr>
+                  <pic:blipFill>
+                    <a:blip r:embed="rId14"/>
+                    <a:stretch>
+                      <a:fillRect/>
+                    </a:stretch>
+                  </pic:blipFill>
+                  <pic:spPr>
+                    <a:xfrm>
+                      <a:off x="0" y="0"/>
+                      <a:ext cx="2553056" cy="428685"/>
+                    </a:xfrm>
+                    <a:prstGeom prst="rect">
+                      <a:avLst/>
+                    </a:prstGeom>
+                  </pic:spPr>
+                </pic:pic>
+              </a:graphicData>
+            </a:graphic>
+          </wp:inline>
+        </w:drawing>
+      </w:r>
       <w:r>
         <w:br w:type="page"/>
       </w:r>
@@ -725,7 +754,7 @@
                     <pic:cNvPicPr/>
                   </pic:nvPicPr>
                   <pic:blipFill rotWithShape="1">
-                    <a:blip r:embed="rId14"/>
+                    <a:blip r:embed="rId15"/>
                     <a:srcRect b="49816"/>
                     <a:stretch/>
                   </pic:blipFill>
@@ -812,16 +841,16 @@
         <mc:AlternateContent>
           <mc:Choice Requires="wps">
             <w:drawing>
-              <wp:anchor distT="0" distB="0" distL="114300" distR="114300" simplePos="0" relativeHeight="251677696" behindDoc="0" locked="0" layoutInCell="1" allowOverlap="1" wp14:anchorId="677B5FC8" wp14:editId="661EF2B9">
+              <wp:anchor distT="0" distB="0" distL="114300" distR="114300" simplePos="0" relativeHeight="251677696" behindDoc="0" locked="0" layoutInCell="1" allowOverlap="1" wp14:anchorId="677B5FC8" wp14:editId="4B8437F7">
                 <wp:simplePos x="0" y="0"/>
                 <wp:positionH relativeFrom="rightMargin">
                   <wp:posOffset>-354966</wp:posOffset>
                 </wp:positionH>
                 <wp:positionV relativeFrom="paragraph">
-                  <wp:posOffset>1510030</wp:posOffset>
+                  <wp:posOffset>1513840</wp:posOffset>
                 </wp:positionV>
-                <wp:extent cx="409575" cy="2514600"/>
-                <wp:effectExtent l="0" t="95250" r="295275" b="19050"/>
+                <wp:extent cx="419100" cy="3009900"/>
+                <wp:effectExtent l="0" t="95250" r="304800" b="19050"/>
                 <wp:wrapNone/>
                 <wp:docPr id="32" name="Összekötő: szögletes 32"/>
                 <wp:cNvGraphicFramePr/>
@@ -832,7 +861,7 @@
                       <wps:spPr>
                         <a:xfrm flipH="1" flipV="1">
                           <a:off x="0" y="0"/>
-                          <a:ext cx="409575" cy="2514600"/>
+                          <a:ext cx="419100" cy="3009900"/>
                         </a:xfrm>
                         <a:prstGeom prst="bentConnector3">
                           <a:avLst>
@@ -873,9 +902,20 @@
               </wp:anchor>
             </w:drawing>
           </mc:Choice>
-          <mc:Fallback xmlns:w16sdtdh="http://schemas.microsoft.com/office/word/2020/wordml/sdtdatahash" xmlns:w16="http://schemas.microsoft.com/office/word/2018/wordml" xmlns:w16cid="http://schemas.microsoft.com/office/word/2016/wordml/cid" xmlns:w16cex="http://schemas.microsoft.com/office/word/2018/wordml/cex" xmlns:am3d="http://schemas.microsoft.com/office/drawing/2017/model3d" xmlns:aink="http://schemas.microsoft.com/office/drawing/2016/ink" xmlns:cx8="http://schemas.microsoft.com/office/drawing/2016/5/14/chartex" xmlns:cx7="http://schemas.microsoft.com/office/drawing/2016/5/13/chartex" xmlns:cx6="http://schemas.microsoft.com/office/drawing/2016/5/12/chartex" xmlns:cx5="http://schemas.microsoft.com/office/drawing/2016/5/11/chartex" xmlns:cx4="http://schemas.microsoft.com/office/drawing/2016/5/10/chartex" xmlns:cx3="http://schemas.microsoft.com/office/drawing/2016/5/9/chartex" xmlns:cx2="http://schemas.microsoft.com/office/drawing/2015/10/21/chartex">
+          <mc:Fallback>
             <w:pict>
-              <v:shape w14:anchorId="2A06E621" id="Összekötő: szögletes 32" o:spid="_x0000_s1026" type="#_x0000_t34" style="position:absolute;margin-left:-27.95pt;margin-top:118.9pt;width:32.25pt;height:198pt;flip:x y;z-index:251677696;visibility:visible;mso-wrap-style:square;mso-width-percent:0;mso-height-percent:0;mso-wrap-distance-left:9pt;mso-wrap-distance-top:0;mso-wrap-distance-right:9pt;mso-wrap-distance-bottom:0;mso-position-horizontal:absolute;mso-position-horizontal-relative:right-margin-area;mso-position-vertical:absolute;mso-position-vertical-relative:text;mso-width-percent:0;mso-height-percent:0;mso-width-relative:margin;mso-height-relative:margin" o:gfxdata="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" adj="-14246" strokecolor="red" strokeweight="3pt">
+              <v:shapetype w14:anchorId="29555E3D" id="_x0000_t34" coordsize="21600,21600" o:spt="34" o:oned="t" adj="10800" path="m,l@0,0@0,21600,21600,21600e" filled="f">
+                <v:stroke joinstyle="miter"/>
+                <v:formulas>
+                  <v:f eqn="val #0"/>
+                </v:formulas>
+                <v:path arrowok="t" fillok="f" o:connecttype="none"/>
+                <v:handles>
+                  <v:h position="#0,center"/>
+                </v:handles>
+                <o:lock v:ext="edit" shapetype="t"/>
+              </v:shapetype>
+              <v:shape id="Összekötő: szögletes 32" o:spid="_x0000_s1026" type="#_x0000_t34" style="position:absolute;margin-left:-27.95pt;margin-top:119.2pt;width:33pt;height:237pt;flip:x y;z-index:251677696;visibility:visible;mso-wrap-style:square;mso-width-percent:0;mso-height-percent:0;mso-wrap-distance-left:9pt;mso-wrap-distance-top:0;mso-wrap-distance-right:9pt;mso-wrap-distance-bottom:0;mso-position-horizontal:absolute;mso-position-horizontal-relative:right-margin-area;mso-position-vertical:absolute;mso-position-vertical-relative:text;mso-width-percent:0;mso-height-percent:0;mso-width-relative:margin;mso-height-relative:margin" o:gfxdata="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" adj="-14246" strokecolor="red" strokeweight="3pt">
                 <v:stroke endarrow="block"/>
                 <w10:wrap anchorx="margin"/>
               </v:shape>
@@ -891,31 +931,31 @@
         <mc:AlternateContent>
           <mc:Choice Requires="wps">
             <w:drawing>
-              <wp:anchor distT="0" distB="0" distL="114300" distR="114300" simplePos="0" relativeHeight="251679744" behindDoc="0" locked="0" layoutInCell="1" allowOverlap="1" wp14:anchorId="72C7C2D4" wp14:editId="184E3096">
+              <wp:anchor distT="0" distB="0" distL="114300" distR="114300" simplePos="0" relativeHeight="251673600" behindDoc="0" locked="0" layoutInCell="1" allowOverlap="1" wp14:anchorId="7849807F" wp14:editId="65FD12C8">
                 <wp:simplePos x="0" y="0"/>
-                <wp:positionH relativeFrom="rightMargin">
-                  <wp:posOffset>-345441</wp:posOffset>
+                <wp:positionH relativeFrom="column">
+                  <wp:posOffset>-99695</wp:posOffset>
                 </wp:positionH>
                 <wp:positionV relativeFrom="paragraph">
-                  <wp:posOffset>3357880</wp:posOffset>
+                  <wp:posOffset>1085215</wp:posOffset>
                 </wp:positionV>
-                <wp:extent cx="409575" cy="666750"/>
-                <wp:effectExtent l="0" t="95250" r="276225" b="19050"/>
+                <wp:extent cx="285750" cy="3429000"/>
+                <wp:effectExtent l="285750" t="95250" r="0" b="19050"/>
                 <wp:wrapNone/>
-                <wp:docPr id="33" name="Összekötő: szögletes 33"/>
+                <wp:docPr id="30" name="Összekötő: szögletes 30"/>
                 <wp:cNvGraphicFramePr/>
                 <a:graphic xmlns:a="http://schemas.openxmlformats.org/drawingml/2006/main">
                   <a:graphicData uri="http://schemas.microsoft.com/office/word/2010/wordprocessingShape">
                     <wps:wsp>
                       <wps:cNvCnPr/>
                       <wps:spPr>
-                        <a:xfrm flipH="1" flipV="1">
+                        <a:xfrm flipV="1">
                           <a:off x="0" y="0"/>
-                          <a:ext cx="409575" cy="666750"/>
+                          <a:ext cx="285750" cy="3429000"/>
                         </a:xfrm>
                         <a:prstGeom prst="bentConnector3">
                           <a:avLst>
-                            <a:gd name="adj1" fmla="val -61300"/>
+                            <a:gd name="adj1" fmla="val -88527"/>
                           </a:avLst>
                         </a:prstGeom>
                         <a:ln w="38100">
@@ -952,88 +992,9 @@
               </wp:anchor>
             </w:drawing>
           </mc:Choice>
-          <mc:Fallback xmlns:w16sdtdh="http://schemas.microsoft.com/office/word/2020/wordml/sdtdatahash" xmlns:w16="http://schemas.microsoft.com/office/word/2018/wordml" xmlns:w16cid="http://schemas.microsoft.com/office/word/2016/wordml/cid" xmlns:w16cex="http://schemas.microsoft.com/office/word/2018/wordml/cex" xmlns:am3d="http://schemas.microsoft.com/office/drawing/2017/model3d" xmlns:aink="http://schemas.microsoft.com/office/drawing/2016/ink" xmlns:cx8="http://schemas.microsoft.com/office/drawing/2016/5/14/chartex" xmlns:cx7="http://schemas.microsoft.com/office/drawing/2016/5/13/chartex" xmlns:cx6="http://schemas.microsoft.com/office/drawing/2016/5/12/chartex" xmlns:cx5="http://schemas.microsoft.com/office/drawing/2016/5/11/chartex" xmlns:cx4="http://schemas.microsoft.com/office/drawing/2016/5/10/chartex" xmlns:cx3="http://schemas.microsoft.com/office/drawing/2016/5/9/chartex" xmlns:cx2="http://schemas.microsoft.com/office/drawing/2015/10/21/chartex">
+          <mc:Fallback>
             <w:pict>
-              <v:shape w14:anchorId="2DE7DCF3" id="Összekötő: szögletes 33" o:spid="_x0000_s1026" type="#_x0000_t34" style="position:absolute;margin-left:-27.2pt;margin-top:264.4pt;width:32.25pt;height:52.5pt;flip:x y;z-index:251679744;visibility:visible;mso-wrap-style:square;mso-width-percent:0;mso-height-percent:0;mso-wrap-distance-left:9pt;mso-wrap-distance-top:0;mso-wrap-distance-right:9pt;mso-wrap-distance-bottom:0;mso-position-horizontal:absolute;mso-position-horizontal-relative:right-margin-area;mso-position-vertical:absolute;mso-position-vertical-relative:text;mso-width-percent:0;mso-height-percent:0;mso-width-relative:margin;mso-height-relative:margin" o:gfxdata="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" adj="-13241" strokecolor="red" strokeweight="3pt">
-                <v:stroke endarrow="block"/>
-                <w10:wrap anchorx="margin"/>
-              </v:shape>
-            </w:pict>
-          </mc:Fallback>
-        </mc:AlternateContent>
-      </w:r>
-      <w:r>
-        <w:rPr>
-          <w:noProof/>
-          <w:lang w:eastAsia="hu-HU"/>
-        </w:rPr>
-        <mc:AlternateContent>
-          <mc:Choice Requires="wps">
-            <w:drawing>
-              <wp:anchor distT="0" distB="0" distL="114300" distR="114300" simplePos="0" relativeHeight="251673600" behindDoc="0" locked="0" layoutInCell="1" allowOverlap="1" wp14:anchorId="7849807F" wp14:editId="5B5F72A8">
-                <wp:simplePos x="0" y="0"/>
-                <wp:positionH relativeFrom="column">
-                  <wp:posOffset>-99695</wp:posOffset>
-                </wp:positionH>
-                <wp:positionV relativeFrom="paragraph">
-                  <wp:posOffset>1081405</wp:posOffset>
-                </wp:positionV>
-                <wp:extent cx="266700" cy="2895600"/>
-                <wp:effectExtent l="266700" t="95250" r="0" b="19050"/>
-                <wp:wrapNone/>
-                <wp:docPr id="30" name="Összekötő: szögletes 30"/>
-                <wp:cNvGraphicFramePr/>
-                <a:graphic xmlns:a="http://schemas.openxmlformats.org/drawingml/2006/main">
-                  <a:graphicData uri="http://schemas.microsoft.com/office/word/2010/wordprocessingShape">
-                    <wps:wsp>
-                      <wps:cNvCnPr/>
-                      <wps:spPr>
-                        <a:xfrm flipV="1">
-                          <a:off x="0" y="0"/>
-                          <a:ext cx="266700" cy="2895600"/>
-                        </a:xfrm>
-                        <a:prstGeom prst="bentConnector3">
-                          <a:avLst>
-                            <a:gd name="adj1" fmla="val -88527"/>
-                          </a:avLst>
-                        </a:prstGeom>
-                        <a:ln w="38100">
-                          <a:solidFill>
-                            <a:srgbClr val="FF0000"/>
-                          </a:solidFill>
-                          <a:tailEnd type="triangle"/>
-                        </a:ln>
-                      </wps:spPr>
-                      <wps:style>
-                        <a:lnRef idx="1">
-                          <a:schemeClr val="accent1"/>
-                        </a:lnRef>
-                        <a:fillRef idx="0">
-                          <a:schemeClr val="accent1"/>
-                        </a:fillRef>
-                        <a:effectRef idx="0">
-                          <a:schemeClr val="accent1"/>
-                        </a:effectRef>
-                        <a:fontRef idx="minor">
-                          <a:schemeClr val="tx1"/>
-                        </a:fontRef>
-                      </wps:style>
-                      <wps:bodyPr/>
-                    </wps:wsp>
-                  </a:graphicData>
-                </a:graphic>
-                <wp14:sizeRelH relativeFrom="margin">
-                  <wp14:pctWidth>0</wp14:pctWidth>
-                </wp14:sizeRelH>
-                <wp14:sizeRelV relativeFrom="margin">
-                  <wp14:pctHeight>0</wp14:pctHeight>
-                </wp14:sizeRelV>
-              </wp:anchor>
-            </w:drawing>
-          </mc:Choice>
-          <mc:Fallback xmlns:w16sdtdh="http://schemas.microsoft.com/office/word/2020/wordml/sdtdatahash" xmlns:w16="http://schemas.microsoft.com/office/word/2018/wordml" xmlns:w16cid="http://schemas.microsoft.com/office/word/2016/wordml/cid" xmlns:w16cex="http://schemas.microsoft.com/office/word/2018/wordml/cex" xmlns:am3d="http://schemas.microsoft.com/office/drawing/2017/model3d" xmlns:aink="http://schemas.microsoft.com/office/drawing/2016/ink" xmlns:cx8="http://schemas.microsoft.com/office/drawing/2016/5/14/chartex" xmlns:cx7="http://schemas.microsoft.com/office/drawing/2016/5/13/chartex" xmlns:cx6="http://schemas.microsoft.com/office/drawing/2016/5/12/chartex" xmlns:cx5="http://schemas.microsoft.com/office/drawing/2016/5/11/chartex" xmlns:cx4="http://schemas.microsoft.com/office/drawing/2016/5/10/chartex" xmlns:cx3="http://schemas.microsoft.com/office/drawing/2016/5/9/chartex" xmlns:cx2="http://schemas.microsoft.com/office/drawing/2015/10/21/chartex">
-            <w:pict>
-              <v:shape w14:anchorId="49141051" id="Összekötő: szögletes 30" o:spid="_x0000_s1026" type="#_x0000_t34" style="position:absolute;margin-left:-7.85pt;margin-top:85.15pt;width:21pt;height:228pt;flip:y;z-index:251673600;visibility:visible;mso-wrap-style:square;mso-width-percent:0;mso-height-percent:0;mso-wrap-distance-left:9pt;mso-wrap-distance-top:0;mso-wrap-distance-right:9pt;mso-wrap-distance-bottom:0;mso-position-horizontal:absolute;mso-position-horizontal-relative:text;mso-position-vertical:absolute;mso-position-vertical-relative:text;mso-width-percent:0;mso-height-percent:0;mso-width-relative:margin;mso-height-relative:margin" o:gfxdata="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" adj="-19122" strokecolor="red" strokeweight="3pt">
+              <v:shape w14:anchorId="041FDDDC" id="Összekötő: szögletes 30" o:spid="_x0000_s1026" type="#_x0000_t34" style="position:absolute;margin-left:-7.85pt;margin-top:85.45pt;width:22.5pt;height:270pt;flip:y;z-index:251673600;visibility:visible;mso-wrap-style:square;mso-width-percent:0;mso-height-percent:0;mso-wrap-distance-left:9pt;mso-wrap-distance-top:0;mso-wrap-distance-right:9pt;mso-wrap-distance-bottom:0;mso-position-horizontal:absolute;mso-position-horizontal-relative:text;mso-position-vertical:absolute;mso-position-vertical-relative:text;mso-width-percent:0;mso-height-percent:0;mso-width-relative:margin;mso-height-relative:margin" o:gfxdata="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" adj="-19122" strokecolor="red" strokeweight="3pt">
                 <v:stroke endarrow="block"/>
               </v:shape>
             </w:pict>
@@ -1045,130 +1006,11 @@
           <w:noProof/>
           <w:lang w:eastAsia="hu-HU"/>
         </w:rPr>
-        <mc:AlternateContent>
-          <mc:Choice Requires="wps">
-            <w:drawing>
-              <wp:anchor distT="0" distB="0" distL="114300" distR="114300" simplePos="0" relativeHeight="251675648" behindDoc="0" locked="0" layoutInCell="1" allowOverlap="1" wp14:anchorId="6A77BB21" wp14:editId="0EAE2942">
-                <wp:simplePos x="0" y="0"/>
-                <wp:positionH relativeFrom="column">
-                  <wp:posOffset>-128270</wp:posOffset>
-                </wp:positionH>
-                <wp:positionV relativeFrom="paragraph">
-                  <wp:posOffset>2957830</wp:posOffset>
-                </wp:positionV>
-                <wp:extent cx="295275" cy="1019175"/>
-                <wp:effectExtent l="228600" t="95250" r="0" b="28575"/>
-                <wp:wrapNone/>
-                <wp:docPr id="31" name="Összekötő: szögletes 31"/>
-                <wp:cNvGraphicFramePr/>
-                <a:graphic xmlns:a="http://schemas.openxmlformats.org/drawingml/2006/main">
-                  <a:graphicData uri="http://schemas.microsoft.com/office/word/2010/wordprocessingShape">
-                    <wps:wsp>
-                      <wps:cNvCnPr/>
-                      <wps:spPr>
-                        <a:xfrm flipV="1">
-                          <a:off x="0" y="0"/>
-                          <a:ext cx="295275" cy="1019175"/>
-                        </a:xfrm>
-                        <a:prstGeom prst="bentConnector3">
-                          <a:avLst>
-                            <a:gd name="adj1" fmla="val -70443"/>
-                          </a:avLst>
-                        </a:prstGeom>
-                        <a:ln w="38100">
-                          <a:solidFill>
-                            <a:srgbClr val="FF0000"/>
-                          </a:solidFill>
-                          <a:tailEnd type="triangle"/>
-                        </a:ln>
-                      </wps:spPr>
-                      <wps:style>
-                        <a:lnRef idx="1">
-                          <a:schemeClr val="accent1"/>
-                        </a:lnRef>
-                        <a:fillRef idx="0">
-                          <a:schemeClr val="accent1"/>
-                        </a:fillRef>
-                        <a:effectRef idx="0">
-                          <a:schemeClr val="accent1"/>
-                        </a:effectRef>
-                        <a:fontRef idx="minor">
-                          <a:schemeClr val="tx1"/>
-                        </a:fontRef>
-                      </wps:style>
-                      <wps:bodyPr/>
-                    </wps:wsp>
-                  </a:graphicData>
-                </a:graphic>
-                <wp14:sizeRelH relativeFrom="margin">
-                  <wp14:pctWidth>0</wp14:pctWidth>
-                </wp14:sizeRelH>
-                <wp14:sizeRelV relativeFrom="margin">
-                  <wp14:pctHeight>0</wp14:pctHeight>
-                </wp14:sizeRelV>
-              </wp:anchor>
-            </w:drawing>
-          </mc:Choice>
-          <mc:Fallback xmlns:w16sdtdh="http://schemas.microsoft.com/office/word/2020/wordml/sdtdatahash" xmlns:w16="http://schemas.microsoft.com/office/word/2018/wordml" xmlns:w16cid="http://schemas.microsoft.com/office/word/2016/wordml/cid" xmlns:w16cex="http://schemas.microsoft.com/office/word/2018/wordml/cex" xmlns:am3d="http://schemas.microsoft.com/office/drawing/2017/model3d" xmlns:aink="http://schemas.microsoft.com/office/drawing/2016/ink" xmlns:cx8="http://schemas.microsoft.com/office/drawing/2016/5/14/chartex" xmlns:cx7="http://schemas.microsoft.com/office/drawing/2016/5/13/chartex" xmlns:cx6="http://schemas.microsoft.com/office/drawing/2016/5/12/chartex" xmlns:cx5="http://schemas.microsoft.com/office/drawing/2016/5/11/chartex" xmlns:cx4="http://schemas.microsoft.com/office/drawing/2016/5/10/chartex" xmlns:cx3="http://schemas.microsoft.com/office/drawing/2016/5/9/chartex" xmlns:cx2="http://schemas.microsoft.com/office/drawing/2015/10/21/chartex">
-            <w:pict>
-              <v:shape w14:anchorId="4A4CFF92" id="Összekötő: szögletes 31" o:spid="_x0000_s1026" type="#_x0000_t34" style="position:absolute;margin-left:-10.1pt;margin-top:232.9pt;width:23.25pt;height:80.25pt;flip:y;z-index:251675648;visibility:visible;mso-wrap-style:square;mso-width-percent:0;mso-height-percent:0;mso-wrap-distance-left:9pt;mso-wrap-distance-top:0;mso-wrap-distance-right:9pt;mso-wrap-distance-bottom:0;mso-position-horizontal:absolute;mso-position-horizontal-relative:text;mso-position-vertical:absolute;mso-position-vertical-relative:text;mso-width-percent:0;mso-height-percent:0;mso-width-relative:margin;mso-height-relative:margin" o:gfxdata="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" adj="-15216" strokecolor="red" strokeweight="3pt">
-                <v:stroke endarrow="block"/>
-              </v:shape>
-            </w:pict>
-          </mc:Fallback>
-        </mc:AlternateContent>
-      </w:r>
-      <w:r>
-        <w:rPr>
-          <w:noProof/>
-          <w:lang w:eastAsia="hu-HU"/>
-        </w:rPr>
         <w:drawing>
-          <wp:inline distT="0" distB="0" distL="0" distR="0" wp14:anchorId="0613F5ED" wp14:editId="1E2023DC">
+          <wp:inline distT="0" distB="0" distL="0" distR="0" wp14:anchorId="0613F5ED" wp14:editId="2F6350A4">
             <wp:extent cx="5760720" cy="1830070"/>
             <wp:effectExtent l="0" t="0" r="0" b="0"/>
             <wp:docPr id="27" name="Kép 27"/>
-            <wp:cNvGraphicFramePr>
-              <a:graphicFrameLocks xmlns:a="http://schemas.openxmlformats.org/drawingml/2006/main" noChangeAspect="1"/>
-            </wp:cNvGraphicFramePr>
-            <a:graphic xmlns:a="http://schemas.openxmlformats.org/drawingml/2006/main">
-              <a:graphicData uri="http://schemas.openxmlformats.org/drawingml/2006/picture">
-                <pic:pic xmlns:pic="http://schemas.openxmlformats.org/drawingml/2006/picture">
-                  <pic:nvPicPr>
-                    <pic:cNvPr id="1" name=""/>
-                    <pic:cNvPicPr/>
-                  </pic:nvPicPr>
-                  <pic:blipFill>
-                    <a:blip r:embed="rId15"/>
-                    <a:stretch>
-                      <a:fillRect/>
-                    </a:stretch>
-                  </pic:blipFill>
-                  <pic:spPr>
-                    <a:xfrm>
-                      <a:off x="0" y="0"/>
-                      <a:ext cx="5760720" cy="1830070"/>
-                    </a:xfrm>
-                    <a:prstGeom prst="rect">
-                      <a:avLst/>
-                    </a:prstGeom>
-                  </pic:spPr>
-                </pic:pic>
-              </a:graphicData>
-            </a:graphic>
-          </wp:inline>
-        </w:drawing>
-      </w:r>
-      <w:r>
-        <w:rPr>
-          <w:noProof/>
-          <w:lang w:eastAsia="hu-HU"/>
-        </w:rPr>
-        <w:drawing>
-          <wp:inline distT="0" distB="0" distL="0" distR="0" wp14:anchorId="4B61CA01" wp14:editId="5D902164">
-            <wp:extent cx="5760720" cy="1855470"/>
-            <wp:effectExtent l="0" t="0" r="0" b="0"/>
-            <wp:docPr id="25" name="Kép 25"/>
             <wp:cNvGraphicFramePr>
               <a:graphicFrameLocks xmlns:a="http://schemas.openxmlformats.org/drawingml/2006/main" noChangeAspect="1"/>
             </wp:cNvGraphicFramePr>
@@ -1188,7 +1030,275 @@
                   <pic:spPr>
                     <a:xfrm>
                       <a:off x="0" y="0"/>
-                      <a:ext cx="5760720" cy="1855470"/>
+                      <a:ext cx="5760720" cy="1830070"/>
+                    </a:xfrm>
+                    <a:prstGeom prst="rect">
+                      <a:avLst/>
+                    </a:prstGeom>
+                  </pic:spPr>
+                </pic:pic>
+              </a:graphicData>
+            </a:graphic>
+          </wp:inline>
+        </w:drawing>
+      </w:r>
+    </w:p>
+    <w:p>
+      <w:r>
+        <w:drawing>
+          <wp:anchor distT="0" distB="0" distL="114300" distR="114300" simplePos="0" relativeHeight="251792384" behindDoc="0" locked="0" layoutInCell="1" allowOverlap="1" wp14:anchorId="37F4835C" wp14:editId="241F5927">
+            <wp:simplePos x="0" y="0"/>
+            <wp:positionH relativeFrom="column">
+              <wp:posOffset>2719705</wp:posOffset>
+            </wp:positionH>
+            <wp:positionV relativeFrom="paragraph">
+              <wp:posOffset>127000</wp:posOffset>
+            </wp:positionV>
+            <wp:extent cx="495369" cy="400106"/>
+            <wp:effectExtent l="0" t="0" r="0" b="0"/>
+            <wp:wrapNone/>
+            <wp:docPr id="9" name="Picture 9"/>
+            <wp:cNvGraphicFramePr>
+              <a:graphicFrameLocks xmlns:a="http://schemas.openxmlformats.org/drawingml/2006/main" noChangeAspect="1"/>
+            </wp:cNvGraphicFramePr>
+            <a:graphic xmlns:a="http://schemas.openxmlformats.org/drawingml/2006/main">
+              <a:graphicData uri="http://schemas.openxmlformats.org/drawingml/2006/picture">
+                <pic:pic xmlns:pic="http://schemas.openxmlformats.org/drawingml/2006/picture">
+                  <pic:nvPicPr>
+                    <pic:cNvPr id="1" name=""/>
+                    <pic:cNvPicPr/>
+                  </pic:nvPicPr>
+                  <pic:blipFill>
+                    <a:blip r:embed="rId17">
+                      <a:extLst>
+                        <a:ext uri="{28A0092B-C50C-407E-A947-70E740481C1C}">
+                          <a14:useLocalDpi xmlns:a14="http://schemas.microsoft.com/office/drawing/2010/main" val="0"/>
+                        </a:ext>
+                      </a:extLst>
+                    </a:blip>
+                    <a:stretch>
+                      <a:fillRect/>
+                    </a:stretch>
+                  </pic:blipFill>
+                  <pic:spPr>
+                    <a:xfrm>
+                      <a:off x="0" y="0"/>
+                      <a:ext cx="495369" cy="400106"/>
+                    </a:xfrm>
+                    <a:prstGeom prst="rect">
+                      <a:avLst/>
+                    </a:prstGeom>
+                  </pic:spPr>
+                </pic:pic>
+              </a:graphicData>
+            </a:graphic>
+            <wp14:sizeRelH relativeFrom="page">
+              <wp14:pctWidth>0</wp14:pctWidth>
+            </wp14:sizeRelH>
+            <wp14:sizeRelV relativeFrom="page">
+              <wp14:pctHeight>0</wp14:pctHeight>
+            </wp14:sizeRelV>
+          </wp:anchor>
+        </w:drawing>
+      </w:r>
+      <w:r>
+        <w:rPr>
+          <w:noProof/>
+          <w:lang w:eastAsia="hu-HU"/>
+        </w:rPr>
+        <mc:AlternateContent>
+          <mc:Choice Requires="wps">
+            <w:drawing>
+              <wp:anchor distT="0" distB="0" distL="114300" distR="114300" simplePos="0" relativeHeight="251679744" behindDoc="0" locked="0" layoutInCell="1" allowOverlap="1" wp14:anchorId="72C7C2D4" wp14:editId="32A498A2">
+                <wp:simplePos x="0" y="0"/>
+                <wp:positionH relativeFrom="rightMargin">
+                  <wp:posOffset>-364490</wp:posOffset>
+                </wp:positionH>
+                <wp:positionV relativeFrom="paragraph">
+                  <wp:posOffset>1879599</wp:posOffset>
+                </wp:positionV>
+                <wp:extent cx="438150" cy="714375"/>
+                <wp:effectExtent l="0" t="95250" r="304800" b="28575"/>
+                <wp:wrapNone/>
+                <wp:docPr id="33" name="Összekötő: szögletes 33"/>
+                <wp:cNvGraphicFramePr/>
+                <a:graphic xmlns:a="http://schemas.openxmlformats.org/drawingml/2006/main">
+                  <a:graphicData uri="http://schemas.microsoft.com/office/word/2010/wordprocessingShape">
+                    <wps:wsp>
+                      <wps:cNvCnPr/>
+                      <wps:spPr>
+                        <a:xfrm flipH="1" flipV="1">
+                          <a:off x="0" y="0"/>
+                          <a:ext cx="438150" cy="714375"/>
+                        </a:xfrm>
+                        <a:prstGeom prst="bentConnector3">
+                          <a:avLst>
+                            <a:gd name="adj1" fmla="val -61300"/>
+                          </a:avLst>
+                        </a:prstGeom>
+                        <a:ln w="38100">
+                          <a:solidFill>
+                            <a:srgbClr val="FF0000"/>
+                          </a:solidFill>
+                          <a:tailEnd type="triangle"/>
+                        </a:ln>
+                      </wps:spPr>
+                      <wps:style>
+                        <a:lnRef idx="1">
+                          <a:schemeClr val="accent1"/>
+                        </a:lnRef>
+                        <a:fillRef idx="0">
+                          <a:schemeClr val="accent1"/>
+                        </a:fillRef>
+                        <a:effectRef idx="0">
+                          <a:schemeClr val="accent1"/>
+                        </a:effectRef>
+                        <a:fontRef idx="minor">
+                          <a:schemeClr val="tx1"/>
+                        </a:fontRef>
+                      </wps:style>
+                      <wps:bodyPr/>
+                    </wps:wsp>
+                  </a:graphicData>
+                </a:graphic>
+                <wp14:sizeRelH relativeFrom="margin">
+                  <wp14:pctWidth>0</wp14:pctWidth>
+                </wp14:sizeRelH>
+                <wp14:sizeRelV relativeFrom="margin">
+                  <wp14:pctHeight>0</wp14:pctHeight>
+                </wp14:sizeRelV>
+              </wp:anchor>
+            </w:drawing>
+          </mc:Choice>
+          <mc:Fallback>
+            <w:pict>
+              <v:shapetype w14:anchorId="506A0B27" id="_x0000_t34" coordsize="21600,21600" o:spt="34" o:oned="t" adj="10800" path="m,l@0,0@0,21600,21600,21600e" filled="f">
+                <v:stroke joinstyle="miter"/>
+                <v:formulas>
+                  <v:f eqn="val #0"/>
+                </v:formulas>
+                <v:path arrowok="t" fillok="f" o:connecttype="none"/>
+                <v:handles>
+                  <v:h position="#0,center"/>
+                </v:handles>
+                <o:lock v:ext="edit" shapetype="t"/>
+              </v:shapetype>
+              <v:shape id="Összekötő: szögletes 33" o:spid="_x0000_s1026" type="#_x0000_t34" style="position:absolute;margin-left:-28.7pt;margin-top:148pt;width:34.5pt;height:56.25pt;flip:x y;z-index:251679744;visibility:visible;mso-wrap-style:square;mso-width-percent:0;mso-height-percent:0;mso-wrap-distance-left:9pt;mso-wrap-distance-top:0;mso-wrap-distance-right:9pt;mso-wrap-distance-bottom:0;mso-position-horizontal:absolute;mso-position-horizontal-relative:right-margin-area;mso-position-vertical:absolute;mso-position-vertical-relative:text;mso-width-percent:0;mso-height-percent:0;mso-width-relative:margin;mso-height-relative:margin" o:gfxdata="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" adj="-13241" strokecolor="red" strokeweight="3pt">
+                <v:stroke endarrow="block"/>
+                <w10:wrap anchorx="margin"/>
+              </v:shape>
+            </w:pict>
+          </mc:Fallback>
+        </mc:AlternateContent>
+      </w:r>
+      <w:r>
+        <w:rPr>
+          <w:noProof/>
+          <w:lang w:eastAsia="hu-HU"/>
+        </w:rPr>
+        <mc:AlternateContent>
+          <mc:Choice Requires="wps">
+            <w:drawing>
+              <wp:anchor distT="0" distB="0" distL="114300" distR="114300" simplePos="0" relativeHeight="251675648" behindDoc="0" locked="0" layoutInCell="1" allowOverlap="1" wp14:anchorId="6A77BB21" wp14:editId="0CF588BC">
+                <wp:simplePos x="0" y="0"/>
+                <wp:positionH relativeFrom="column">
+                  <wp:posOffset>-128271</wp:posOffset>
+                </wp:positionH>
+                <wp:positionV relativeFrom="paragraph">
+                  <wp:posOffset>1384300</wp:posOffset>
+                </wp:positionV>
+                <wp:extent cx="314325" cy="1219200"/>
+                <wp:effectExtent l="247650" t="95250" r="0" b="19050"/>
+                <wp:wrapNone/>
+                <wp:docPr id="31" name="Összekötő: szögletes 31"/>
+                <wp:cNvGraphicFramePr/>
+                <a:graphic xmlns:a="http://schemas.openxmlformats.org/drawingml/2006/main">
+                  <a:graphicData uri="http://schemas.microsoft.com/office/word/2010/wordprocessingShape">
+                    <wps:wsp>
+                      <wps:cNvCnPr/>
+                      <wps:spPr>
+                        <a:xfrm flipV="1">
+                          <a:off x="0" y="0"/>
+                          <a:ext cx="314325" cy="1219200"/>
+                        </a:xfrm>
+                        <a:prstGeom prst="bentConnector3">
+                          <a:avLst>
+                            <a:gd name="adj1" fmla="val -70443"/>
+                          </a:avLst>
+                        </a:prstGeom>
+                        <a:ln w="38100">
+                          <a:solidFill>
+                            <a:srgbClr val="FF0000"/>
+                          </a:solidFill>
+                          <a:tailEnd type="triangle"/>
+                        </a:ln>
+                      </wps:spPr>
+                      <wps:style>
+                        <a:lnRef idx="1">
+                          <a:schemeClr val="accent1"/>
+                        </a:lnRef>
+                        <a:fillRef idx="0">
+                          <a:schemeClr val="accent1"/>
+                        </a:fillRef>
+                        <a:effectRef idx="0">
+                          <a:schemeClr val="accent1"/>
+                        </a:effectRef>
+                        <a:fontRef idx="minor">
+                          <a:schemeClr val="tx1"/>
+                        </a:fontRef>
+                      </wps:style>
+                      <wps:bodyPr/>
+                    </wps:wsp>
+                  </a:graphicData>
+                </a:graphic>
+                <wp14:sizeRelH relativeFrom="margin">
+                  <wp14:pctWidth>0</wp14:pctWidth>
+                </wp14:sizeRelH>
+                <wp14:sizeRelV relativeFrom="margin">
+                  <wp14:pctHeight>0</wp14:pctHeight>
+                </wp14:sizeRelV>
+              </wp:anchor>
+            </w:drawing>
+          </mc:Choice>
+          <mc:Fallback>
+            <w:pict>
+              <v:shape w14:anchorId="30DB7ED3" id="Összekötő: szögletes 31" o:spid="_x0000_s1026" type="#_x0000_t34" style="position:absolute;margin-left:-10.1pt;margin-top:109pt;width:24.75pt;height:96pt;flip:y;z-index:251675648;visibility:visible;mso-wrap-style:square;mso-width-percent:0;mso-height-percent:0;mso-wrap-distance-left:9pt;mso-wrap-distance-top:0;mso-wrap-distance-right:9pt;mso-wrap-distance-bottom:0;mso-position-horizontal:absolute;mso-position-horizontal-relative:text;mso-position-vertical:absolute;mso-position-vertical-relative:text;mso-width-percent:0;mso-height-percent:0;mso-width-relative:margin;mso-height-relative:margin" o:gfxdata="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" adj="-15216" strokecolor="red" strokeweight="3pt">
+                <v:stroke endarrow="block"/>
+              </v:shape>
+            </w:pict>
+          </mc:Fallback>
+        </mc:AlternateContent>
+      </w:r>
+      <w:r>
+        <w:rPr>
+          <w:noProof/>
+          <w:lang w:eastAsia="hu-HU"/>
+        </w:rPr>
+        <w:drawing>
+          <wp:inline distT="0" distB="0" distL="0" distR="0" wp14:anchorId="7454A8BD" wp14:editId="4F271719">
+            <wp:extent cx="5760720" cy="2197100"/>
+            <wp:effectExtent l="0" t="0" r="0" b="0"/>
+            <wp:docPr id="24" name="Picture 24"/>
+            <wp:cNvGraphicFramePr>
+              <a:graphicFrameLocks xmlns:a="http://schemas.openxmlformats.org/drawingml/2006/main" noChangeAspect="1"/>
+            </wp:cNvGraphicFramePr>
+            <a:graphic xmlns:a="http://schemas.openxmlformats.org/drawingml/2006/main">
+              <a:graphicData uri="http://schemas.openxmlformats.org/drawingml/2006/picture">
+                <pic:pic xmlns:pic="http://schemas.openxmlformats.org/drawingml/2006/picture">
+                  <pic:nvPicPr>
+                    <pic:cNvPr id="1" name=""/>
+                    <pic:cNvPicPr/>
+                  </pic:nvPicPr>
+                  <pic:blipFill>
+                    <a:blip r:embed="rId18"/>
+                    <a:stretch>
+                      <a:fillRect/>
+                    </a:stretch>
+                  </pic:blipFill>
+                  <pic:spPr>
+                    <a:xfrm>
+                      <a:off x="0" y="0"/>
+                      <a:ext cx="5760720" cy="2197100"/>
                     </a:xfrm>
                     <a:prstGeom prst="rect">
                       <a:avLst/>
@@ -1241,6 +1351,8 @@
             <w:r>
               <w:t>mentése</w:t>
             </w:r>
+            <w:bookmarkStart w:id="0" w:name="_GoBack"/>
+            <w:bookmarkEnd w:id="0"/>
           </w:p>
         </w:tc>
       </w:tr>
@@ -1256,7 +1368,6 @@
           <w:noProof/>
           <w:lang w:eastAsia="hu-HU"/>
         </w:rPr>
-        <w:lastRenderedPageBreak/>
         <mc:AlternateContent>
           <mc:Choice Requires="wps">
             <w:drawing>
@@ -2054,7 +2165,7 @@
                     <pic:cNvPicPr/>
                   </pic:nvPicPr>
                   <pic:blipFill>
-                    <a:blip r:embed="rId17"/>
+                    <a:blip r:embed="rId19"/>
                     <a:stretch>
                       <a:fillRect/>
                     </a:stretch>
@@ -2152,7 +2263,7 @@
               <w:jc w:val="center"/>
             </w:pPr>
             <w:r>
-              <w:t>Étkezés megnevezése (kötelező mező)</w:t>
+              <w:t>Étkezés megnevezése</w:t>
             </w:r>
           </w:p>
         </w:tc>
@@ -2218,7 +2329,7 @@
                     <pic:cNvPicPr/>
                   </pic:nvPicPr>
                   <pic:blipFill>
-                    <a:blip r:embed="rId18"/>
+                    <a:blip r:embed="rId20"/>
                     <a:stretch>
                       <a:fillRect/>
                     </a:stretch>
@@ -2261,7 +2372,7 @@
                     <pic:cNvPicPr/>
                   </pic:nvPicPr>
                   <pic:blipFill>
-                    <a:blip r:embed="rId19"/>
+                    <a:blip r:embed="rId21"/>
                     <a:stretch>
                       <a:fillRect/>
                     </a:stretch>
@@ -2304,7 +2415,7 @@
                     <pic:cNvPicPr/>
                   </pic:nvPicPr>
                   <pic:blipFill>
-                    <a:blip r:embed="rId20"/>
+                    <a:blip r:embed="rId22"/>
                     <a:stretch>
                       <a:fillRect/>
                     </a:stretch>
@@ -2683,7 +2794,7 @@
                     <pic:cNvPicPr/>
                   </pic:nvPicPr>
                   <pic:blipFill>
-                    <a:blip r:embed="rId21"/>
+                    <a:blip r:embed="rId23"/>
                     <a:stretch>
                       <a:fillRect/>
                     </a:stretch>
@@ -3123,7 +3234,7 @@
                     <pic:cNvPicPr/>
                   </pic:nvPicPr>
                   <pic:blipFill>
-                    <a:blip r:embed="rId22"/>
+                    <a:blip r:embed="rId24"/>
                     <a:stretch>
                       <a:fillRect/>
                     </a:stretch>
@@ -3195,7 +3306,7 @@
               <w:jc w:val="center"/>
             </w:pPr>
             <w:r>
-              <w:t>Testsúly megadása (kötelező mező)</w:t>
+              <w:t>Testsúly megadása</w:t>
             </w:r>
           </w:p>
         </w:tc>
@@ -3405,7 +3516,7 @@
                     <pic:cNvPicPr/>
                   </pic:nvPicPr>
                   <pic:blipFill>
-                    <a:blip r:embed="rId23"/>
+                    <a:blip r:embed="rId25"/>
                     <a:stretch>
                       <a:fillRect/>
                     </a:stretch>
@@ -3447,7 +3558,10 @@
               <w:jc w:val="center"/>
             </w:pPr>
             <w:r>
-              <w:t>Cél testsúly felvétele (kötelező mező)</w:t>
+              <w:t>Cél testsúly</w:t>
+            </w:r>
+            <w:r>
+              <w:t xml:space="preserve"> felvétele</w:t>
             </w:r>
           </w:p>
         </w:tc>
@@ -4306,10 +4420,10 @@
           <w:lang w:eastAsia="hu-HU"/>
         </w:rPr>
         <w:drawing>
-          <wp:inline distT="0" distB="0" distL="0" distR="0" wp14:anchorId="61C0E8BF" wp14:editId="641CA953">
-            <wp:extent cx="5760720" cy="4306570"/>
-            <wp:effectExtent l="0" t="0" r="0" b="0"/>
-            <wp:docPr id="201" name="Kép 201"/>
+          <wp:inline distT="0" distB="0" distL="0" distR="0" wp14:anchorId="4D6FD73D" wp14:editId="602BE6C6">
+            <wp:extent cx="5760720" cy="4302125"/>
+            <wp:effectExtent l="0" t="0" r="0" b="3175"/>
+            <wp:docPr id="211" name="Picture 211"/>
             <wp:cNvGraphicFramePr>
               <a:graphicFrameLocks xmlns:a="http://schemas.openxmlformats.org/drawingml/2006/main" noChangeAspect="1"/>
             </wp:cNvGraphicFramePr>
@@ -4321,7 +4435,7 @@
                     <pic:cNvPicPr/>
                   </pic:nvPicPr>
                   <pic:blipFill>
-                    <a:blip r:embed="rId24"/>
+                    <a:blip r:embed="rId26"/>
                     <a:stretch>
                       <a:fillRect/>
                     </a:stretch>
@@ -4329,7 +4443,7 @@
                   <pic:spPr>
                     <a:xfrm>
                       <a:off x="0" y="0"/>
-                      <a:ext cx="5760720" cy="4306570"/>
+                      <a:ext cx="5760720" cy="4302125"/>
                     </a:xfrm>
                     <a:prstGeom prst="rect">
                       <a:avLst/>
@@ -4363,7 +4477,15 @@
               <w:jc w:val="center"/>
             </w:pPr>
             <w:r>
-              <w:t>Folyadék előzmények (mennyiség dl-ben, dátum)</w:t>
+              <w:t xml:space="preserve">Folyadék előzmények (mennyiség dl-ben, </w:t>
+            </w:r>
+            <w:proofErr w:type="gramStart"/>
+            <w:r>
+              <w:t>dátum</w:t>
+            </w:r>
+            <w:proofErr w:type="gramEnd"/>
+            <w:r>
+              <w:t>)</w:t>
             </w:r>
           </w:p>
         </w:tc>
@@ -4489,7 +4611,7 @@
                     <pic:cNvPicPr/>
                   </pic:nvPicPr>
                   <pic:blipFill>
-                    <a:blip r:embed="rId25"/>
+                    <a:blip r:embed="rId27"/>
                     <a:stretch>
                       <a:fillRect/>
                     </a:stretch>
@@ -4532,7 +4654,7 @@
                     <pic:cNvPicPr/>
                   </pic:nvPicPr>
                   <pic:blipFill>
-                    <a:blip r:embed="rId26"/>
+                    <a:blip r:embed="rId28"/>
                     <a:stretch>
                       <a:fillRect/>
                     </a:stretch>
@@ -4579,7 +4701,86 @@
         <mc:AlternateContent>
           <mc:Choice Requires="wps">
             <w:drawing>
-              <wp:anchor distT="0" distB="0" distL="114300" distR="114300" simplePos="0" relativeHeight="251739136" behindDoc="0" locked="0" layoutInCell="1" allowOverlap="1" wp14:anchorId="7B38666F" wp14:editId="52535ADF">
+              <wp:anchor distT="0" distB="0" distL="114300" distR="114300" simplePos="0" relativeHeight="251737088" behindDoc="0" locked="0" layoutInCell="1" allowOverlap="1" wp14:anchorId="3E9C10FA" wp14:editId="6B3CDC00">
+                <wp:simplePos x="0" y="0"/>
+                <wp:positionH relativeFrom="leftMargin">
+                  <wp:align>right</wp:align>
+                </wp:positionH>
+                <wp:positionV relativeFrom="paragraph">
+                  <wp:posOffset>387985</wp:posOffset>
+                </wp:positionV>
+                <wp:extent cx="66675" cy="5010150"/>
+                <wp:effectExtent l="323850" t="95250" r="0" b="19050"/>
+                <wp:wrapNone/>
+                <wp:docPr id="213" name="Összekötő: szögletes 213"/>
+                <wp:cNvGraphicFramePr/>
+                <a:graphic xmlns:a="http://schemas.openxmlformats.org/drawingml/2006/main">
+                  <a:graphicData uri="http://schemas.microsoft.com/office/word/2010/wordprocessingShape">
+                    <wps:wsp>
+                      <wps:cNvCnPr/>
+                      <wps:spPr>
+                        <a:xfrm flipV="1">
+                          <a:off x="0" y="0"/>
+                          <a:ext cx="66675" cy="5010150"/>
+                        </a:xfrm>
+                        <a:prstGeom prst="bentConnector3">
+                          <a:avLst>
+                            <a:gd name="adj1" fmla="val -446814"/>
+                          </a:avLst>
+                        </a:prstGeom>
+                        <a:ln w="38100">
+                          <a:solidFill>
+                            <a:srgbClr val="FF0000"/>
+                          </a:solidFill>
+                          <a:tailEnd type="triangle"/>
+                        </a:ln>
+                      </wps:spPr>
+                      <wps:style>
+                        <a:lnRef idx="1">
+                          <a:schemeClr val="accent1"/>
+                        </a:lnRef>
+                        <a:fillRef idx="0">
+                          <a:schemeClr val="accent1"/>
+                        </a:fillRef>
+                        <a:effectRef idx="0">
+                          <a:schemeClr val="accent1"/>
+                        </a:effectRef>
+                        <a:fontRef idx="minor">
+                          <a:schemeClr val="tx1"/>
+                        </a:fontRef>
+                      </wps:style>
+                      <wps:bodyPr/>
+                    </wps:wsp>
+                  </a:graphicData>
+                </a:graphic>
+                <wp14:sizeRelH relativeFrom="margin">
+                  <wp14:pctWidth>0</wp14:pctWidth>
+                </wp14:sizeRelH>
+                <wp14:sizeRelV relativeFrom="margin">
+                  <wp14:pctHeight>0</wp14:pctHeight>
+                </wp14:sizeRelV>
+              </wp:anchor>
+            </w:drawing>
+          </mc:Choice>
+          <mc:Fallback>
+            <w:pict>
+              <v:shape w14:anchorId="78F5E9DD" id="Összekötő: szögletes 213" o:spid="_x0000_s1026" type="#_x0000_t34" style="position:absolute;margin-left:-45.95pt;margin-top:30.55pt;width:5.25pt;height:394.5pt;flip:y;z-index:251737088;visibility:visible;mso-wrap-style:square;mso-width-percent:0;mso-height-percent:0;mso-wrap-distance-left:9pt;mso-wrap-distance-top:0;mso-wrap-distance-right:9pt;mso-wrap-distance-bottom:0;mso-position-horizontal:right;mso-position-horizontal-relative:left-margin-area;mso-position-vertical:absolute;mso-position-vertical-relative:text;mso-width-percent:0;mso-height-percent:0;mso-width-relative:margin;mso-height-relative:margin" o:gfxdata="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" adj="-96512" strokecolor="red" strokeweight="3pt">
+                <v:stroke endarrow="block"/>
+                <w10:wrap anchorx="margin"/>
+              </v:shape>
+            </w:pict>
+          </mc:Fallback>
+        </mc:AlternateContent>
+      </w:r>
+      <w:r>
+        <w:rPr>
+          <w:noProof/>
+          <w:lang w:eastAsia="hu-HU"/>
+        </w:rPr>
+        <mc:AlternateContent>
+          <mc:Choice Requires="wps">
+            <w:drawing>
+              <wp:anchor distT="0" distB="0" distL="114300" distR="114300" simplePos="0" relativeHeight="251739136" behindDoc="0" locked="0" layoutInCell="1" allowOverlap="1" wp14:anchorId="7B38666F" wp14:editId="2B030EFB">
                 <wp:simplePos x="0" y="0"/>
                 <wp:positionH relativeFrom="leftMargin">
                   <wp:posOffset>6115050</wp:posOffset>
@@ -4640,9 +4841,9 @@
               </wp:anchor>
             </w:drawing>
           </mc:Choice>
-          <mc:Fallback xmlns:w16sdtdh="http://schemas.microsoft.com/office/word/2020/wordml/sdtdatahash" xmlns:w16="http://schemas.microsoft.com/office/word/2018/wordml" xmlns:w16cid="http://schemas.microsoft.com/office/word/2016/wordml/cid" xmlns:w16cex="http://schemas.microsoft.com/office/word/2018/wordml/cex" xmlns:am3d="http://schemas.microsoft.com/office/drawing/2017/model3d" xmlns:aink="http://schemas.microsoft.com/office/drawing/2016/ink" xmlns:cx8="http://schemas.microsoft.com/office/drawing/2016/5/14/chartex" xmlns:cx7="http://schemas.microsoft.com/office/drawing/2016/5/13/chartex" xmlns:cx6="http://schemas.microsoft.com/office/drawing/2016/5/12/chartex" xmlns:cx5="http://schemas.microsoft.com/office/drawing/2016/5/11/chartex" xmlns:cx4="http://schemas.microsoft.com/office/drawing/2016/5/10/chartex" xmlns:cx3="http://schemas.microsoft.com/office/drawing/2016/5/9/chartex" xmlns:cx2="http://schemas.microsoft.com/office/drawing/2015/10/21/chartex">
+          <mc:Fallback>
             <w:pict>
-              <v:shape w14:anchorId="479515A9" id="Összekötő: szögletes 214" o:spid="_x0000_s1026" type="#_x0000_t34" style="position:absolute;margin-left:481.5pt;margin-top:249.55pt;width:45pt;height:172.5pt;flip:x y;z-index:251739136;visibility:visible;mso-wrap-style:square;mso-width-percent:0;mso-height-percent:0;mso-wrap-distance-left:9pt;mso-wrap-distance-top:0;mso-wrap-distance-right:9pt;mso-wrap-distance-bottom:0;mso-position-horizontal:absolute;mso-position-horizontal-relative:left-margin-area;mso-position-vertical:absolute;mso-position-vertical-relative:text;mso-width-percent:0;mso-height-percent:0;mso-width-relative:margin;mso-height-relative:margin" o:gfxdata="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" adj="-11571" strokecolor="red" strokeweight="3pt">
+              <v:shape w14:anchorId="389E1A3F" id="Összekötő: szögletes 214" o:spid="_x0000_s1026" type="#_x0000_t34" style="position:absolute;margin-left:481.5pt;margin-top:249.55pt;width:45pt;height:172.5pt;flip:x y;z-index:251739136;visibility:visible;mso-wrap-style:square;mso-width-percent:0;mso-height-percent:0;mso-wrap-distance-left:9pt;mso-wrap-distance-top:0;mso-wrap-distance-right:9pt;mso-wrap-distance-bottom:0;mso-position-horizontal:absolute;mso-position-horizontal-relative:left-margin-area;mso-position-vertical:absolute;mso-position-vertical-relative:text;mso-width-percent:0;mso-height-percent:0;mso-width-relative:margin;mso-height-relative:margin" o:gfxdata="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" adj="-11571" strokecolor="red" strokeweight="3pt">
                 <v:stroke endarrow="block"/>
                 <w10:wrap anchorx="margin"/>
               </v:shape>
@@ -4655,90 +4856,11 @@
           <w:noProof/>
           <w:lang w:eastAsia="hu-HU"/>
         </w:rPr>
-        <mc:AlternateContent>
-          <mc:Choice Requires="wps">
-            <w:drawing>
-              <wp:anchor distT="0" distB="0" distL="114300" distR="114300" simplePos="0" relativeHeight="251737088" behindDoc="0" locked="0" layoutInCell="1" allowOverlap="1" wp14:anchorId="3E9C10FA" wp14:editId="3FA785E1">
-                <wp:simplePos x="0" y="0"/>
-                <wp:positionH relativeFrom="leftMargin">
-                  <wp:align>right</wp:align>
-                </wp:positionH>
-                <wp:positionV relativeFrom="paragraph">
-                  <wp:posOffset>645160</wp:posOffset>
-                </wp:positionV>
-                <wp:extent cx="76200" cy="4752975"/>
-                <wp:effectExtent l="361950" t="95250" r="0" b="28575"/>
-                <wp:wrapNone/>
-                <wp:docPr id="213" name="Összekötő: szögletes 213"/>
-                <wp:cNvGraphicFramePr/>
-                <a:graphic xmlns:a="http://schemas.openxmlformats.org/drawingml/2006/main">
-                  <a:graphicData uri="http://schemas.microsoft.com/office/word/2010/wordprocessingShape">
-                    <wps:wsp>
-                      <wps:cNvCnPr/>
-                      <wps:spPr>
-                        <a:xfrm flipV="1">
-                          <a:off x="0" y="0"/>
-                          <a:ext cx="76200" cy="4752975"/>
-                        </a:xfrm>
-                        <a:prstGeom prst="bentConnector3">
-                          <a:avLst>
-                            <a:gd name="adj1" fmla="val -446814"/>
-                          </a:avLst>
-                        </a:prstGeom>
-                        <a:ln w="38100">
-                          <a:solidFill>
-                            <a:srgbClr val="FF0000"/>
-                          </a:solidFill>
-                          <a:tailEnd type="triangle"/>
-                        </a:ln>
-                      </wps:spPr>
-                      <wps:style>
-                        <a:lnRef idx="1">
-                          <a:schemeClr val="accent1"/>
-                        </a:lnRef>
-                        <a:fillRef idx="0">
-                          <a:schemeClr val="accent1"/>
-                        </a:fillRef>
-                        <a:effectRef idx="0">
-                          <a:schemeClr val="accent1"/>
-                        </a:effectRef>
-                        <a:fontRef idx="minor">
-                          <a:schemeClr val="tx1"/>
-                        </a:fontRef>
-                      </wps:style>
-                      <wps:bodyPr/>
-                    </wps:wsp>
-                  </a:graphicData>
-                </a:graphic>
-                <wp14:sizeRelH relativeFrom="margin">
-                  <wp14:pctWidth>0</wp14:pctWidth>
-                </wp14:sizeRelH>
-                <wp14:sizeRelV relativeFrom="margin">
-                  <wp14:pctHeight>0</wp14:pctHeight>
-                </wp14:sizeRelV>
-              </wp:anchor>
-            </w:drawing>
-          </mc:Choice>
-          <mc:Fallback xmlns:w16sdtdh="http://schemas.microsoft.com/office/word/2020/wordml/sdtdatahash" xmlns:w16="http://schemas.microsoft.com/office/word/2018/wordml" xmlns:w16cid="http://schemas.microsoft.com/office/word/2016/wordml/cid" xmlns:w16cex="http://schemas.microsoft.com/office/word/2018/wordml/cex" xmlns:am3d="http://schemas.microsoft.com/office/drawing/2017/model3d" xmlns:aink="http://schemas.microsoft.com/office/drawing/2016/ink" xmlns:cx8="http://schemas.microsoft.com/office/drawing/2016/5/14/chartex" xmlns:cx7="http://schemas.microsoft.com/office/drawing/2016/5/13/chartex" xmlns:cx6="http://schemas.microsoft.com/office/drawing/2016/5/12/chartex" xmlns:cx5="http://schemas.microsoft.com/office/drawing/2016/5/11/chartex" xmlns:cx4="http://schemas.microsoft.com/office/drawing/2016/5/10/chartex" xmlns:cx3="http://schemas.microsoft.com/office/drawing/2016/5/9/chartex" xmlns:cx2="http://schemas.microsoft.com/office/drawing/2015/10/21/chartex">
-            <w:pict>
-              <v:shape w14:anchorId="600FB85A" id="Összekötő: szögletes 213" o:spid="_x0000_s1026" type="#_x0000_t34" style="position:absolute;margin-left:-45.2pt;margin-top:50.8pt;width:6pt;height:374.25pt;flip:y;z-index:251737088;visibility:visible;mso-wrap-style:square;mso-width-percent:0;mso-height-percent:0;mso-wrap-distance-left:9pt;mso-wrap-distance-top:0;mso-wrap-distance-right:9pt;mso-wrap-distance-bottom:0;mso-position-horizontal:right;mso-position-horizontal-relative:left-margin-area;mso-position-vertical:absolute;mso-position-vertical-relative:text;mso-width-percent:0;mso-height-percent:0;mso-width-relative:margin;mso-height-relative:margin" o:gfxdata="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" adj="-96512" strokecolor="red" strokeweight="3pt">
-                <v:stroke endarrow="block"/>
-                <w10:wrap anchorx="margin"/>
-              </v:shape>
-            </w:pict>
-          </mc:Fallback>
-        </mc:AlternateContent>
-      </w:r>
-      <w:r>
-        <w:rPr>
-          <w:noProof/>
-          <w:lang w:eastAsia="hu-HU"/>
-        </w:rPr>
         <w:drawing>
-          <wp:inline distT="0" distB="0" distL="0" distR="0" wp14:anchorId="69C5ED8E" wp14:editId="3887FE09">
-            <wp:extent cx="5760720" cy="4916170"/>
+          <wp:inline distT="0" distB="0" distL="0" distR="0" wp14:anchorId="27841201" wp14:editId="27944CFA">
+            <wp:extent cx="5760720" cy="4899660"/>
             <wp:effectExtent l="0" t="0" r="0" b="0"/>
-            <wp:docPr id="212" name="Kép 212"/>
+            <wp:docPr id="217" name="Picture 217"/>
             <wp:cNvGraphicFramePr>
               <a:graphicFrameLocks xmlns:a="http://schemas.openxmlformats.org/drawingml/2006/main" noChangeAspect="1"/>
             </wp:cNvGraphicFramePr>
@@ -4750,7 +4872,7 @@
                     <pic:cNvPicPr/>
                   </pic:nvPicPr>
                   <pic:blipFill>
-                    <a:blip r:embed="rId27"/>
+                    <a:blip r:embed="rId29"/>
                     <a:stretch>
                       <a:fillRect/>
                     </a:stretch>
@@ -4758,7 +4880,7 @@
                   <pic:spPr>
                     <a:xfrm>
                       <a:off x="0" y="0"/>
-                      <a:ext cx="5760720" cy="4916170"/>
+                      <a:ext cx="5760720" cy="4899660"/>
                     </a:xfrm>
                     <a:prstGeom prst="rect">
                       <a:avLst/>
@@ -4792,7 +4914,15 @@
               <w:jc w:val="center"/>
             </w:pPr>
             <w:r>
-              <w:t>A grafikonon megjelenő adatok szűrése dátum szerint</w:t>
+              <w:t xml:space="preserve">A grafikonon megjelenő adatok szűrése </w:t>
+            </w:r>
+            <w:proofErr w:type="gramStart"/>
+            <w:r>
+              <w:t>dátum</w:t>
+            </w:r>
+            <w:proofErr w:type="gramEnd"/>
+            <w:r>
+              <w:t xml:space="preserve"> szerint</w:t>
             </w:r>
           </w:p>
         </w:tc>
@@ -4850,7 +4980,7 @@
                     <pic:cNvPicPr/>
                   </pic:nvPicPr>
                   <pic:blipFill>
-                    <a:blip r:embed="rId25"/>
+                    <a:blip r:embed="rId27"/>
                     <a:stretch>
                       <a:fillRect/>
                     </a:stretch>
@@ -4893,7 +5023,7 @@
                     <pic:cNvPicPr/>
                   </pic:nvPicPr>
                   <pic:blipFill>
-                    <a:blip r:embed="rId26"/>
+                    <a:blip r:embed="rId28"/>
                     <a:stretch>
                       <a:fillRect/>
                     </a:stretch>
@@ -4953,7 +5083,7 @@
                     <pic:cNvPicPr/>
                   </pic:nvPicPr>
                   <pic:blipFill rotWithShape="1">
-                    <a:blip r:embed="rId28"/>
+                    <a:blip r:embed="rId30"/>
                     <a:srcRect t="912" b="1461"/>
                     <a:stretch/>
                   </pic:blipFill>
@@ -5341,7 +5471,7 @@
                     <pic:cNvPicPr/>
                   </pic:nvPicPr>
                   <pic:blipFill>
-                    <a:blip r:embed="rId29"/>
+                    <a:blip r:embed="rId31"/>
                     <a:stretch>
                       <a:fillRect/>
                     </a:stretch>
@@ -5405,7 +5535,13 @@
     </w:tbl>
     <w:p>
       <w:r>
-        <w:t>A felhasználó megtekintheti az összes testi adatát, valamint itt van lehetősége módosítani a felhasználónevét és a jelszavát!</w:t>
+        <w:t>A felhasználó megtekintheti az összes</w:t>
+      </w:r>
+      <w:r>
+        <w:t xml:space="preserve"> adatát</w:t>
+      </w:r>
+      <w:r>
+        <w:t>, valamint itt van lehetősége módosítani a felhasználónevét és a jelszavát!</w:t>
       </w:r>
     </w:p>
     <w:p>
@@ -5438,7 +5574,7 @@
                     <pic:cNvPicPr/>
                   </pic:nvPicPr>
                   <pic:blipFill>
-                    <a:blip r:embed="rId30"/>
+                    <a:blip r:embed="rId32"/>
                     <a:stretch>
                       <a:fillRect/>
                     </a:stretch>
@@ -5552,10 +5688,10 @@
           <w:lang w:eastAsia="hu-HU"/>
         </w:rPr>
         <w:drawing>
-          <wp:inline distT="0" distB="0" distL="0" distR="0" wp14:anchorId="378DBED2" wp14:editId="53DE5162">
-            <wp:extent cx="4210638" cy="419158"/>
-            <wp:effectExtent l="0" t="0" r="0" b="0"/>
-            <wp:docPr id="226" name="Kép 226"/>
+          <wp:inline distT="0" distB="0" distL="0" distR="0" wp14:anchorId="05B02A3A" wp14:editId="5250B887">
+            <wp:extent cx="3972479" cy="438211"/>
+            <wp:effectExtent l="0" t="0" r="9525" b="0"/>
+            <wp:docPr id="223" name="Picture 223"/>
             <wp:cNvGraphicFramePr>
               <a:graphicFrameLocks xmlns:a="http://schemas.openxmlformats.org/drawingml/2006/main" noChangeAspect="1"/>
             </wp:cNvGraphicFramePr>
@@ -5575,7 +5711,7 @@
                   <pic:spPr>
                     <a:xfrm>
                       <a:off x="0" y="0"/>
-                      <a:ext cx="4210638" cy="419158"/>
+                      <a:ext cx="3972479" cy="438211"/>
                     </a:xfrm>
                     <a:prstGeom prst="rect">
                       <a:avLst/>
@@ -6026,7 +6162,7 @@
                     <pic:cNvPicPr/>
                   </pic:nvPicPr>
                   <pic:blipFill>
-                    <a:blip r:embed="rId31"/>
+                    <a:blip r:embed="rId33"/>
                     <a:stretch>
                       <a:fillRect/>
                     </a:stretch>
@@ -6430,7 +6566,7 @@
                     <pic:cNvPicPr/>
                   </pic:nvPicPr>
                   <pic:blipFill>
-                    <a:blip r:embed="rId32"/>
+                    <a:blip r:embed="rId34"/>
                     <a:stretch>
                       <a:fillRect/>
                     </a:stretch>
@@ -6708,7 +6844,7 @@
                     <pic:cNvPicPr/>
                   </pic:nvPicPr>
                   <pic:blipFill>
-                    <a:blip r:embed="rId33"/>
+                    <a:blip r:embed="rId35"/>
                     <a:stretch>
                       <a:fillRect/>
                     </a:stretch>
@@ -7165,7 +7301,7 @@
                     <pic:cNvPicPr/>
                   </pic:nvPicPr>
                   <pic:blipFill>
-                    <a:blip r:embed="rId34"/>
+                    <a:blip r:embed="rId36"/>
                     <a:stretch>
                       <a:fillRect/>
                     </a:stretch>
@@ -7444,7 +7580,7 @@
                     <pic:cNvPicPr/>
                   </pic:nvPicPr>
                   <pic:blipFill>
-                    <a:blip r:embed="rId35"/>
+                    <a:blip r:embed="rId37"/>
                     <a:stretch>
                       <a:fillRect/>
                     </a:stretch>
@@ -7533,7 +7669,13 @@
               <w:jc w:val="center"/>
             </w:pPr>
             <w:r>
-              <w:t>A szerkeszteni kívánt felhasználó kijelölése</w:t>
+              <w:t xml:space="preserve">A szerkeszteni kívánt </w:t>
+            </w:r>
+            <w:r>
+              <w:t>hozzávaló</w:t>
+            </w:r>
+            <w:r>
+              <w:t xml:space="preserve"> kijelölése</w:t>
             </w:r>
           </w:p>
         </w:tc>
@@ -7836,7 +7978,7 @@
                     <pic:cNvPicPr/>
                   </pic:nvPicPr>
                   <pic:blipFill>
-                    <a:blip r:embed="rId36"/>
+                    <a:blip r:embed="rId38"/>
                     <a:stretch>
                       <a:fillRect/>
                     </a:stretch>
@@ -8116,7 +8258,7 @@
                     <pic:cNvPicPr/>
                   </pic:nvPicPr>
                   <pic:blipFill>
-                    <a:blip r:embed="rId37"/>
+                    <a:blip r:embed="rId39"/>
                     <a:stretch>
                       <a:fillRect/>
                     </a:stretch>
@@ -8241,24 +8383,17 @@
       </w:r>
       <w:proofErr w:type="gramEnd"/>
       <w:r>
-        <w:t xml:space="preserve"> egy </w:t>
-      </w:r>
-      <w:proofErr w:type="spellStart"/>
-      <w:r>
-        <w:t>admin</w:t>
-      </w:r>
-      <w:proofErr w:type="spellEnd"/>
+        <w:t xml:space="preserve"> egy admin</w:t>
+      </w:r>
       <w:r>
         <w:t>,</w:t>
       </w:r>
       <w:r>
         <w:t xml:space="preserve"> vagy egy moderátor változtathatja csak meg. A felhasználók csak az aktív blogokat tekinthetik meg.</w:t>
       </w:r>
-      <w:bookmarkStart w:id="0" w:name="_GoBack"/>
-      <w:bookmarkEnd w:id="0"/>
     </w:p>
     <w:sectPr>
-      <w:footerReference w:type="default" r:id="rId38"/>
+      <w:footerReference w:type="default" r:id="rId40"/>
       <w:pgSz w:w="11906" w:h="16838"/>
       <w:pgMar w:top="1417" w:right="1417" w:bottom="1417" w:left="1417" w:header="708" w:footer="708" w:gutter="0"/>
       <w:cols w:space="708"/>
@@ -8323,7 +8458,7 @@
           <w:rPr>
             <w:noProof/>
           </w:rPr>
-          <w:t>15</w:t>
+          <w:t>4</w:t>
         </w:r>
         <w:r>
           <w:fldChar w:fldCharType="end"/>
@@ -8387,7 +8522,7 @@
         <v:path o:extrusionok="f" gradientshapeok="t" o:connecttype="rect"/>
         <o:lock v:ext="edit" aspectratio="t"/>
       </v:shapetype>
-      <v:shape id="_x0000_i1030" type="#_x0000_t75" style="width:425.25pt;height:100.5pt;visibility:visible;mso-wrap-style:square" o:bullet="t">
+      <v:shape id="_x0000_i1031" type="#_x0000_t75" style="width:425.25pt;height:100.5pt;visibility:visible;mso-wrap-style:square" o:bullet="t">
         <v:imagedata r:id="rId1" o:title=""/>
       </v:shape>
     </w:pict>

</xml_diff>